<commit_message>
few small updates and pdf for nicer look
</commit_message>
<xml_diff>
--- a/Exercise_3/Data Mining Lab, Ex3.docx
+++ b/Exercise_3/Data Mining Lab, Ex3.docx
@@ -4,7 +4,7 @@
   <w:body>
     <w:p>
       <w:pPr>
-        <w:pStyle w:val="Heading1"/>
+        <w:pStyle w:val="1"/>
         <w:rPr>
           <w:lang w:val="nb-NO"/>
         </w:rPr>
@@ -152,7 +152,7 @@
     </w:p>
     <w:p>
       <w:pPr>
-        <w:pStyle w:val="Heading2"/>
+        <w:pStyle w:val="2"/>
         <w:rPr>
           <w:lang w:val="en-US"/>
         </w:rPr>
@@ -195,7 +195,25 @@
           <w:iCs/>
           <w:lang w:val="en-US"/>
         </w:rPr>
-        <w:t>a) Decide on the most likely number of clusters on the basis of the scatter plot of the data. For the chosen number of clusters, perform clustering using the k-means algorithm. Repeat the calculations 5 times. Write the values of SSB/TSS for each of the algorithm runs. Indicate the minimal and maximal value of SSB/TSS as well as its average value. Show the best solution (clusters) in the scatter plot. Indicate the centroids.</w:t>
+        <w:t xml:space="preserve">a) Decide on the most likely number of clusters </w:t>
+      </w:r>
+      <w:proofErr w:type="gramStart"/>
+      <w:r>
+        <w:rPr>
+          <w:i/>
+          <w:iCs/>
+          <w:lang w:val="en-US"/>
+        </w:rPr>
+        <w:t>on the basis of</w:t>
+      </w:r>
+      <w:proofErr w:type="gramEnd"/>
+      <w:r>
+        <w:rPr>
+          <w:i/>
+          <w:iCs/>
+          <w:lang w:val="en-US"/>
+        </w:rPr>
+        <w:t xml:space="preserve"> the scatter plot of the data. For the chosen number of clusters, perform clustering using the k-means algorithm. Repeat the calculations 5 times. Write the values of SSB/TSS for each of the algorithm runs. Indicate the minimal and maximal value of SSB/TSS as well as its average value. Show the best solution (clusters) in the scatter plot. Indicate the centroids.</w:t>
       </w:r>
     </w:p>
     <w:p>
@@ -213,7 +231,7 @@
     </w:p>
     <w:p>
       <w:pPr>
-        <w:pStyle w:val="HTMLPreformatted"/>
+        <w:pStyle w:val="HTML"/>
         <w:shd w:val="clear" w:color="auto" w:fill="FFFFFF"/>
         <w:wordWrap w:val="0"/>
         <w:rPr>
@@ -228,12 +246,66 @@
           <w:rFonts w:ascii="Lucida Console" w:eastAsiaTheme="majorEastAsia" w:hAnsi="Lucida Console"/>
           <w:color w:val="0000FF"/>
         </w:rPr>
-        <w:t>d&lt;-read.csv(file="f1.csv", header = FALSE, sep=' ')</w:t>
-      </w:r>
-    </w:p>
-    <w:p>
-      <w:pPr>
-        <w:pStyle w:val="HTMLPreformatted"/>
+        <w:t>d&lt;-read.csv(</w:t>
+      </w:r>
+      <w:proofErr w:type="spellStart"/>
+      <w:r>
+        <w:rPr>
+          <w:rStyle w:val="gnd-iwgdn2b"/>
+          <w:rFonts w:ascii="Lucida Console" w:eastAsiaTheme="majorEastAsia" w:hAnsi="Lucida Console"/>
+          <w:color w:val="0000FF"/>
+        </w:rPr>
+        <w:t>file</w:t>
+      </w:r>
+      <w:proofErr w:type="spellEnd"/>
+      <w:r>
+        <w:rPr>
+          <w:rStyle w:val="gnd-iwgdn2b"/>
+          <w:rFonts w:ascii="Lucida Console" w:eastAsiaTheme="majorEastAsia" w:hAnsi="Lucida Console"/>
+          <w:color w:val="0000FF"/>
+        </w:rPr>
+        <w:t xml:space="preserve">="f1.csv", </w:t>
+      </w:r>
+      <w:proofErr w:type="spellStart"/>
+      <w:r>
+        <w:rPr>
+          <w:rStyle w:val="gnd-iwgdn2b"/>
+          <w:rFonts w:ascii="Lucida Console" w:eastAsiaTheme="majorEastAsia" w:hAnsi="Lucida Console"/>
+          <w:color w:val="0000FF"/>
+        </w:rPr>
+        <w:t>header</w:t>
+      </w:r>
+      <w:proofErr w:type="spellEnd"/>
+      <w:r>
+        <w:rPr>
+          <w:rStyle w:val="gnd-iwgdn2b"/>
+          <w:rFonts w:ascii="Lucida Console" w:eastAsiaTheme="majorEastAsia" w:hAnsi="Lucida Console"/>
+          <w:color w:val="0000FF"/>
+        </w:rPr>
+        <w:t xml:space="preserve"> = FALSE, </w:t>
+      </w:r>
+      <w:proofErr w:type="spellStart"/>
+      <w:r>
+        <w:rPr>
+          <w:rStyle w:val="gnd-iwgdn2b"/>
+          <w:rFonts w:ascii="Lucida Console" w:eastAsiaTheme="majorEastAsia" w:hAnsi="Lucida Console"/>
+          <w:color w:val="0000FF"/>
+        </w:rPr>
+        <w:t>sep</w:t>
+      </w:r>
+      <w:proofErr w:type="spellEnd"/>
+      <w:r>
+        <w:rPr>
+          <w:rStyle w:val="gnd-iwgdn2b"/>
+          <w:rFonts w:ascii="Lucida Console" w:eastAsiaTheme="majorEastAsia" w:hAnsi="Lucida Console"/>
+          <w:color w:val="0000FF"/>
+        </w:rPr>
+        <w:t>=' ')</w:t>
+      </w:r>
+    </w:p>
+    <w:p>
+      <w:pPr>
+        <w:pStyle w:val="HTML"/>
         <w:shd w:val="clear" w:color="auto" w:fill="FFFFFF"/>
         <w:wordWrap w:val="0"/>
         <w:rPr>
@@ -253,7 +325,7 @@
     </w:p>
     <w:p>
       <w:pPr>
-        <w:pStyle w:val="HTMLPreformatted"/>
+        <w:pStyle w:val="HTML"/>
         <w:shd w:val="clear" w:color="auto" w:fill="FFFFFF"/>
         <w:wordWrap w:val="0"/>
         <w:rPr>
@@ -262,13 +334,41 @@
           <w:color w:val="0000FF"/>
         </w:rPr>
       </w:pPr>
+      <w:proofErr w:type="spellStart"/>
       <w:r>
         <w:rPr>
           <w:rStyle w:val="gnd-iwgdn2b"/>
           <w:rFonts w:ascii="Lucida Console" w:eastAsiaTheme="majorEastAsia" w:hAnsi="Lucida Console"/>
           <w:color w:val="0000FF"/>
         </w:rPr>
-        <w:t>with(d, plot(V1, V2))</w:t>
+        <w:t>with</w:t>
+      </w:r>
+      <w:proofErr w:type="spellEnd"/>
+      <w:r>
+        <w:rPr>
+          <w:rStyle w:val="gnd-iwgdn2b"/>
+          <w:rFonts w:ascii="Lucida Console" w:eastAsiaTheme="majorEastAsia" w:hAnsi="Lucida Console"/>
+          <w:color w:val="0000FF"/>
+        </w:rPr>
+        <w:t xml:space="preserve">(d, </w:t>
+      </w:r>
+      <w:proofErr w:type="spellStart"/>
+      <w:r>
+        <w:rPr>
+          <w:rStyle w:val="gnd-iwgdn2b"/>
+          <w:rFonts w:ascii="Lucida Console" w:eastAsiaTheme="majorEastAsia" w:hAnsi="Lucida Console"/>
+          <w:color w:val="0000FF"/>
+        </w:rPr>
+        <w:t>plot</w:t>
+      </w:r>
+      <w:proofErr w:type="spellEnd"/>
+      <w:r>
+        <w:rPr>
+          <w:rStyle w:val="gnd-iwgdn2b"/>
+          <w:rFonts w:ascii="Lucida Console" w:eastAsiaTheme="majorEastAsia" w:hAnsi="Lucida Console"/>
+          <w:color w:val="0000FF"/>
+        </w:rPr>
+        <w:t>(V1, V2))</w:t>
       </w:r>
     </w:p>
     <w:p>
@@ -453,7 +553,7 @@
     </w:p>
     <w:p>
       <w:pPr>
-        <w:pStyle w:val="HTMLPreformatted"/>
+        <w:pStyle w:val="HTML"/>
         <w:shd w:val="clear" w:color="auto" w:fill="FFFFFF"/>
         <w:wordWrap w:val="0"/>
         <w:rPr>
@@ -462,13 +562,59 @@
           <w:color w:val="0000FF"/>
         </w:rPr>
       </w:pPr>
+      <w:proofErr w:type="spellStart"/>
       <w:r>
         <w:rPr>
           <w:rStyle w:val="gnd-iwgdn2b"/>
           <w:rFonts w:ascii="Lucida Console" w:eastAsiaTheme="majorEastAsia" w:hAnsi="Lucida Console"/>
           <w:color w:val="0000FF"/>
         </w:rPr>
-        <w:t>km&lt;-kmeans(d, centers=5)</w:t>
+        <w:t>km</w:t>
+      </w:r>
+      <w:proofErr w:type="spellEnd"/>
+      <w:r>
+        <w:rPr>
+          <w:rStyle w:val="gnd-iwgdn2b"/>
+          <w:rFonts w:ascii="Lucida Console" w:eastAsiaTheme="majorEastAsia" w:hAnsi="Lucida Console"/>
+          <w:color w:val="0000FF"/>
+        </w:rPr>
+        <w:t>&lt;-</w:t>
+      </w:r>
+      <w:proofErr w:type="spellStart"/>
+      <w:r>
+        <w:rPr>
+          <w:rStyle w:val="gnd-iwgdn2b"/>
+          <w:rFonts w:ascii="Lucida Console" w:eastAsiaTheme="majorEastAsia" w:hAnsi="Lucida Console"/>
+          <w:color w:val="0000FF"/>
+        </w:rPr>
+        <w:t>kmeans</w:t>
+      </w:r>
+      <w:proofErr w:type="spellEnd"/>
+      <w:r>
+        <w:rPr>
+          <w:rStyle w:val="gnd-iwgdn2b"/>
+          <w:rFonts w:ascii="Lucida Console" w:eastAsiaTheme="majorEastAsia" w:hAnsi="Lucida Console"/>
+          <w:color w:val="0000FF"/>
+        </w:rPr>
+        <w:t xml:space="preserve">(d, </w:t>
+      </w:r>
+      <w:proofErr w:type="spellStart"/>
+      <w:r>
+        <w:rPr>
+          <w:rStyle w:val="gnd-iwgdn2b"/>
+          <w:rFonts w:ascii="Lucida Console" w:eastAsiaTheme="majorEastAsia" w:hAnsi="Lucida Console"/>
+          <w:color w:val="0000FF"/>
+        </w:rPr>
+        <w:t>centers</w:t>
+      </w:r>
+      <w:proofErr w:type="spellEnd"/>
+      <w:r>
+        <w:rPr>
+          <w:rStyle w:val="gnd-iwgdn2b"/>
+          <w:rFonts w:ascii="Lucida Console" w:eastAsiaTheme="majorEastAsia" w:hAnsi="Lucida Console"/>
+          <w:color w:val="0000FF"/>
+        </w:rPr>
+        <w:t>=5)</w:t>
       </w:r>
     </w:p>
     <w:p>
@@ -493,7 +639,7 @@
     </w:p>
     <w:p>
       <w:pPr>
-        <w:pStyle w:val="HTMLPreformatted"/>
+        <w:pStyle w:val="HTML"/>
         <w:shd w:val="clear" w:color="auto" w:fill="FFFFFF"/>
         <w:wordWrap w:val="0"/>
         <w:rPr>
@@ -503,19 +649,150 @@
           <w:bdr w:val="none" w:sz="0" w:space="0" w:color="auto" w:frame="1"/>
         </w:rPr>
       </w:pPr>
-      <w:r>
-        <w:rPr>
-          <w:rStyle w:val="gnd-iwgdh3b"/>
-          <w:rFonts w:ascii="Lucida Console" w:hAnsi="Lucida Console"/>
-          <w:color w:val="000000"/>
-          <w:bdr w:val="none" w:sz="0" w:space="0" w:color="auto" w:frame="1"/>
-        </w:rPr>
-        <w:t>Within cluster sum of squares by cluster:</w:t>
-      </w:r>
-    </w:p>
-    <w:p>
-      <w:pPr>
-        <w:pStyle w:val="HTMLPreformatted"/>
+      <w:proofErr w:type="spellStart"/>
+      <w:r>
+        <w:rPr>
+          <w:rStyle w:val="gnd-iwgdh3b"/>
+          <w:rFonts w:ascii="Lucida Console" w:hAnsi="Lucida Console"/>
+          <w:color w:val="000000"/>
+          <w:bdr w:val="none" w:sz="0" w:space="0" w:color="auto" w:frame="1"/>
+        </w:rPr>
+        <w:t>Within</w:t>
+      </w:r>
+      <w:proofErr w:type="spellEnd"/>
+      <w:r>
+        <w:rPr>
+          <w:rStyle w:val="gnd-iwgdh3b"/>
+          <w:rFonts w:ascii="Lucida Console" w:hAnsi="Lucida Console"/>
+          <w:color w:val="000000"/>
+          <w:bdr w:val="none" w:sz="0" w:space="0" w:color="auto" w:frame="1"/>
+        </w:rPr>
+        <w:t xml:space="preserve"> </w:t>
+      </w:r>
+      <w:proofErr w:type="spellStart"/>
+      <w:r>
+        <w:rPr>
+          <w:rStyle w:val="gnd-iwgdh3b"/>
+          <w:rFonts w:ascii="Lucida Console" w:hAnsi="Lucida Console"/>
+          <w:color w:val="000000"/>
+          <w:bdr w:val="none" w:sz="0" w:space="0" w:color="auto" w:frame="1"/>
+        </w:rPr>
+        <w:t>cluster</w:t>
+      </w:r>
+      <w:proofErr w:type="spellEnd"/>
+      <w:r>
+        <w:rPr>
+          <w:rStyle w:val="gnd-iwgdh3b"/>
+          <w:rFonts w:ascii="Lucida Console" w:hAnsi="Lucida Console"/>
+          <w:color w:val="000000"/>
+          <w:bdr w:val="none" w:sz="0" w:space="0" w:color="auto" w:frame="1"/>
+        </w:rPr>
+        <w:t xml:space="preserve"> </w:t>
+      </w:r>
+      <w:proofErr w:type="spellStart"/>
+      <w:r>
+        <w:rPr>
+          <w:rStyle w:val="gnd-iwgdh3b"/>
+          <w:rFonts w:ascii="Lucida Console" w:hAnsi="Lucida Console"/>
+          <w:color w:val="000000"/>
+          <w:bdr w:val="none" w:sz="0" w:space="0" w:color="auto" w:frame="1"/>
+        </w:rPr>
+        <w:t>sum</w:t>
+      </w:r>
+      <w:proofErr w:type="spellEnd"/>
+      <w:r>
+        <w:rPr>
+          <w:rStyle w:val="gnd-iwgdh3b"/>
+          <w:rFonts w:ascii="Lucida Console" w:hAnsi="Lucida Console"/>
+          <w:color w:val="000000"/>
+          <w:bdr w:val="none" w:sz="0" w:space="0" w:color="auto" w:frame="1"/>
+        </w:rPr>
+        <w:t xml:space="preserve"> </w:t>
+      </w:r>
+      <w:proofErr w:type="spellStart"/>
+      <w:r>
+        <w:rPr>
+          <w:rStyle w:val="gnd-iwgdh3b"/>
+          <w:rFonts w:ascii="Lucida Console" w:hAnsi="Lucida Console"/>
+          <w:color w:val="000000"/>
+          <w:bdr w:val="none" w:sz="0" w:space="0" w:color="auto" w:frame="1"/>
+        </w:rPr>
+        <w:t>of</w:t>
+      </w:r>
+      <w:proofErr w:type="spellEnd"/>
+      <w:r>
+        <w:rPr>
+          <w:rStyle w:val="gnd-iwgdh3b"/>
+          <w:rFonts w:ascii="Lucida Console" w:hAnsi="Lucida Console"/>
+          <w:color w:val="000000"/>
+          <w:bdr w:val="none" w:sz="0" w:space="0" w:color="auto" w:frame="1"/>
+        </w:rPr>
+        <w:t xml:space="preserve"> </w:t>
+      </w:r>
+      <w:proofErr w:type="spellStart"/>
+      <w:r>
+        <w:rPr>
+          <w:rStyle w:val="gnd-iwgdh3b"/>
+          <w:rFonts w:ascii="Lucida Console" w:hAnsi="Lucida Console"/>
+          <w:color w:val="000000"/>
+          <w:bdr w:val="none" w:sz="0" w:space="0" w:color="auto" w:frame="1"/>
+        </w:rPr>
+        <w:t>squares</w:t>
+      </w:r>
+      <w:proofErr w:type="spellEnd"/>
+      <w:r>
+        <w:rPr>
+          <w:rStyle w:val="gnd-iwgdh3b"/>
+          <w:rFonts w:ascii="Lucida Console" w:hAnsi="Lucida Console"/>
+          <w:color w:val="000000"/>
+          <w:bdr w:val="none" w:sz="0" w:space="0" w:color="auto" w:frame="1"/>
+        </w:rPr>
+        <w:t xml:space="preserve"> </w:t>
+      </w:r>
+      <w:proofErr w:type="spellStart"/>
+      <w:r>
+        <w:rPr>
+          <w:rStyle w:val="gnd-iwgdh3b"/>
+          <w:rFonts w:ascii="Lucida Console" w:hAnsi="Lucida Console"/>
+          <w:color w:val="000000"/>
+          <w:bdr w:val="none" w:sz="0" w:space="0" w:color="auto" w:frame="1"/>
+        </w:rPr>
+        <w:t>by</w:t>
+      </w:r>
+      <w:proofErr w:type="spellEnd"/>
+      <w:r>
+        <w:rPr>
+          <w:rStyle w:val="gnd-iwgdh3b"/>
+          <w:rFonts w:ascii="Lucida Console" w:hAnsi="Lucida Console"/>
+          <w:color w:val="000000"/>
+          <w:bdr w:val="none" w:sz="0" w:space="0" w:color="auto" w:frame="1"/>
+        </w:rPr>
+        <w:t xml:space="preserve"> </w:t>
+      </w:r>
+      <w:proofErr w:type="spellStart"/>
+      <w:r>
+        <w:rPr>
+          <w:rStyle w:val="gnd-iwgdh3b"/>
+          <w:rFonts w:ascii="Lucida Console" w:hAnsi="Lucida Console"/>
+          <w:color w:val="000000"/>
+          <w:bdr w:val="none" w:sz="0" w:space="0" w:color="auto" w:frame="1"/>
+        </w:rPr>
+        <w:t>cluster</w:t>
+      </w:r>
+      <w:proofErr w:type="spellEnd"/>
+      <w:r>
+        <w:rPr>
+          <w:rStyle w:val="gnd-iwgdh3b"/>
+          <w:rFonts w:ascii="Lucida Console" w:hAnsi="Lucida Console"/>
+          <w:color w:val="000000"/>
+          <w:bdr w:val="none" w:sz="0" w:space="0" w:color="auto" w:frame="1"/>
+        </w:rPr>
+        <w:t>:</w:t>
+      </w:r>
+    </w:p>
+    <w:p>
+      <w:pPr>
+        <w:pStyle w:val="HTML"/>
         <w:shd w:val="clear" w:color="auto" w:fill="FFFFFF"/>
         <w:wordWrap w:val="0"/>
         <w:rPr>
@@ -537,7 +814,7 @@
     </w:p>
     <w:p>
       <w:pPr>
-        <w:pStyle w:val="HTMLPreformatted"/>
+        <w:pStyle w:val="HTML"/>
         <w:shd w:val="clear" w:color="auto" w:fill="FFFFFF"/>
         <w:wordWrap w:val="0"/>
         <w:rPr>
@@ -552,7 +829,47 @@
           <w:color w:val="000000"/>
           <w:bdr w:val="none" w:sz="0" w:space="0" w:color="auto" w:frame="1"/>
         </w:rPr>
-        <w:t xml:space="preserve"> (between_SS / total_SS =  94.1 %)</w:t>
+        <w:t xml:space="preserve"> (</w:t>
+      </w:r>
+      <w:proofErr w:type="spellStart"/>
+      <w:r>
+        <w:rPr>
+          <w:rStyle w:val="gnd-iwgdh3b"/>
+          <w:rFonts w:ascii="Lucida Console" w:hAnsi="Lucida Console"/>
+          <w:color w:val="000000"/>
+          <w:bdr w:val="none" w:sz="0" w:space="0" w:color="auto" w:frame="1"/>
+        </w:rPr>
+        <w:t>between_SS</w:t>
+      </w:r>
+      <w:proofErr w:type="spellEnd"/>
+      <w:r>
+        <w:rPr>
+          <w:rStyle w:val="gnd-iwgdh3b"/>
+          <w:rFonts w:ascii="Lucida Console" w:hAnsi="Lucida Console"/>
+          <w:color w:val="000000"/>
+          <w:bdr w:val="none" w:sz="0" w:space="0" w:color="auto" w:frame="1"/>
+        </w:rPr>
+        <w:t xml:space="preserve"> / </w:t>
+      </w:r>
+      <w:proofErr w:type="spellStart"/>
+      <w:r>
+        <w:rPr>
+          <w:rStyle w:val="gnd-iwgdh3b"/>
+          <w:rFonts w:ascii="Lucida Console" w:hAnsi="Lucida Console"/>
+          <w:color w:val="000000"/>
+          <w:bdr w:val="none" w:sz="0" w:space="0" w:color="auto" w:frame="1"/>
+        </w:rPr>
+        <w:t>total_SS</w:t>
+      </w:r>
+      <w:proofErr w:type="spellEnd"/>
+      <w:r>
+        <w:rPr>
+          <w:rStyle w:val="gnd-iwgdh3b"/>
+          <w:rFonts w:ascii="Lucida Console" w:hAnsi="Lucida Console"/>
+          <w:color w:val="000000"/>
+          <w:bdr w:val="none" w:sz="0" w:space="0" w:color="auto" w:frame="1"/>
+        </w:rPr>
+        <w:t xml:space="preserve"> =  94.1 %)</w:t>
       </w:r>
     </w:p>
     <w:p/>
@@ -571,7 +888,7 @@
     </w:p>
     <w:p>
       <w:pPr>
-        <w:pStyle w:val="HTMLPreformatted"/>
+        <w:pStyle w:val="HTML"/>
         <w:shd w:val="clear" w:color="auto" w:fill="FFFFFF"/>
         <w:wordWrap w:val="0"/>
         <w:rPr>
@@ -581,19 +898,150 @@
           <w:bdr w:val="none" w:sz="0" w:space="0" w:color="auto" w:frame="1"/>
         </w:rPr>
       </w:pPr>
-      <w:r>
-        <w:rPr>
-          <w:rStyle w:val="gnd-iwgdh3b"/>
-          <w:rFonts w:ascii="Lucida Console" w:hAnsi="Lucida Console"/>
-          <w:color w:val="000000"/>
-          <w:bdr w:val="none" w:sz="0" w:space="0" w:color="auto" w:frame="1"/>
-        </w:rPr>
-        <w:t>Within cluster sum of squares by cluster:</w:t>
-      </w:r>
-    </w:p>
-    <w:p>
-      <w:pPr>
-        <w:pStyle w:val="HTMLPreformatted"/>
+      <w:proofErr w:type="spellStart"/>
+      <w:r>
+        <w:rPr>
+          <w:rStyle w:val="gnd-iwgdh3b"/>
+          <w:rFonts w:ascii="Lucida Console" w:hAnsi="Lucida Console"/>
+          <w:color w:val="000000"/>
+          <w:bdr w:val="none" w:sz="0" w:space="0" w:color="auto" w:frame="1"/>
+        </w:rPr>
+        <w:t>Within</w:t>
+      </w:r>
+      <w:proofErr w:type="spellEnd"/>
+      <w:r>
+        <w:rPr>
+          <w:rStyle w:val="gnd-iwgdh3b"/>
+          <w:rFonts w:ascii="Lucida Console" w:hAnsi="Lucida Console"/>
+          <w:color w:val="000000"/>
+          <w:bdr w:val="none" w:sz="0" w:space="0" w:color="auto" w:frame="1"/>
+        </w:rPr>
+        <w:t xml:space="preserve"> </w:t>
+      </w:r>
+      <w:proofErr w:type="spellStart"/>
+      <w:r>
+        <w:rPr>
+          <w:rStyle w:val="gnd-iwgdh3b"/>
+          <w:rFonts w:ascii="Lucida Console" w:hAnsi="Lucida Console"/>
+          <w:color w:val="000000"/>
+          <w:bdr w:val="none" w:sz="0" w:space="0" w:color="auto" w:frame="1"/>
+        </w:rPr>
+        <w:t>cluster</w:t>
+      </w:r>
+      <w:proofErr w:type="spellEnd"/>
+      <w:r>
+        <w:rPr>
+          <w:rStyle w:val="gnd-iwgdh3b"/>
+          <w:rFonts w:ascii="Lucida Console" w:hAnsi="Lucida Console"/>
+          <w:color w:val="000000"/>
+          <w:bdr w:val="none" w:sz="0" w:space="0" w:color="auto" w:frame="1"/>
+        </w:rPr>
+        <w:t xml:space="preserve"> </w:t>
+      </w:r>
+      <w:proofErr w:type="spellStart"/>
+      <w:r>
+        <w:rPr>
+          <w:rStyle w:val="gnd-iwgdh3b"/>
+          <w:rFonts w:ascii="Lucida Console" w:hAnsi="Lucida Console"/>
+          <w:color w:val="000000"/>
+          <w:bdr w:val="none" w:sz="0" w:space="0" w:color="auto" w:frame="1"/>
+        </w:rPr>
+        <w:t>sum</w:t>
+      </w:r>
+      <w:proofErr w:type="spellEnd"/>
+      <w:r>
+        <w:rPr>
+          <w:rStyle w:val="gnd-iwgdh3b"/>
+          <w:rFonts w:ascii="Lucida Console" w:hAnsi="Lucida Console"/>
+          <w:color w:val="000000"/>
+          <w:bdr w:val="none" w:sz="0" w:space="0" w:color="auto" w:frame="1"/>
+        </w:rPr>
+        <w:t xml:space="preserve"> </w:t>
+      </w:r>
+      <w:proofErr w:type="spellStart"/>
+      <w:r>
+        <w:rPr>
+          <w:rStyle w:val="gnd-iwgdh3b"/>
+          <w:rFonts w:ascii="Lucida Console" w:hAnsi="Lucida Console"/>
+          <w:color w:val="000000"/>
+          <w:bdr w:val="none" w:sz="0" w:space="0" w:color="auto" w:frame="1"/>
+        </w:rPr>
+        <w:t>of</w:t>
+      </w:r>
+      <w:proofErr w:type="spellEnd"/>
+      <w:r>
+        <w:rPr>
+          <w:rStyle w:val="gnd-iwgdh3b"/>
+          <w:rFonts w:ascii="Lucida Console" w:hAnsi="Lucida Console"/>
+          <w:color w:val="000000"/>
+          <w:bdr w:val="none" w:sz="0" w:space="0" w:color="auto" w:frame="1"/>
+        </w:rPr>
+        <w:t xml:space="preserve"> </w:t>
+      </w:r>
+      <w:proofErr w:type="spellStart"/>
+      <w:r>
+        <w:rPr>
+          <w:rStyle w:val="gnd-iwgdh3b"/>
+          <w:rFonts w:ascii="Lucida Console" w:hAnsi="Lucida Console"/>
+          <w:color w:val="000000"/>
+          <w:bdr w:val="none" w:sz="0" w:space="0" w:color="auto" w:frame="1"/>
+        </w:rPr>
+        <w:t>squares</w:t>
+      </w:r>
+      <w:proofErr w:type="spellEnd"/>
+      <w:r>
+        <w:rPr>
+          <w:rStyle w:val="gnd-iwgdh3b"/>
+          <w:rFonts w:ascii="Lucida Console" w:hAnsi="Lucida Console"/>
+          <w:color w:val="000000"/>
+          <w:bdr w:val="none" w:sz="0" w:space="0" w:color="auto" w:frame="1"/>
+        </w:rPr>
+        <w:t xml:space="preserve"> </w:t>
+      </w:r>
+      <w:proofErr w:type="spellStart"/>
+      <w:r>
+        <w:rPr>
+          <w:rStyle w:val="gnd-iwgdh3b"/>
+          <w:rFonts w:ascii="Lucida Console" w:hAnsi="Lucida Console"/>
+          <w:color w:val="000000"/>
+          <w:bdr w:val="none" w:sz="0" w:space="0" w:color="auto" w:frame="1"/>
+        </w:rPr>
+        <w:t>by</w:t>
+      </w:r>
+      <w:proofErr w:type="spellEnd"/>
+      <w:r>
+        <w:rPr>
+          <w:rStyle w:val="gnd-iwgdh3b"/>
+          <w:rFonts w:ascii="Lucida Console" w:hAnsi="Lucida Console"/>
+          <w:color w:val="000000"/>
+          <w:bdr w:val="none" w:sz="0" w:space="0" w:color="auto" w:frame="1"/>
+        </w:rPr>
+        <w:t xml:space="preserve"> </w:t>
+      </w:r>
+      <w:proofErr w:type="spellStart"/>
+      <w:r>
+        <w:rPr>
+          <w:rStyle w:val="gnd-iwgdh3b"/>
+          <w:rFonts w:ascii="Lucida Console" w:hAnsi="Lucida Console"/>
+          <w:color w:val="000000"/>
+          <w:bdr w:val="none" w:sz="0" w:space="0" w:color="auto" w:frame="1"/>
+        </w:rPr>
+        <w:t>cluster</w:t>
+      </w:r>
+      <w:proofErr w:type="spellEnd"/>
+      <w:r>
+        <w:rPr>
+          <w:rStyle w:val="gnd-iwgdh3b"/>
+          <w:rFonts w:ascii="Lucida Console" w:hAnsi="Lucida Console"/>
+          <w:color w:val="000000"/>
+          <w:bdr w:val="none" w:sz="0" w:space="0" w:color="auto" w:frame="1"/>
+        </w:rPr>
+        <w:t>:</w:t>
+      </w:r>
+    </w:p>
+    <w:p>
+      <w:pPr>
+        <w:pStyle w:val="HTML"/>
         <w:shd w:val="clear" w:color="auto" w:fill="FFFFFF"/>
         <w:wordWrap w:val="0"/>
         <w:rPr>
@@ -615,7 +1063,7 @@
     </w:p>
     <w:p>
       <w:pPr>
-        <w:pStyle w:val="HTMLPreformatted"/>
+        <w:pStyle w:val="HTML"/>
         <w:shd w:val="clear" w:color="auto" w:fill="FFFFFF"/>
         <w:wordWrap w:val="0"/>
         <w:rPr>
@@ -630,19 +1078,59 @@
           <w:color w:val="000000"/>
           <w:bdr w:val="none" w:sz="0" w:space="0" w:color="auto" w:frame="1"/>
         </w:rPr>
-        <w:t xml:space="preserve"> (between_SS / total_SS =  94.1 %)</w:t>
-      </w:r>
-    </w:p>
-    <w:p>
-      <w:pPr>
-        <w:rPr>
-          <w:lang w:val="en-US"/>
-        </w:rPr>
-      </w:pPr>
-    </w:p>
-    <w:p>
-      <w:pPr>
-        <w:pStyle w:val="HTMLPreformatted"/>
+        <w:t xml:space="preserve"> (</w:t>
+      </w:r>
+      <w:proofErr w:type="spellStart"/>
+      <w:r>
+        <w:rPr>
+          <w:rStyle w:val="gnd-iwgdh3b"/>
+          <w:rFonts w:ascii="Lucida Console" w:hAnsi="Lucida Console"/>
+          <w:color w:val="000000"/>
+          <w:bdr w:val="none" w:sz="0" w:space="0" w:color="auto" w:frame="1"/>
+        </w:rPr>
+        <w:t>between_SS</w:t>
+      </w:r>
+      <w:proofErr w:type="spellEnd"/>
+      <w:r>
+        <w:rPr>
+          <w:rStyle w:val="gnd-iwgdh3b"/>
+          <w:rFonts w:ascii="Lucida Console" w:hAnsi="Lucida Console"/>
+          <w:color w:val="000000"/>
+          <w:bdr w:val="none" w:sz="0" w:space="0" w:color="auto" w:frame="1"/>
+        </w:rPr>
+        <w:t xml:space="preserve"> / </w:t>
+      </w:r>
+      <w:proofErr w:type="spellStart"/>
+      <w:r>
+        <w:rPr>
+          <w:rStyle w:val="gnd-iwgdh3b"/>
+          <w:rFonts w:ascii="Lucida Console" w:hAnsi="Lucida Console"/>
+          <w:color w:val="000000"/>
+          <w:bdr w:val="none" w:sz="0" w:space="0" w:color="auto" w:frame="1"/>
+        </w:rPr>
+        <w:t>total_SS</w:t>
+      </w:r>
+      <w:proofErr w:type="spellEnd"/>
+      <w:r>
+        <w:rPr>
+          <w:rStyle w:val="gnd-iwgdh3b"/>
+          <w:rFonts w:ascii="Lucida Console" w:hAnsi="Lucida Console"/>
+          <w:color w:val="000000"/>
+          <w:bdr w:val="none" w:sz="0" w:space="0" w:color="auto" w:frame="1"/>
+        </w:rPr>
+        <w:t xml:space="preserve"> =  94.1 %)</w:t>
+      </w:r>
+    </w:p>
+    <w:p>
+      <w:pPr>
+        <w:rPr>
+          <w:lang w:val="en-US"/>
+        </w:rPr>
+      </w:pPr>
+    </w:p>
+    <w:p>
+      <w:pPr>
+        <w:pStyle w:val="HTML"/>
         <w:shd w:val="clear" w:color="auto" w:fill="FFFFFF"/>
         <w:wordWrap w:val="0"/>
         <w:rPr>
@@ -651,13 +1139,77 @@
           <w:color w:val="0000FF"/>
         </w:rPr>
       </w:pPr>
+      <w:proofErr w:type="spellStart"/>
       <w:r>
         <w:rPr>
           <w:rStyle w:val="gnd-iwgdn2b"/>
           <w:rFonts w:ascii="Lucida Console" w:eastAsiaTheme="majorEastAsia" w:hAnsi="Lucida Console"/>
           <w:color w:val="0000FF"/>
         </w:rPr>
-        <w:t>with(d, plot(V1, V2, col=km$cluster))</w:t>
+        <w:t>with</w:t>
+      </w:r>
+      <w:proofErr w:type="spellEnd"/>
+      <w:r>
+        <w:rPr>
+          <w:rStyle w:val="gnd-iwgdn2b"/>
+          <w:rFonts w:ascii="Lucida Console" w:eastAsiaTheme="majorEastAsia" w:hAnsi="Lucida Console"/>
+          <w:color w:val="0000FF"/>
+        </w:rPr>
+        <w:t xml:space="preserve">(d, </w:t>
+      </w:r>
+      <w:proofErr w:type="spellStart"/>
+      <w:r>
+        <w:rPr>
+          <w:rStyle w:val="gnd-iwgdn2b"/>
+          <w:rFonts w:ascii="Lucida Console" w:eastAsiaTheme="majorEastAsia" w:hAnsi="Lucida Console"/>
+          <w:color w:val="0000FF"/>
+        </w:rPr>
+        <w:t>plot</w:t>
+      </w:r>
+      <w:proofErr w:type="spellEnd"/>
+      <w:r>
+        <w:rPr>
+          <w:rStyle w:val="gnd-iwgdn2b"/>
+          <w:rFonts w:ascii="Lucida Console" w:eastAsiaTheme="majorEastAsia" w:hAnsi="Lucida Console"/>
+          <w:color w:val="0000FF"/>
+        </w:rPr>
+        <w:t xml:space="preserve">(V1, V2, </w:t>
+      </w:r>
+      <w:proofErr w:type="spellStart"/>
+      <w:r>
+        <w:rPr>
+          <w:rStyle w:val="gnd-iwgdn2b"/>
+          <w:rFonts w:ascii="Lucida Console" w:eastAsiaTheme="majorEastAsia" w:hAnsi="Lucida Console"/>
+          <w:color w:val="0000FF"/>
+        </w:rPr>
+        <w:t>col</w:t>
+      </w:r>
+      <w:proofErr w:type="spellEnd"/>
+      <w:r>
+        <w:rPr>
+          <w:rStyle w:val="gnd-iwgdn2b"/>
+          <w:rFonts w:ascii="Lucida Console" w:eastAsiaTheme="majorEastAsia" w:hAnsi="Lucida Console"/>
+          <w:color w:val="0000FF"/>
+        </w:rPr>
+        <w:t>=</w:t>
+      </w:r>
+      <w:proofErr w:type="spellStart"/>
+      <w:r>
+        <w:rPr>
+          <w:rStyle w:val="gnd-iwgdn2b"/>
+          <w:rFonts w:ascii="Lucida Console" w:eastAsiaTheme="majorEastAsia" w:hAnsi="Lucida Console"/>
+          <w:color w:val="0000FF"/>
+        </w:rPr>
+        <w:t>km$cluster</w:t>
+      </w:r>
+      <w:proofErr w:type="spellEnd"/>
+      <w:r>
+        <w:rPr>
+          <w:rStyle w:val="gnd-iwgdn2b"/>
+          <w:rFonts w:ascii="Lucida Console" w:eastAsiaTheme="majorEastAsia" w:hAnsi="Lucida Console"/>
+          <w:color w:val="0000FF"/>
+        </w:rPr>
+        <w:t>))</w:t>
       </w:r>
     </w:p>
     <w:p>
@@ -749,7 +1301,7 @@
     </w:p>
     <w:p>
       <w:pPr>
-        <w:pStyle w:val="HTMLPreformatted"/>
+        <w:pStyle w:val="HTML"/>
         <w:shd w:val="clear" w:color="auto" w:fill="FFFFFF"/>
         <w:wordWrap w:val="0"/>
         <w:rPr>
@@ -759,19 +1311,150 @@
           <w:bdr w:val="none" w:sz="0" w:space="0" w:color="auto" w:frame="1"/>
         </w:rPr>
       </w:pPr>
-      <w:r>
-        <w:rPr>
-          <w:rStyle w:val="gnd-iwgdh3b"/>
-          <w:rFonts w:ascii="Lucida Console" w:hAnsi="Lucida Console"/>
-          <w:color w:val="000000"/>
-          <w:bdr w:val="none" w:sz="0" w:space="0" w:color="auto" w:frame="1"/>
-        </w:rPr>
-        <w:t>Within cluster sum of squares by cluster:</w:t>
-      </w:r>
-    </w:p>
-    <w:p>
-      <w:pPr>
-        <w:pStyle w:val="HTMLPreformatted"/>
+      <w:proofErr w:type="spellStart"/>
+      <w:r>
+        <w:rPr>
+          <w:rStyle w:val="gnd-iwgdh3b"/>
+          <w:rFonts w:ascii="Lucida Console" w:hAnsi="Lucida Console"/>
+          <w:color w:val="000000"/>
+          <w:bdr w:val="none" w:sz="0" w:space="0" w:color="auto" w:frame="1"/>
+        </w:rPr>
+        <w:t>Within</w:t>
+      </w:r>
+      <w:proofErr w:type="spellEnd"/>
+      <w:r>
+        <w:rPr>
+          <w:rStyle w:val="gnd-iwgdh3b"/>
+          <w:rFonts w:ascii="Lucida Console" w:hAnsi="Lucida Console"/>
+          <w:color w:val="000000"/>
+          <w:bdr w:val="none" w:sz="0" w:space="0" w:color="auto" w:frame="1"/>
+        </w:rPr>
+        <w:t xml:space="preserve"> </w:t>
+      </w:r>
+      <w:proofErr w:type="spellStart"/>
+      <w:r>
+        <w:rPr>
+          <w:rStyle w:val="gnd-iwgdh3b"/>
+          <w:rFonts w:ascii="Lucida Console" w:hAnsi="Lucida Console"/>
+          <w:color w:val="000000"/>
+          <w:bdr w:val="none" w:sz="0" w:space="0" w:color="auto" w:frame="1"/>
+        </w:rPr>
+        <w:t>cluster</w:t>
+      </w:r>
+      <w:proofErr w:type="spellEnd"/>
+      <w:r>
+        <w:rPr>
+          <w:rStyle w:val="gnd-iwgdh3b"/>
+          <w:rFonts w:ascii="Lucida Console" w:hAnsi="Lucida Console"/>
+          <w:color w:val="000000"/>
+          <w:bdr w:val="none" w:sz="0" w:space="0" w:color="auto" w:frame="1"/>
+        </w:rPr>
+        <w:t xml:space="preserve"> </w:t>
+      </w:r>
+      <w:proofErr w:type="spellStart"/>
+      <w:r>
+        <w:rPr>
+          <w:rStyle w:val="gnd-iwgdh3b"/>
+          <w:rFonts w:ascii="Lucida Console" w:hAnsi="Lucida Console"/>
+          <w:color w:val="000000"/>
+          <w:bdr w:val="none" w:sz="0" w:space="0" w:color="auto" w:frame="1"/>
+        </w:rPr>
+        <w:t>sum</w:t>
+      </w:r>
+      <w:proofErr w:type="spellEnd"/>
+      <w:r>
+        <w:rPr>
+          <w:rStyle w:val="gnd-iwgdh3b"/>
+          <w:rFonts w:ascii="Lucida Console" w:hAnsi="Lucida Console"/>
+          <w:color w:val="000000"/>
+          <w:bdr w:val="none" w:sz="0" w:space="0" w:color="auto" w:frame="1"/>
+        </w:rPr>
+        <w:t xml:space="preserve"> </w:t>
+      </w:r>
+      <w:proofErr w:type="spellStart"/>
+      <w:r>
+        <w:rPr>
+          <w:rStyle w:val="gnd-iwgdh3b"/>
+          <w:rFonts w:ascii="Lucida Console" w:hAnsi="Lucida Console"/>
+          <w:color w:val="000000"/>
+          <w:bdr w:val="none" w:sz="0" w:space="0" w:color="auto" w:frame="1"/>
+        </w:rPr>
+        <w:t>of</w:t>
+      </w:r>
+      <w:proofErr w:type="spellEnd"/>
+      <w:r>
+        <w:rPr>
+          <w:rStyle w:val="gnd-iwgdh3b"/>
+          <w:rFonts w:ascii="Lucida Console" w:hAnsi="Lucida Console"/>
+          <w:color w:val="000000"/>
+          <w:bdr w:val="none" w:sz="0" w:space="0" w:color="auto" w:frame="1"/>
+        </w:rPr>
+        <w:t xml:space="preserve"> </w:t>
+      </w:r>
+      <w:proofErr w:type="spellStart"/>
+      <w:r>
+        <w:rPr>
+          <w:rStyle w:val="gnd-iwgdh3b"/>
+          <w:rFonts w:ascii="Lucida Console" w:hAnsi="Lucida Console"/>
+          <w:color w:val="000000"/>
+          <w:bdr w:val="none" w:sz="0" w:space="0" w:color="auto" w:frame="1"/>
+        </w:rPr>
+        <w:t>squares</w:t>
+      </w:r>
+      <w:proofErr w:type="spellEnd"/>
+      <w:r>
+        <w:rPr>
+          <w:rStyle w:val="gnd-iwgdh3b"/>
+          <w:rFonts w:ascii="Lucida Console" w:hAnsi="Lucida Console"/>
+          <w:color w:val="000000"/>
+          <w:bdr w:val="none" w:sz="0" w:space="0" w:color="auto" w:frame="1"/>
+        </w:rPr>
+        <w:t xml:space="preserve"> </w:t>
+      </w:r>
+      <w:proofErr w:type="spellStart"/>
+      <w:r>
+        <w:rPr>
+          <w:rStyle w:val="gnd-iwgdh3b"/>
+          <w:rFonts w:ascii="Lucida Console" w:hAnsi="Lucida Console"/>
+          <w:color w:val="000000"/>
+          <w:bdr w:val="none" w:sz="0" w:space="0" w:color="auto" w:frame="1"/>
+        </w:rPr>
+        <w:t>by</w:t>
+      </w:r>
+      <w:proofErr w:type="spellEnd"/>
+      <w:r>
+        <w:rPr>
+          <w:rStyle w:val="gnd-iwgdh3b"/>
+          <w:rFonts w:ascii="Lucida Console" w:hAnsi="Lucida Console"/>
+          <w:color w:val="000000"/>
+          <w:bdr w:val="none" w:sz="0" w:space="0" w:color="auto" w:frame="1"/>
+        </w:rPr>
+        <w:t xml:space="preserve"> </w:t>
+      </w:r>
+      <w:proofErr w:type="spellStart"/>
+      <w:r>
+        <w:rPr>
+          <w:rStyle w:val="gnd-iwgdh3b"/>
+          <w:rFonts w:ascii="Lucida Console" w:hAnsi="Lucida Console"/>
+          <w:color w:val="000000"/>
+          <w:bdr w:val="none" w:sz="0" w:space="0" w:color="auto" w:frame="1"/>
+        </w:rPr>
+        <w:t>cluster</w:t>
+      </w:r>
+      <w:proofErr w:type="spellEnd"/>
+      <w:r>
+        <w:rPr>
+          <w:rStyle w:val="gnd-iwgdh3b"/>
+          <w:rFonts w:ascii="Lucida Console" w:hAnsi="Lucida Console"/>
+          <w:color w:val="000000"/>
+          <w:bdr w:val="none" w:sz="0" w:space="0" w:color="auto" w:frame="1"/>
+        </w:rPr>
+        <w:t>:</w:t>
+      </w:r>
+    </w:p>
+    <w:p>
+      <w:pPr>
+        <w:pStyle w:val="HTML"/>
         <w:shd w:val="clear" w:color="auto" w:fill="FFFFFF"/>
         <w:wordWrap w:val="0"/>
         <w:rPr>
@@ -793,7 +1476,7 @@
     </w:p>
     <w:p>
       <w:pPr>
-        <w:pStyle w:val="HTMLPreformatted"/>
+        <w:pStyle w:val="HTML"/>
         <w:shd w:val="clear" w:color="auto" w:fill="FFFFFF"/>
         <w:wordWrap w:val="0"/>
         <w:rPr>
@@ -809,7 +1492,47 @@
           <w:bdr w:val="none" w:sz="0" w:space="0" w:color="auto" w:frame="1"/>
         </w:rPr>
         <w:lastRenderedPageBreak/>
-        <w:t xml:space="preserve"> (between_SS / total_SS =  67.9 %)</w:t>
+        <w:t xml:space="preserve"> (</w:t>
+      </w:r>
+      <w:proofErr w:type="spellStart"/>
+      <w:r>
+        <w:rPr>
+          <w:rStyle w:val="gnd-iwgdh3b"/>
+          <w:rFonts w:ascii="Lucida Console" w:hAnsi="Lucida Console"/>
+          <w:color w:val="000000"/>
+          <w:bdr w:val="none" w:sz="0" w:space="0" w:color="auto" w:frame="1"/>
+        </w:rPr>
+        <w:t>between_SS</w:t>
+      </w:r>
+      <w:proofErr w:type="spellEnd"/>
+      <w:r>
+        <w:rPr>
+          <w:rStyle w:val="gnd-iwgdh3b"/>
+          <w:rFonts w:ascii="Lucida Console" w:hAnsi="Lucida Console"/>
+          <w:color w:val="000000"/>
+          <w:bdr w:val="none" w:sz="0" w:space="0" w:color="auto" w:frame="1"/>
+        </w:rPr>
+        <w:t xml:space="preserve"> / </w:t>
+      </w:r>
+      <w:proofErr w:type="spellStart"/>
+      <w:r>
+        <w:rPr>
+          <w:rStyle w:val="gnd-iwgdh3b"/>
+          <w:rFonts w:ascii="Lucida Console" w:hAnsi="Lucida Console"/>
+          <w:color w:val="000000"/>
+          <w:bdr w:val="none" w:sz="0" w:space="0" w:color="auto" w:frame="1"/>
+        </w:rPr>
+        <w:t>total_SS</w:t>
+      </w:r>
+      <w:proofErr w:type="spellEnd"/>
+      <w:r>
+        <w:rPr>
+          <w:rStyle w:val="gnd-iwgdh3b"/>
+          <w:rFonts w:ascii="Lucida Console" w:hAnsi="Lucida Console"/>
+          <w:color w:val="000000"/>
+          <w:bdr w:val="none" w:sz="0" w:space="0" w:color="auto" w:frame="1"/>
+        </w:rPr>
+        <w:t xml:space="preserve"> =  67.9 %)</w:t>
       </w:r>
     </w:p>
     <w:p>
@@ -841,7 +1564,21 @@
         <w:rPr>
           <w:lang w:val="en-US"/>
         </w:rPr>
-        <w:t>algorithm identified 3 clusters in the right-bottom corner (where supposed to be only one)  and remaining data split between remaining two clusters</w:t>
+        <w:t xml:space="preserve">algorithm identified 3 clusters in the right-bottom corner (where supposed to be only </w:t>
+      </w:r>
+      <w:proofErr w:type="gramStart"/>
+      <w:r>
+        <w:rPr>
+          <w:lang w:val="en-US"/>
+        </w:rPr>
+        <w:t>one)  and</w:t>
+      </w:r>
+      <w:proofErr w:type="gramEnd"/>
+      <w:r>
+        <w:rPr>
+          <w:lang w:val="en-US"/>
+        </w:rPr>
+        <w:t xml:space="preserve"> remaining data split between remaining two clusters</w:t>
       </w:r>
       <w:r>
         <w:rPr>
@@ -926,7 +1663,7 @@
     </w:p>
     <w:p>
       <w:pPr>
-        <w:pStyle w:val="HTMLPreformatted"/>
+        <w:pStyle w:val="HTML"/>
         <w:shd w:val="clear" w:color="auto" w:fill="FFFFFF"/>
         <w:wordWrap w:val="0"/>
         <w:rPr>
@@ -936,19 +1673,150 @@
           <w:bdr w:val="none" w:sz="0" w:space="0" w:color="auto" w:frame="1"/>
         </w:rPr>
       </w:pPr>
-      <w:r>
-        <w:rPr>
-          <w:rStyle w:val="gnd-iwgdh3b"/>
-          <w:rFonts w:ascii="Lucida Console" w:hAnsi="Lucida Console"/>
-          <w:color w:val="000000"/>
-          <w:bdr w:val="none" w:sz="0" w:space="0" w:color="auto" w:frame="1"/>
-        </w:rPr>
-        <w:t>Within cluster sum of squares by cluster:</w:t>
-      </w:r>
-    </w:p>
-    <w:p>
-      <w:pPr>
-        <w:pStyle w:val="HTMLPreformatted"/>
+      <w:proofErr w:type="spellStart"/>
+      <w:r>
+        <w:rPr>
+          <w:rStyle w:val="gnd-iwgdh3b"/>
+          <w:rFonts w:ascii="Lucida Console" w:hAnsi="Lucida Console"/>
+          <w:color w:val="000000"/>
+          <w:bdr w:val="none" w:sz="0" w:space="0" w:color="auto" w:frame="1"/>
+        </w:rPr>
+        <w:t>Within</w:t>
+      </w:r>
+      <w:proofErr w:type="spellEnd"/>
+      <w:r>
+        <w:rPr>
+          <w:rStyle w:val="gnd-iwgdh3b"/>
+          <w:rFonts w:ascii="Lucida Console" w:hAnsi="Lucida Console"/>
+          <w:color w:val="000000"/>
+          <w:bdr w:val="none" w:sz="0" w:space="0" w:color="auto" w:frame="1"/>
+        </w:rPr>
+        <w:t xml:space="preserve"> </w:t>
+      </w:r>
+      <w:proofErr w:type="spellStart"/>
+      <w:r>
+        <w:rPr>
+          <w:rStyle w:val="gnd-iwgdh3b"/>
+          <w:rFonts w:ascii="Lucida Console" w:hAnsi="Lucida Console"/>
+          <w:color w:val="000000"/>
+          <w:bdr w:val="none" w:sz="0" w:space="0" w:color="auto" w:frame="1"/>
+        </w:rPr>
+        <w:t>cluster</w:t>
+      </w:r>
+      <w:proofErr w:type="spellEnd"/>
+      <w:r>
+        <w:rPr>
+          <w:rStyle w:val="gnd-iwgdh3b"/>
+          <w:rFonts w:ascii="Lucida Console" w:hAnsi="Lucida Console"/>
+          <w:color w:val="000000"/>
+          <w:bdr w:val="none" w:sz="0" w:space="0" w:color="auto" w:frame="1"/>
+        </w:rPr>
+        <w:t xml:space="preserve"> </w:t>
+      </w:r>
+      <w:proofErr w:type="spellStart"/>
+      <w:r>
+        <w:rPr>
+          <w:rStyle w:val="gnd-iwgdh3b"/>
+          <w:rFonts w:ascii="Lucida Console" w:hAnsi="Lucida Console"/>
+          <w:color w:val="000000"/>
+          <w:bdr w:val="none" w:sz="0" w:space="0" w:color="auto" w:frame="1"/>
+        </w:rPr>
+        <w:t>sum</w:t>
+      </w:r>
+      <w:proofErr w:type="spellEnd"/>
+      <w:r>
+        <w:rPr>
+          <w:rStyle w:val="gnd-iwgdh3b"/>
+          <w:rFonts w:ascii="Lucida Console" w:hAnsi="Lucida Console"/>
+          <w:color w:val="000000"/>
+          <w:bdr w:val="none" w:sz="0" w:space="0" w:color="auto" w:frame="1"/>
+        </w:rPr>
+        <w:t xml:space="preserve"> </w:t>
+      </w:r>
+      <w:proofErr w:type="spellStart"/>
+      <w:r>
+        <w:rPr>
+          <w:rStyle w:val="gnd-iwgdh3b"/>
+          <w:rFonts w:ascii="Lucida Console" w:hAnsi="Lucida Console"/>
+          <w:color w:val="000000"/>
+          <w:bdr w:val="none" w:sz="0" w:space="0" w:color="auto" w:frame="1"/>
+        </w:rPr>
+        <w:t>of</w:t>
+      </w:r>
+      <w:proofErr w:type="spellEnd"/>
+      <w:r>
+        <w:rPr>
+          <w:rStyle w:val="gnd-iwgdh3b"/>
+          <w:rFonts w:ascii="Lucida Console" w:hAnsi="Lucida Console"/>
+          <w:color w:val="000000"/>
+          <w:bdr w:val="none" w:sz="0" w:space="0" w:color="auto" w:frame="1"/>
+        </w:rPr>
+        <w:t xml:space="preserve"> </w:t>
+      </w:r>
+      <w:proofErr w:type="spellStart"/>
+      <w:r>
+        <w:rPr>
+          <w:rStyle w:val="gnd-iwgdh3b"/>
+          <w:rFonts w:ascii="Lucida Console" w:hAnsi="Lucida Console"/>
+          <w:color w:val="000000"/>
+          <w:bdr w:val="none" w:sz="0" w:space="0" w:color="auto" w:frame="1"/>
+        </w:rPr>
+        <w:t>squares</w:t>
+      </w:r>
+      <w:proofErr w:type="spellEnd"/>
+      <w:r>
+        <w:rPr>
+          <w:rStyle w:val="gnd-iwgdh3b"/>
+          <w:rFonts w:ascii="Lucida Console" w:hAnsi="Lucida Console"/>
+          <w:color w:val="000000"/>
+          <w:bdr w:val="none" w:sz="0" w:space="0" w:color="auto" w:frame="1"/>
+        </w:rPr>
+        <w:t xml:space="preserve"> </w:t>
+      </w:r>
+      <w:proofErr w:type="spellStart"/>
+      <w:r>
+        <w:rPr>
+          <w:rStyle w:val="gnd-iwgdh3b"/>
+          <w:rFonts w:ascii="Lucida Console" w:hAnsi="Lucida Console"/>
+          <w:color w:val="000000"/>
+          <w:bdr w:val="none" w:sz="0" w:space="0" w:color="auto" w:frame="1"/>
+        </w:rPr>
+        <w:t>by</w:t>
+      </w:r>
+      <w:proofErr w:type="spellEnd"/>
+      <w:r>
+        <w:rPr>
+          <w:rStyle w:val="gnd-iwgdh3b"/>
+          <w:rFonts w:ascii="Lucida Console" w:hAnsi="Lucida Console"/>
+          <w:color w:val="000000"/>
+          <w:bdr w:val="none" w:sz="0" w:space="0" w:color="auto" w:frame="1"/>
+        </w:rPr>
+        <w:t xml:space="preserve"> </w:t>
+      </w:r>
+      <w:proofErr w:type="spellStart"/>
+      <w:r>
+        <w:rPr>
+          <w:rStyle w:val="gnd-iwgdh3b"/>
+          <w:rFonts w:ascii="Lucida Console" w:hAnsi="Lucida Console"/>
+          <w:color w:val="000000"/>
+          <w:bdr w:val="none" w:sz="0" w:space="0" w:color="auto" w:frame="1"/>
+        </w:rPr>
+        <w:t>cluster</w:t>
+      </w:r>
+      <w:proofErr w:type="spellEnd"/>
+      <w:r>
+        <w:rPr>
+          <w:rStyle w:val="gnd-iwgdh3b"/>
+          <w:rFonts w:ascii="Lucida Console" w:hAnsi="Lucida Console"/>
+          <w:color w:val="000000"/>
+          <w:bdr w:val="none" w:sz="0" w:space="0" w:color="auto" w:frame="1"/>
+        </w:rPr>
+        <w:t>:</w:t>
+      </w:r>
+    </w:p>
+    <w:p>
+      <w:pPr>
+        <w:pStyle w:val="HTML"/>
         <w:shd w:val="clear" w:color="auto" w:fill="FFFFFF"/>
         <w:wordWrap w:val="0"/>
         <w:rPr>
@@ -970,7 +1838,7 @@
     </w:p>
     <w:p>
       <w:pPr>
-        <w:pStyle w:val="HTMLPreformatted"/>
+        <w:pStyle w:val="HTML"/>
         <w:shd w:val="clear" w:color="auto" w:fill="FFFFFF"/>
         <w:wordWrap w:val="0"/>
         <w:rPr>
@@ -985,7 +1853,47 @@
           <w:color w:val="000000"/>
           <w:bdr w:val="none" w:sz="0" w:space="0" w:color="auto" w:frame="1"/>
         </w:rPr>
-        <w:t xml:space="preserve"> (between_SS / total_SS =  94.1 %)</w:t>
+        <w:t xml:space="preserve"> (</w:t>
+      </w:r>
+      <w:proofErr w:type="spellStart"/>
+      <w:r>
+        <w:rPr>
+          <w:rStyle w:val="gnd-iwgdh3b"/>
+          <w:rFonts w:ascii="Lucida Console" w:hAnsi="Lucida Console"/>
+          <w:color w:val="000000"/>
+          <w:bdr w:val="none" w:sz="0" w:space="0" w:color="auto" w:frame="1"/>
+        </w:rPr>
+        <w:t>between_SS</w:t>
+      </w:r>
+      <w:proofErr w:type="spellEnd"/>
+      <w:r>
+        <w:rPr>
+          <w:rStyle w:val="gnd-iwgdh3b"/>
+          <w:rFonts w:ascii="Lucida Console" w:hAnsi="Lucida Console"/>
+          <w:color w:val="000000"/>
+          <w:bdr w:val="none" w:sz="0" w:space="0" w:color="auto" w:frame="1"/>
+        </w:rPr>
+        <w:t xml:space="preserve"> / </w:t>
+      </w:r>
+      <w:proofErr w:type="spellStart"/>
+      <w:r>
+        <w:rPr>
+          <w:rStyle w:val="gnd-iwgdh3b"/>
+          <w:rFonts w:ascii="Lucida Console" w:hAnsi="Lucida Console"/>
+          <w:color w:val="000000"/>
+          <w:bdr w:val="none" w:sz="0" w:space="0" w:color="auto" w:frame="1"/>
+        </w:rPr>
+        <w:t>total_SS</w:t>
+      </w:r>
+      <w:proofErr w:type="spellEnd"/>
+      <w:r>
+        <w:rPr>
+          <w:rStyle w:val="gnd-iwgdh3b"/>
+          <w:rFonts w:ascii="Lucida Console" w:hAnsi="Lucida Console"/>
+          <w:color w:val="000000"/>
+          <w:bdr w:val="none" w:sz="0" w:space="0" w:color="auto" w:frame="1"/>
+        </w:rPr>
+        <w:t xml:space="preserve"> =  94.1 %)</w:t>
       </w:r>
     </w:p>
     <w:p>
@@ -1085,7 +1993,7 @@
     </w:p>
     <w:p>
       <w:pPr>
-        <w:pStyle w:val="HTMLPreformatted"/>
+        <w:pStyle w:val="HTML"/>
         <w:shd w:val="clear" w:color="auto" w:fill="FFFFFF"/>
         <w:wordWrap w:val="0"/>
         <w:rPr>
@@ -1095,19 +2003,150 @@
           <w:bdr w:val="none" w:sz="0" w:space="0" w:color="auto" w:frame="1"/>
         </w:rPr>
       </w:pPr>
-      <w:r>
-        <w:rPr>
-          <w:rStyle w:val="gnd-iwgdh3b"/>
-          <w:rFonts w:ascii="Lucida Console" w:hAnsi="Lucida Console"/>
-          <w:color w:val="000000"/>
-          <w:bdr w:val="none" w:sz="0" w:space="0" w:color="auto" w:frame="1"/>
-        </w:rPr>
-        <w:t>Within cluster sum of squares by cluster:</w:t>
-      </w:r>
-    </w:p>
-    <w:p>
-      <w:pPr>
-        <w:pStyle w:val="HTMLPreformatted"/>
+      <w:proofErr w:type="spellStart"/>
+      <w:r>
+        <w:rPr>
+          <w:rStyle w:val="gnd-iwgdh3b"/>
+          <w:rFonts w:ascii="Lucida Console" w:hAnsi="Lucida Console"/>
+          <w:color w:val="000000"/>
+          <w:bdr w:val="none" w:sz="0" w:space="0" w:color="auto" w:frame="1"/>
+        </w:rPr>
+        <w:t>Within</w:t>
+      </w:r>
+      <w:proofErr w:type="spellEnd"/>
+      <w:r>
+        <w:rPr>
+          <w:rStyle w:val="gnd-iwgdh3b"/>
+          <w:rFonts w:ascii="Lucida Console" w:hAnsi="Lucida Console"/>
+          <w:color w:val="000000"/>
+          <w:bdr w:val="none" w:sz="0" w:space="0" w:color="auto" w:frame="1"/>
+        </w:rPr>
+        <w:t xml:space="preserve"> </w:t>
+      </w:r>
+      <w:proofErr w:type="spellStart"/>
+      <w:r>
+        <w:rPr>
+          <w:rStyle w:val="gnd-iwgdh3b"/>
+          <w:rFonts w:ascii="Lucida Console" w:hAnsi="Lucida Console"/>
+          <w:color w:val="000000"/>
+          <w:bdr w:val="none" w:sz="0" w:space="0" w:color="auto" w:frame="1"/>
+        </w:rPr>
+        <w:t>cluster</w:t>
+      </w:r>
+      <w:proofErr w:type="spellEnd"/>
+      <w:r>
+        <w:rPr>
+          <w:rStyle w:val="gnd-iwgdh3b"/>
+          <w:rFonts w:ascii="Lucida Console" w:hAnsi="Lucida Console"/>
+          <w:color w:val="000000"/>
+          <w:bdr w:val="none" w:sz="0" w:space="0" w:color="auto" w:frame="1"/>
+        </w:rPr>
+        <w:t xml:space="preserve"> </w:t>
+      </w:r>
+      <w:proofErr w:type="spellStart"/>
+      <w:r>
+        <w:rPr>
+          <w:rStyle w:val="gnd-iwgdh3b"/>
+          <w:rFonts w:ascii="Lucida Console" w:hAnsi="Lucida Console"/>
+          <w:color w:val="000000"/>
+          <w:bdr w:val="none" w:sz="0" w:space="0" w:color="auto" w:frame="1"/>
+        </w:rPr>
+        <w:t>sum</w:t>
+      </w:r>
+      <w:proofErr w:type="spellEnd"/>
+      <w:r>
+        <w:rPr>
+          <w:rStyle w:val="gnd-iwgdh3b"/>
+          <w:rFonts w:ascii="Lucida Console" w:hAnsi="Lucida Console"/>
+          <w:color w:val="000000"/>
+          <w:bdr w:val="none" w:sz="0" w:space="0" w:color="auto" w:frame="1"/>
+        </w:rPr>
+        <w:t xml:space="preserve"> </w:t>
+      </w:r>
+      <w:proofErr w:type="spellStart"/>
+      <w:r>
+        <w:rPr>
+          <w:rStyle w:val="gnd-iwgdh3b"/>
+          <w:rFonts w:ascii="Lucida Console" w:hAnsi="Lucida Console"/>
+          <w:color w:val="000000"/>
+          <w:bdr w:val="none" w:sz="0" w:space="0" w:color="auto" w:frame="1"/>
+        </w:rPr>
+        <w:t>of</w:t>
+      </w:r>
+      <w:proofErr w:type="spellEnd"/>
+      <w:r>
+        <w:rPr>
+          <w:rStyle w:val="gnd-iwgdh3b"/>
+          <w:rFonts w:ascii="Lucida Console" w:hAnsi="Lucida Console"/>
+          <w:color w:val="000000"/>
+          <w:bdr w:val="none" w:sz="0" w:space="0" w:color="auto" w:frame="1"/>
+        </w:rPr>
+        <w:t xml:space="preserve"> </w:t>
+      </w:r>
+      <w:proofErr w:type="spellStart"/>
+      <w:r>
+        <w:rPr>
+          <w:rStyle w:val="gnd-iwgdh3b"/>
+          <w:rFonts w:ascii="Lucida Console" w:hAnsi="Lucida Console"/>
+          <w:color w:val="000000"/>
+          <w:bdr w:val="none" w:sz="0" w:space="0" w:color="auto" w:frame="1"/>
+        </w:rPr>
+        <w:t>squares</w:t>
+      </w:r>
+      <w:proofErr w:type="spellEnd"/>
+      <w:r>
+        <w:rPr>
+          <w:rStyle w:val="gnd-iwgdh3b"/>
+          <w:rFonts w:ascii="Lucida Console" w:hAnsi="Lucida Console"/>
+          <w:color w:val="000000"/>
+          <w:bdr w:val="none" w:sz="0" w:space="0" w:color="auto" w:frame="1"/>
+        </w:rPr>
+        <w:t xml:space="preserve"> </w:t>
+      </w:r>
+      <w:proofErr w:type="spellStart"/>
+      <w:r>
+        <w:rPr>
+          <w:rStyle w:val="gnd-iwgdh3b"/>
+          <w:rFonts w:ascii="Lucida Console" w:hAnsi="Lucida Console"/>
+          <w:color w:val="000000"/>
+          <w:bdr w:val="none" w:sz="0" w:space="0" w:color="auto" w:frame="1"/>
+        </w:rPr>
+        <w:t>by</w:t>
+      </w:r>
+      <w:proofErr w:type="spellEnd"/>
+      <w:r>
+        <w:rPr>
+          <w:rStyle w:val="gnd-iwgdh3b"/>
+          <w:rFonts w:ascii="Lucida Console" w:hAnsi="Lucida Console"/>
+          <w:color w:val="000000"/>
+          <w:bdr w:val="none" w:sz="0" w:space="0" w:color="auto" w:frame="1"/>
+        </w:rPr>
+        <w:t xml:space="preserve"> </w:t>
+      </w:r>
+      <w:proofErr w:type="spellStart"/>
+      <w:r>
+        <w:rPr>
+          <w:rStyle w:val="gnd-iwgdh3b"/>
+          <w:rFonts w:ascii="Lucida Console" w:hAnsi="Lucida Console"/>
+          <w:color w:val="000000"/>
+          <w:bdr w:val="none" w:sz="0" w:space="0" w:color="auto" w:frame="1"/>
+        </w:rPr>
+        <w:t>cluster</w:t>
+      </w:r>
+      <w:proofErr w:type="spellEnd"/>
+      <w:r>
+        <w:rPr>
+          <w:rStyle w:val="gnd-iwgdh3b"/>
+          <w:rFonts w:ascii="Lucida Console" w:hAnsi="Lucida Console"/>
+          <w:color w:val="000000"/>
+          <w:bdr w:val="none" w:sz="0" w:space="0" w:color="auto" w:frame="1"/>
+        </w:rPr>
+        <w:t>:</w:t>
+      </w:r>
+    </w:p>
+    <w:p>
+      <w:pPr>
+        <w:pStyle w:val="HTML"/>
         <w:shd w:val="clear" w:color="auto" w:fill="FFFFFF"/>
         <w:wordWrap w:val="0"/>
         <w:rPr>
@@ -1129,7 +2168,7 @@
     </w:p>
     <w:p>
       <w:pPr>
-        <w:pStyle w:val="HTMLPreformatted"/>
+        <w:pStyle w:val="HTML"/>
         <w:shd w:val="clear" w:color="auto" w:fill="FFFFFF"/>
         <w:wordWrap w:val="0"/>
         <w:rPr>
@@ -1144,7 +2183,47 @@
           <w:color w:val="000000"/>
           <w:bdr w:val="none" w:sz="0" w:space="0" w:color="auto" w:frame="1"/>
         </w:rPr>
-        <w:t xml:space="preserve"> (between_SS / total_SS =  94.1 %)</w:t>
+        <w:t xml:space="preserve"> (</w:t>
+      </w:r>
+      <w:proofErr w:type="spellStart"/>
+      <w:r>
+        <w:rPr>
+          <w:rStyle w:val="gnd-iwgdh3b"/>
+          <w:rFonts w:ascii="Lucida Console" w:hAnsi="Lucida Console"/>
+          <w:color w:val="000000"/>
+          <w:bdr w:val="none" w:sz="0" w:space="0" w:color="auto" w:frame="1"/>
+        </w:rPr>
+        <w:t>between_SS</w:t>
+      </w:r>
+      <w:proofErr w:type="spellEnd"/>
+      <w:r>
+        <w:rPr>
+          <w:rStyle w:val="gnd-iwgdh3b"/>
+          <w:rFonts w:ascii="Lucida Console" w:hAnsi="Lucida Console"/>
+          <w:color w:val="000000"/>
+          <w:bdr w:val="none" w:sz="0" w:space="0" w:color="auto" w:frame="1"/>
+        </w:rPr>
+        <w:t xml:space="preserve"> / </w:t>
+      </w:r>
+      <w:proofErr w:type="spellStart"/>
+      <w:r>
+        <w:rPr>
+          <w:rStyle w:val="gnd-iwgdh3b"/>
+          <w:rFonts w:ascii="Lucida Console" w:hAnsi="Lucida Console"/>
+          <w:color w:val="000000"/>
+          <w:bdr w:val="none" w:sz="0" w:space="0" w:color="auto" w:frame="1"/>
+        </w:rPr>
+        <w:t>total_SS</w:t>
+      </w:r>
+      <w:proofErr w:type="spellEnd"/>
+      <w:r>
+        <w:rPr>
+          <w:rStyle w:val="gnd-iwgdh3b"/>
+          <w:rFonts w:ascii="Lucida Console" w:hAnsi="Lucida Console"/>
+          <w:color w:val="000000"/>
+          <w:bdr w:val="none" w:sz="0" w:space="0" w:color="auto" w:frame="1"/>
+        </w:rPr>
+        <w:t xml:space="preserve"> =  94.1 %)</w:t>
       </w:r>
     </w:p>
     <w:p>
@@ -1182,7 +2261,7 @@
     </w:p>
     <w:tbl>
       <w:tblPr>
-        <w:tblStyle w:val="TableGrid"/>
+        <w:tblStyle w:val="a3"/>
         <w:tblW w:w="0" w:type="auto"/>
         <w:tblLook w:val="04A0" w:firstRow="1" w:lastRow="0" w:firstColumn="1" w:lastColumn="0" w:noHBand="0" w:noVBand="1"/>
       </w:tblPr>
@@ -1575,151 +2654,576 @@
     </w:p>
     <w:p>
       <w:pPr>
-        <w:pStyle w:val="NoSpacing"/>
-        <w:rPr>
-          <w:rStyle w:val="gnd-iwgdn2b"/>
-          <w:rFonts w:ascii="Lucida Console" w:eastAsiaTheme="majorEastAsia" w:hAnsi="Lucida Console" w:cs="Courier New"/>
-          <w:color w:val="0000FF"/>
-          <w:sz w:val="20"/>
-          <w:szCs w:val="20"/>
-          <w:lang w:eastAsia="uk-UA"/>
-        </w:rPr>
-      </w:pPr>
-      <w:r>
-        <w:rPr>
-          <w:rStyle w:val="gnd-iwgdn2b"/>
-          <w:rFonts w:ascii="Lucida Console" w:eastAsiaTheme="majorEastAsia" w:hAnsi="Lucida Console" w:cs="Courier New"/>
-          <w:color w:val="0000FF"/>
-          <w:sz w:val="20"/>
-          <w:szCs w:val="20"/>
-          <w:lang w:eastAsia="uk-UA"/>
-        </w:rPr>
-        <w:t>N &lt;- 15 # Number of iterations</w:t>
-      </w:r>
-    </w:p>
-    <w:p>
-      <w:pPr>
-        <w:pStyle w:val="NoSpacing"/>
-        <w:rPr>
-          <w:rStyle w:val="gnd-iwgdn2b"/>
-          <w:rFonts w:ascii="Lucida Console" w:eastAsiaTheme="majorEastAsia" w:hAnsi="Lucida Console" w:cs="Courier New"/>
-          <w:color w:val="0000FF"/>
-          <w:sz w:val="20"/>
-          <w:szCs w:val="20"/>
-          <w:lang w:eastAsia="uk-UA"/>
-        </w:rPr>
-      </w:pPr>
-      <w:r>
-        <w:rPr>
-          <w:rStyle w:val="gnd-iwgdn2b"/>
-          <w:rFonts w:ascii="Lucida Console" w:eastAsiaTheme="majorEastAsia" w:hAnsi="Lucida Console" w:cs="Courier New"/>
-          <w:color w:val="0000FF"/>
-          <w:sz w:val="20"/>
-          <w:szCs w:val="20"/>
-          <w:lang w:eastAsia="uk-UA"/>
-        </w:rPr>
-        <w:t>K &lt;- 5 # Number of algorithm runs in each iteration</w:t>
-      </w:r>
-    </w:p>
-    <w:p>
-      <w:pPr>
-        <w:pStyle w:val="NoSpacing"/>
-        <w:rPr>
-          <w:rStyle w:val="gnd-iwgdn2b"/>
-          <w:rFonts w:ascii="Lucida Console" w:eastAsiaTheme="majorEastAsia" w:hAnsi="Lucida Console" w:cs="Courier New"/>
-          <w:color w:val="0000FF"/>
-          <w:sz w:val="20"/>
-          <w:szCs w:val="20"/>
-          <w:lang w:eastAsia="uk-UA"/>
-        </w:rPr>
-      </w:pPr>
-      <w:r>
-        <w:rPr>
-          <w:rStyle w:val="gnd-iwgdn2b"/>
-          <w:rFonts w:ascii="Lucida Console" w:eastAsiaTheme="majorEastAsia" w:hAnsi="Lucida Console" w:cs="Courier New"/>
-          <w:color w:val="0000FF"/>
-          <w:sz w:val="20"/>
-          <w:szCs w:val="20"/>
-          <w:lang w:eastAsia="uk-UA"/>
-        </w:rPr>
-        <w:t>results &lt;- list()</w:t>
-      </w:r>
-    </w:p>
-    <w:p>
-      <w:pPr>
-        <w:pStyle w:val="NoSpacing"/>
-        <w:rPr>
-          <w:rStyle w:val="gnd-iwgdn2b"/>
-          <w:rFonts w:ascii="Lucida Console" w:eastAsiaTheme="majorEastAsia" w:hAnsi="Lucida Console" w:cs="Courier New"/>
-          <w:color w:val="0000FF"/>
-          <w:sz w:val="20"/>
-          <w:szCs w:val="20"/>
-          <w:lang w:eastAsia="uk-UA"/>
-        </w:rPr>
-      </w:pPr>
-      <w:r>
-        <w:rPr>
-          <w:rStyle w:val="gnd-iwgdn2b"/>
-          <w:rFonts w:ascii="Lucida Console" w:eastAsiaTheme="majorEastAsia" w:hAnsi="Lucida Console" w:cs="Courier New"/>
-          <w:color w:val="0000FF"/>
-          <w:sz w:val="20"/>
-          <w:szCs w:val="20"/>
-          <w:lang w:eastAsia="uk-UA"/>
-        </w:rPr>
-        <w:t>for (i in 1:N) {</w:t>
-      </w:r>
-    </w:p>
-    <w:p>
-      <w:pPr>
-        <w:pStyle w:val="NoSpacing"/>
-        <w:rPr>
-          <w:rStyle w:val="gnd-iwgdn2b"/>
-          <w:rFonts w:ascii="Lucida Console" w:eastAsiaTheme="majorEastAsia" w:hAnsi="Lucida Console" w:cs="Courier New"/>
-          <w:color w:val="0000FF"/>
-          <w:sz w:val="20"/>
-          <w:szCs w:val="20"/>
-          <w:lang w:eastAsia="uk-UA"/>
-        </w:rPr>
-      </w:pPr>
-      <w:r>
-        <w:rPr>
-          <w:rStyle w:val="gnd-iwgdn2b"/>
-          <w:rFonts w:ascii="Lucida Console" w:eastAsiaTheme="majorEastAsia" w:hAnsi="Lucida Console" w:cs="Courier New"/>
-          <w:color w:val="0000FF"/>
-          <w:sz w:val="20"/>
-          <w:szCs w:val="20"/>
-          <w:lang w:eastAsia="uk-UA"/>
-        </w:rPr>
-        <w:t xml:space="preserve">  km &lt;- kmeans(d, centers = i, nstart = K)</w:t>
-      </w:r>
-    </w:p>
-    <w:p>
-      <w:pPr>
-        <w:pStyle w:val="NoSpacing"/>
-        <w:rPr>
-          <w:rStyle w:val="gnd-iwgdn2b"/>
-          <w:rFonts w:ascii="Lucida Console" w:eastAsiaTheme="majorEastAsia" w:hAnsi="Lucida Console" w:cs="Courier New"/>
-          <w:color w:val="0000FF"/>
-          <w:sz w:val="20"/>
-          <w:szCs w:val="20"/>
-          <w:lang w:eastAsia="uk-UA"/>
-        </w:rPr>
-      </w:pPr>
-      <w:r>
-        <w:rPr>
-          <w:rStyle w:val="gnd-iwgdn2b"/>
-          <w:rFonts w:ascii="Lucida Console" w:eastAsiaTheme="majorEastAsia" w:hAnsi="Lucida Console" w:cs="Courier New"/>
-          <w:color w:val="0000FF"/>
-          <w:sz w:val="20"/>
-          <w:szCs w:val="20"/>
-          <w:lang w:eastAsia="uk-UA"/>
-        </w:rPr>
-        <w:t xml:space="preserve">  results[[i]] &lt;- km</w:t>
-      </w:r>
-    </w:p>
-    <w:p>
-      <w:pPr>
-        <w:pStyle w:val="NoSpacing"/>
+        <w:pStyle w:val="a4"/>
+        <w:rPr>
+          <w:rStyle w:val="gnd-iwgdn2b"/>
+          <w:rFonts w:ascii="Lucida Console" w:eastAsiaTheme="majorEastAsia" w:hAnsi="Lucida Console" w:cs="Courier New"/>
+          <w:color w:val="0000FF"/>
+          <w:sz w:val="20"/>
+          <w:szCs w:val="20"/>
+          <w:lang w:eastAsia="uk-UA"/>
+        </w:rPr>
+      </w:pPr>
+      <w:r>
+        <w:rPr>
+          <w:rStyle w:val="gnd-iwgdn2b"/>
+          <w:rFonts w:ascii="Lucida Console" w:eastAsiaTheme="majorEastAsia" w:hAnsi="Lucida Console" w:cs="Courier New"/>
+          <w:color w:val="0000FF"/>
+          <w:sz w:val="20"/>
+          <w:szCs w:val="20"/>
+          <w:lang w:eastAsia="uk-UA"/>
+        </w:rPr>
+        <w:t xml:space="preserve">N &lt;- 15 # </w:t>
+      </w:r>
+      <w:proofErr w:type="spellStart"/>
+      <w:r>
+        <w:rPr>
+          <w:rStyle w:val="gnd-iwgdn2b"/>
+          <w:rFonts w:ascii="Lucida Console" w:eastAsiaTheme="majorEastAsia" w:hAnsi="Lucida Console" w:cs="Courier New"/>
+          <w:color w:val="0000FF"/>
+          <w:sz w:val="20"/>
+          <w:szCs w:val="20"/>
+          <w:lang w:eastAsia="uk-UA"/>
+        </w:rPr>
+        <w:t>Number</w:t>
+      </w:r>
+      <w:proofErr w:type="spellEnd"/>
+      <w:r>
+        <w:rPr>
+          <w:rStyle w:val="gnd-iwgdn2b"/>
+          <w:rFonts w:ascii="Lucida Console" w:eastAsiaTheme="majorEastAsia" w:hAnsi="Lucida Console" w:cs="Courier New"/>
+          <w:color w:val="0000FF"/>
+          <w:sz w:val="20"/>
+          <w:szCs w:val="20"/>
+          <w:lang w:eastAsia="uk-UA"/>
+        </w:rPr>
+        <w:t xml:space="preserve"> </w:t>
+      </w:r>
+      <w:proofErr w:type="spellStart"/>
+      <w:r>
+        <w:rPr>
+          <w:rStyle w:val="gnd-iwgdn2b"/>
+          <w:rFonts w:ascii="Lucida Console" w:eastAsiaTheme="majorEastAsia" w:hAnsi="Lucida Console" w:cs="Courier New"/>
+          <w:color w:val="0000FF"/>
+          <w:sz w:val="20"/>
+          <w:szCs w:val="20"/>
+          <w:lang w:eastAsia="uk-UA"/>
+        </w:rPr>
+        <w:t>of</w:t>
+      </w:r>
+      <w:proofErr w:type="spellEnd"/>
+      <w:r>
+        <w:rPr>
+          <w:rStyle w:val="gnd-iwgdn2b"/>
+          <w:rFonts w:ascii="Lucida Console" w:eastAsiaTheme="majorEastAsia" w:hAnsi="Lucida Console" w:cs="Courier New"/>
+          <w:color w:val="0000FF"/>
+          <w:sz w:val="20"/>
+          <w:szCs w:val="20"/>
+          <w:lang w:eastAsia="uk-UA"/>
+        </w:rPr>
+        <w:t xml:space="preserve"> </w:t>
+      </w:r>
+      <w:proofErr w:type="spellStart"/>
+      <w:r>
+        <w:rPr>
+          <w:rStyle w:val="gnd-iwgdn2b"/>
+          <w:rFonts w:ascii="Lucida Console" w:eastAsiaTheme="majorEastAsia" w:hAnsi="Lucida Console" w:cs="Courier New"/>
+          <w:color w:val="0000FF"/>
+          <w:sz w:val="20"/>
+          <w:szCs w:val="20"/>
+          <w:lang w:eastAsia="uk-UA"/>
+        </w:rPr>
+        <w:t>iterations</w:t>
+      </w:r>
+      <w:proofErr w:type="spellEnd"/>
+    </w:p>
+    <w:p>
+      <w:pPr>
+        <w:pStyle w:val="a4"/>
+        <w:rPr>
+          <w:rStyle w:val="gnd-iwgdn2b"/>
+          <w:rFonts w:ascii="Lucida Console" w:eastAsiaTheme="majorEastAsia" w:hAnsi="Lucida Console" w:cs="Courier New"/>
+          <w:color w:val="0000FF"/>
+          <w:sz w:val="20"/>
+          <w:szCs w:val="20"/>
+          <w:lang w:eastAsia="uk-UA"/>
+        </w:rPr>
+      </w:pPr>
+      <w:r>
+        <w:rPr>
+          <w:rStyle w:val="gnd-iwgdn2b"/>
+          <w:rFonts w:ascii="Lucida Console" w:eastAsiaTheme="majorEastAsia" w:hAnsi="Lucida Console" w:cs="Courier New"/>
+          <w:color w:val="0000FF"/>
+          <w:sz w:val="20"/>
+          <w:szCs w:val="20"/>
+          <w:lang w:eastAsia="uk-UA"/>
+        </w:rPr>
+        <w:t xml:space="preserve">K &lt;- 5 # </w:t>
+      </w:r>
+      <w:proofErr w:type="spellStart"/>
+      <w:r>
+        <w:rPr>
+          <w:rStyle w:val="gnd-iwgdn2b"/>
+          <w:rFonts w:ascii="Lucida Console" w:eastAsiaTheme="majorEastAsia" w:hAnsi="Lucida Console" w:cs="Courier New"/>
+          <w:color w:val="0000FF"/>
+          <w:sz w:val="20"/>
+          <w:szCs w:val="20"/>
+          <w:lang w:eastAsia="uk-UA"/>
+        </w:rPr>
+        <w:t>Number</w:t>
+      </w:r>
+      <w:proofErr w:type="spellEnd"/>
+      <w:r>
+        <w:rPr>
+          <w:rStyle w:val="gnd-iwgdn2b"/>
+          <w:rFonts w:ascii="Lucida Console" w:eastAsiaTheme="majorEastAsia" w:hAnsi="Lucida Console" w:cs="Courier New"/>
+          <w:color w:val="0000FF"/>
+          <w:sz w:val="20"/>
+          <w:szCs w:val="20"/>
+          <w:lang w:eastAsia="uk-UA"/>
+        </w:rPr>
+        <w:t xml:space="preserve"> </w:t>
+      </w:r>
+      <w:proofErr w:type="spellStart"/>
+      <w:r>
+        <w:rPr>
+          <w:rStyle w:val="gnd-iwgdn2b"/>
+          <w:rFonts w:ascii="Lucida Console" w:eastAsiaTheme="majorEastAsia" w:hAnsi="Lucida Console" w:cs="Courier New"/>
+          <w:color w:val="0000FF"/>
+          <w:sz w:val="20"/>
+          <w:szCs w:val="20"/>
+          <w:lang w:eastAsia="uk-UA"/>
+        </w:rPr>
+        <w:t>of</w:t>
+      </w:r>
+      <w:proofErr w:type="spellEnd"/>
+      <w:r>
+        <w:rPr>
+          <w:rStyle w:val="gnd-iwgdn2b"/>
+          <w:rFonts w:ascii="Lucida Console" w:eastAsiaTheme="majorEastAsia" w:hAnsi="Lucida Console" w:cs="Courier New"/>
+          <w:color w:val="0000FF"/>
+          <w:sz w:val="20"/>
+          <w:szCs w:val="20"/>
+          <w:lang w:eastAsia="uk-UA"/>
+        </w:rPr>
+        <w:t xml:space="preserve"> </w:t>
+      </w:r>
+      <w:proofErr w:type="spellStart"/>
+      <w:r>
+        <w:rPr>
+          <w:rStyle w:val="gnd-iwgdn2b"/>
+          <w:rFonts w:ascii="Lucida Console" w:eastAsiaTheme="majorEastAsia" w:hAnsi="Lucida Console" w:cs="Courier New"/>
+          <w:color w:val="0000FF"/>
+          <w:sz w:val="20"/>
+          <w:szCs w:val="20"/>
+          <w:lang w:eastAsia="uk-UA"/>
+        </w:rPr>
+        <w:t>algorithm</w:t>
+      </w:r>
+      <w:proofErr w:type="spellEnd"/>
+      <w:r>
+        <w:rPr>
+          <w:rStyle w:val="gnd-iwgdn2b"/>
+          <w:rFonts w:ascii="Lucida Console" w:eastAsiaTheme="majorEastAsia" w:hAnsi="Lucida Console" w:cs="Courier New"/>
+          <w:color w:val="0000FF"/>
+          <w:sz w:val="20"/>
+          <w:szCs w:val="20"/>
+          <w:lang w:eastAsia="uk-UA"/>
+        </w:rPr>
+        <w:t xml:space="preserve"> </w:t>
+      </w:r>
+      <w:proofErr w:type="spellStart"/>
+      <w:r>
+        <w:rPr>
+          <w:rStyle w:val="gnd-iwgdn2b"/>
+          <w:rFonts w:ascii="Lucida Console" w:eastAsiaTheme="majorEastAsia" w:hAnsi="Lucida Console" w:cs="Courier New"/>
+          <w:color w:val="0000FF"/>
+          <w:sz w:val="20"/>
+          <w:szCs w:val="20"/>
+          <w:lang w:eastAsia="uk-UA"/>
+        </w:rPr>
+        <w:t>runs</w:t>
+      </w:r>
+      <w:proofErr w:type="spellEnd"/>
+      <w:r>
+        <w:rPr>
+          <w:rStyle w:val="gnd-iwgdn2b"/>
+          <w:rFonts w:ascii="Lucida Console" w:eastAsiaTheme="majorEastAsia" w:hAnsi="Lucida Console" w:cs="Courier New"/>
+          <w:color w:val="0000FF"/>
+          <w:sz w:val="20"/>
+          <w:szCs w:val="20"/>
+          <w:lang w:eastAsia="uk-UA"/>
+        </w:rPr>
+        <w:t xml:space="preserve"> </w:t>
+      </w:r>
+      <w:proofErr w:type="spellStart"/>
+      <w:r>
+        <w:rPr>
+          <w:rStyle w:val="gnd-iwgdn2b"/>
+          <w:rFonts w:ascii="Lucida Console" w:eastAsiaTheme="majorEastAsia" w:hAnsi="Lucida Console" w:cs="Courier New"/>
+          <w:color w:val="0000FF"/>
+          <w:sz w:val="20"/>
+          <w:szCs w:val="20"/>
+          <w:lang w:eastAsia="uk-UA"/>
+        </w:rPr>
+        <w:t>in</w:t>
+      </w:r>
+      <w:proofErr w:type="spellEnd"/>
+      <w:r>
+        <w:rPr>
+          <w:rStyle w:val="gnd-iwgdn2b"/>
+          <w:rFonts w:ascii="Lucida Console" w:eastAsiaTheme="majorEastAsia" w:hAnsi="Lucida Console" w:cs="Courier New"/>
+          <w:color w:val="0000FF"/>
+          <w:sz w:val="20"/>
+          <w:szCs w:val="20"/>
+          <w:lang w:eastAsia="uk-UA"/>
+        </w:rPr>
+        <w:t xml:space="preserve"> </w:t>
+      </w:r>
+      <w:proofErr w:type="spellStart"/>
+      <w:r>
+        <w:rPr>
+          <w:rStyle w:val="gnd-iwgdn2b"/>
+          <w:rFonts w:ascii="Lucida Console" w:eastAsiaTheme="majorEastAsia" w:hAnsi="Lucida Console" w:cs="Courier New"/>
+          <w:color w:val="0000FF"/>
+          <w:sz w:val="20"/>
+          <w:szCs w:val="20"/>
+          <w:lang w:eastAsia="uk-UA"/>
+        </w:rPr>
+        <w:t>each</w:t>
+      </w:r>
+      <w:proofErr w:type="spellEnd"/>
+      <w:r>
+        <w:rPr>
+          <w:rStyle w:val="gnd-iwgdn2b"/>
+          <w:rFonts w:ascii="Lucida Console" w:eastAsiaTheme="majorEastAsia" w:hAnsi="Lucida Console" w:cs="Courier New"/>
+          <w:color w:val="0000FF"/>
+          <w:sz w:val="20"/>
+          <w:szCs w:val="20"/>
+          <w:lang w:eastAsia="uk-UA"/>
+        </w:rPr>
+        <w:t xml:space="preserve"> </w:t>
+      </w:r>
+      <w:proofErr w:type="spellStart"/>
+      <w:r>
+        <w:rPr>
+          <w:rStyle w:val="gnd-iwgdn2b"/>
+          <w:rFonts w:ascii="Lucida Console" w:eastAsiaTheme="majorEastAsia" w:hAnsi="Lucida Console" w:cs="Courier New"/>
+          <w:color w:val="0000FF"/>
+          <w:sz w:val="20"/>
+          <w:szCs w:val="20"/>
+          <w:lang w:eastAsia="uk-UA"/>
+        </w:rPr>
+        <w:t>iteration</w:t>
+      </w:r>
+      <w:proofErr w:type="spellEnd"/>
+    </w:p>
+    <w:p>
+      <w:pPr>
+        <w:pStyle w:val="a4"/>
+        <w:rPr>
+          <w:rStyle w:val="gnd-iwgdn2b"/>
+          <w:rFonts w:ascii="Lucida Console" w:eastAsiaTheme="majorEastAsia" w:hAnsi="Lucida Console" w:cs="Courier New"/>
+          <w:color w:val="0000FF"/>
+          <w:sz w:val="20"/>
+          <w:szCs w:val="20"/>
+          <w:lang w:eastAsia="uk-UA"/>
+        </w:rPr>
+      </w:pPr>
+      <w:proofErr w:type="spellStart"/>
+      <w:r>
+        <w:rPr>
+          <w:rStyle w:val="gnd-iwgdn2b"/>
+          <w:rFonts w:ascii="Lucida Console" w:eastAsiaTheme="majorEastAsia" w:hAnsi="Lucida Console" w:cs="Courier New"/>
+          <w:color w:val="0000FF"/>
+          <w:sz w:val="20"/>
+          <w:szCs w:val="20"/>
+          <w:lang w:eastAsia="uk-UA"/>
+        </w:rPr>
+        <w:t>results</w:t>
+      </w:r>
+      <w:proofErr w:type="spellEnd"/>
+      <w:r>
+        <w:rPr>
+          <w:rStyle w:val="gnd-iwgdn2b"/>
+          <w:rFonts w:ascii="Lucida Console" w:eastAsiaTheme="majorEastAsia" w:hAnsi="Lucida Console" w:cs="Courier New"/>
+          <w:color w:val="0000FF"/>
+          <w:sz w:val="20"/>
+          <w:szCs w:val="20"/>
+          <w:lang w:eastAsia="uk-UA"/>
+        </w:rPr>
+        <w:t xml:space="preserve"> &lt;- </w:t>
+      </w:r>
+      <w:proofErr w:type="spellStart"/>
+      <w:r>
+        <w:rPr>
+          <w:rStyle w:val="gnd-iwgdn2b"/>
+          <w:rFonts w:ascii="Lucida Console" w:eastAsiaTheme="majorEastAsia" w:hAnsi="Lucida Console" w:cs="Courier New"/>
+          <w:color w:val="0000FF"/>
+          <w:sz w:val="20"/>
+          <w:szCs w:val="20"/>
+          <w:lang w:eastAsia="uk-UA"/>
+        </w:rPr>
+        <w:t>list</w:t>
+      </w:r>
+      <w:proofErr w:type="spellEnd"/>
+      <w:r>
+        <w:rPr>
+          <w:rStyle w:val="gnd-iwgdn2b"/>
+          <w:rFonts w:ascii="Lucida Console" w:eastAsiaTheme="majorEastAsia" w:hAnsi="Lucida Console" w:cs="Courier New"/>
+          <w:color w:val="0000FF"/>
+          <w:sz w:val="20"/>
+          <w:szCs w:val="20"/>
+          <w:lang w:eastAsia="uk-UA"/>
+        </w:rPr>
+        <w:t>()</w:t>
+      </w:r>
+    </w:p>
+    <w:p>
+      <w:pPr>
+        <w:pStyle w:val="a4"/>
+        <w:rPr>
+          <w:rStyle w:val="gnd-iwgdn2b"/>
+          <w:rFonts w:ascii="Lucida Console" w:eastAsiaTheme="majorEastAsia" w:hAnsi="Lucida Console" w:cs="Courier New"/>
+          <w:color w:val="0000FF"/>
+          <w:sz w:val="20"/>
+          <w:szCs w:val="20"/>
+          <w:lang w:eastAsia="uk-UA"/>
+        </w:rPr>
+      </w:pPr>
+      <w:proofErr w:type="spellStart"/>
+      <w:r>
+        <w:rPr>
+          <w:rStyle w:val="gnd-iwgdn2b"/>
+          <w:rFonts w:ascii="Lucida Console" w:eastAsiaTheme="majorEastAsia" w:hAnsi="Lucida Console" w:cs="Courier New"/>
+          <w:color w:val="0000FF"/>
+          <w:sz w:val="20"/>
+          <w:szCs w:val="20"/>
+          <w:lang w:eastAsia="uk-UA"/>
+        </w:rPr>
+        <w:t>for</w:t>
+      </w:r>
+      <w:proofErr w:type="spellEnd"/>
+      <w:r>
+        <w:rPr>
+          <w:rStyle w:val="gnd-iwgdn2b"/>
+          <w:rFonts w:ascii="Lucida Console" w:eastAsiaTheme="majorEastAsia" w:hAnsi="Lucida Console" w:cs="Courier New"/>
+          <w:color w:val="0000FF"/>
+          <w:sz w:val="20"/>
+          <w:szCs w:val="20"/>
+          <w:lang w:eastAsia="uk-UA"/>
+        </w:rPr>
+        <w:t xml:space="preserve"> (i </w:t>
+      </w:r>
+      <w:proofErr w:type="spellStart"/>
+      <w:r>
+        <w:rPr>
+          <w:rStyle w:val="gnd-iwgdn2b"/>
+          <w:rFonts w:ascii="Lucida Console" w:eastAsiaTheme="majorEastAsia" w:hAnsi="Lucida Console" w:cs="Courier New"/>
+          <w:color w:val="0000FF"/>
+          <w:sz w:val="20"/>
+          <w:szCs w:val="20"/>
+          <w:lang w:eastAsia="uk-UA"/>
+        </w:rPr>
+        <w:t>in</w:t>
+      </w:r>
+      <w:proofErr w:type="spellEnd"/>
+      <w:r>
+        <w:rPr>
+          <w:rStyle w:val="gnd-iwgdn2b"/>
+          <w:rFonts w:ascii="Lucida Console" w:eastAsiaTheme="majorEastAsia" w:hAnsi="Lucida Console" w:cs="Courier New"/>
+          <w:color w:val="0000FF"/>
+          <w:sz w:val="20"/>
+          <w:szCs w:val="20"/>
+          <w:lang w:eastAsia="uk-UA"/>
+        </w:rPr>
+        <w:t xml:space="preserve"> 1:N) {</w:t>
+      </w:r>
+    </w:p>
+    <w:p>
+      <w:pPr>
+        <w:pStyle w:val="a4"/>
+        <w:rPr>
+          <w:rStyle w:val="gnd-iwgdn2b"/>
+          <w:rFonts w:ascii="Lucida Console" w:eastAsiaTheme="majorEastAsia" w:hAnsi="Lucida Console" w:cs="Courier New"/>
+          <w:color w:val="0000FF"/>
+          <w:sz w:val="20"/>
+          <w:szCs w:val="20"/>
+          <w:lang w:eastAsia="uk-UA"/>
+        </w:rPr>
+      </w:pPr>
+      <w:r>
+        <w:rPr>
+          <w:rStyle w:val="gnd-iwgdn2b"/>
+          <w:rFonts w:ascii="Lucida Console" w:eastAsiaTheme="majorEastAsia" w:hAnsi="Lucida Console" w:cs="Courier New"/>
+          <w:color w:val="0000FF"/>
+          <w:sz w:val="20"/>
+          <w:szCs w:val="20"/>
+          <w:lang w:eastAsia="uk-UA"/>
+        </w:rPr>
+        <w:t xml:space="preserve">  </w:t>
+      </w:r>
+      <w:proofErr w:type="spellStart"/>
+      <w:r>
+        <w:rPr>
+          <w:rStyle w:val="gnd-iwgdn2b"/>
+          <w:rFonts w:ascii="Lucida Console" w:eastAsiaTheme="majorEastAsia" w:hAnsi="Lucida Console" w:cs="Courier New"/>
+          <w:color w:val="0000FF"/>
+          <w:sz w:val="20"/>
+          <w:szCs w:val="20"/>
+          <w:lang w:eastAsia="uk-UA"/>
+        </w:rPr>
+        <w:t>km</w:t>
+      </w:r>
+      <w:proofErr w:type="spellEnd"/>
+      <w:r>
+        <w:rPr>
+          <w:rStyle w:val="gnd-iwgdn2b"/>
+          <w:rFonts w:ascii="Lucida Console" w:eastAsiaTheme="majorEastAsia" w:hAnsi="Lucida Console" w:cs="Courier New"/>
+          <w:color w:val="0000FF"/>
+          <w:sz w:val="20"/>
+          <w:szCs w:val="20"/>
+          <w:lang w:eastAsia="uk-UA"/>
+        </w:rPr>
+        <w:t xml:space="preserve"> &lt;- </w:t>
+      </w:r>
+      <w:proofErr w:type="spellStart"/>
+      <w:r>
+        <w:rPr>
+          <w:rStyle w:val="gnd-iwgdn2b"/>
+          <w:rFonts w:ascii="Lucida Console" w:eastAsiaTheme="majorEastAsia" w:hAnsi="Lucida Console" w:cs="Courier New"/>
+          <w:color w:val="0000FF"/>
+          <w:sz w:val="20"/>
+          <w:szCs w:val="20"/>
+          <w:lang w:eastAsia="uk-UA"/>
+        </w:rPr>
+        <w:t>kmeans</w:t>
+      </w:r>
+      <w:proofErr w:type="spellEnd"/>
+      <w:r>
+        <w:rPr>
+          <w:rStyle w:val="gnd-iwgdn2b"/>
+          <w:rFonts w:ascii="Lucida Console" w:eastAsiaTheme="majorEastAsia" w:hAnsi="Lucida Console" w:cs="Courier New"/>
+          <w:color w:val="0000FF"/>
+          <w:sz w:val="20"/>
+          <w:szCs w:val="20"/>
+          <w:lang w:eastAsia="uk-UA"/>
+        </w:rPr>
+        <w:t xml:space="preserve">(d, </w:t>
+      </w:r>
+      <w:proofErr w:type="spellStart"/>
+      <w:r>
+        <w:rPr>
+          <w:rStyle w:val="gnd-iwgdn2b"/>
+          <w:rFonts w:ascii="Lucida Console" w:eastAsiaTheme="majorEastAsia" w:hAnsi="Lucida Console" w:cs="Courier New"/>
+          <w:color w:val="0000FF"/>
+          <w:sz w:val="20"/>
+          <w:szCs w:val="20"/>
+          <w:lang w:eastAsia="uk-UA"/>
+        </w:rPr>
+        <w:t>centers</w:t>
+      </w:r>
+      <w:proofErr w:type="spellEnd"/>
+      <w:r>
+        <w:rPr>
+          <w:rStyle w:val="gnd-iwgdn2b"/>
+          <w:rFonts w:ascii="Lucida Console" w:eastAsiaTheme="majorEastAsia" w:hAnsi="Lucida Console" w:cs="Courier New"/>
+          <w:color w:val="0000FF"/>
+          <w:sz w:val="20"/>
+          <w:szCs w:val="20"/>
+          <w:lang w:eastAsia="uk-UA"/>
+        </w:rPr>
+        <w:t xml:space="preserve"> = i, </w:t>
+      </w:r>
+      <w:proofErr w:type="spellStart"/>
+      <w:r>
+        <w:rPr>
+          <w:rStyle w:val="gnd-iwgdn2b"/>
+          <w:rFonts w:ascii="Lucida Console" w:eastAsiaTheme="majorEastAsia" w:hAnsi="Lucida Console" w:cs="Courier New"/>
+          <w:color w:val="0000FF"/>
+          <w:sz w:val="20"/>
+          <w:szCs w:val="20"/>
+          <w:lang w:eastAsia="uk-UA"/>
+        </w:rPr>
+        <w:t>nstart</w:t>
+      </w:r>
+      <w:proofErr w:type="spellEnd"/>
+      <w:r>
+        <w:rPr>
+          <w:rStyle w:val="gnd-iwgdn2b"/>
+          <w:rFonts w:ascii="Lucida Console" w:eastAsiaTheme="majorEastAsia" w:hAnsi="Lucida Console" w:cs="Courier New"/>
+          <w:color w:val="0000FF"/>
+          <w:sz w:val="20"/>
+          <w:szCs w:val="20"/>
+          <w:lang w:eastAsia="uk-UA"/>
+        </w:rPr>
+        <w:t xml:space="preserve"> = K)</w:t>
+      </w:r>
+    </w:p>
+    <w:p>
+      <w:pPr>
+        <w:pStyle w:val="a4"/>
+        <w:rPr>
+          <w:rStyle w:val="gnd-iwgdn2b"/>
+          <w:rFonts w:ascii="Lucida Console" w:eastAsiaTheme="majorEastAsia" w:hAnsi="Lucida Console" w:cs="Courier New"/>
+          <w:color w:val="0000FF"/>
+          <w:sz w:val="20"/>
+          <w:szCs w:val="20"/>
+          <w:lang w:eastAsia="uk-UA"/>
+        </w:rPr>
+      </w:pPr>
+      <w:r>
+        <w:rPr>
+          <w:rStyle w:val="gnd-iwgdn2b"/>
+          <w:rFonts w:ascii="Lucida Console" w:eastAsiaTheme="majorEastAsia" w:hAnsi="Lucida Console" w:cs="Courier New"/>
+          <w:color w:val="0000FF"/>
+          <w:sz w:val="20"/>
+          <w:szCs w:val="20"/>
+          <w:lang w:eastAsia="uk-UA"/>
+        </w:rPr>
+        <w:t xml:space="preserve">  </w:t>
+      </w:r>
+      <w:proofErr w:type="spellStart"/>
+      <w:r>
+        <w:rPr>
+          <w:rStyle w:val="gnd-iwgdn2b"/>
+          <w:rFonts w:ascii="Lucida Console" w:eastAsiaTheme="majorEastAsia" w:hAnsi="Lucida Console" w:cs="Courier New"/>
+          <w:color w:val="0000FF"/>
+          <w:sz w:val="20"/>
+          <w:szCs w:val="20"/>
+          <w:lang w:eastAsia="uk-UA"/>
+        </w:rPr>
+        <w:t>results</w:t>
+      </w:r>
+      <w:proofErr w:type="spellEnd"/>
+      <w:r>
+        <w:rPr>
+          <w:rStyle w:val="gnd-iwgdn2b"/>
+          <w:rFonts w:ascii="Lucida Console" w:eastAsiaTheme="majorEastAsia" w:hAnsi="Lucida Console" w:cs="Courier New"/>
+          <w:color w:val="0000FF"/>
+          <w:sz w:val="20"/>
+          <w:szCs w:val="20"/>
+          <w:lang w:eastAsia="uk-UA"/>
+        </w:rPr>
+        <w:t xml:space="preserve">[[i]] &lt;- </w:t>
+      </w:r>
+      <w:proofErr w:type="spellStart"/>
+      <w:r>
+        <w:rPr>
+          <w:rStyle w:val="gnd-iwgdn2b"/>
+          <w:rFonts w:ascii="Lucida Console" w:eastAsiaTheme="majorEastAsia" w:hAnsi="Lucida Console" w:cs="Courier New"/>
+          <w:color w:val="0000FF"/>
+          <w:sz w:val="20"/>
+          <w:szCs w:val="20"/>
+          <w:lang w:eastAsia="uk-UA"/>
+        </w:rPr>
+        <w:t>km</w:t>
+      </w:r>
+      <w:proofErr w:type="spellEnd"/>
+    </w:p>
+    <w:p>
+      <w:pPr>
+        <w:pStyle w:val="a4"/>
         <w:rPr>
           <w:rStyle w:val="gnd-iwgdn2b"/>
           <w:rFonts w:ascii="Lucida Console" w:eastAsiaTheme="majorEastAsia" w:hAnsi="Lucida Console" w:cs="Courier New"/>
@@ -1743,53 +3247,30 @@
     </w:p>
     <w:p>
       <w:pPr>
-        <w:pStyle w:val="NoSpacing"/>
-        <w:rPr>
-          <w:rStyle w:val="gnd-iwgdn2b"/>
-          <w:rFonts w:ascii="Lucida Console" w:eastAsiaTheme="majorEastAsia" w:hAnsi="Lucida Console" w:cs="Courier New"/>
-          <w:color w:val="0000FF"/>
-          <w:sz w:val="20"/>
-          <w:szCs w:val="20"/>
-          <w:lang w:eastAsia="uk-UA"/>
-        </w:rPr>
-      </w:pPr>
-    </w:p>
-    <w:p>
-      <w:pPr>
-        <w:pStyle w:val="NoSpacing"/>
-        <w:rPr>
-          <w:rStyle w:val="gnd-iwgdn2b"/>
-          <w:rFonts w:ascii="Lucida Console" w:eastAsiaTheme="majorEastAsia" w:hAnsi="Lucida Console" w:cs="Courier New"/>
-          <w:color w:val="0000FF"/>
-          <w:sz w:val="20"/>
-          <w:szCs w:val="20"/>
-          <w:lang w:eastAsia="uk-UA"/>
-        </w:rPr>
-      </w:pPr>
-      <w:r>
-        <w:rPr>
-          <w:rStyle w:val="gnd-iwgdn2b"/>
-          <w:rFonts w:ascii="Lucida Console" w:eastAsiaTheme="majorEastAsia" w:hAnsi="Lucida Console" w:cs="Courier New"/>
-          <w:color w:val="0000FF"/>
-          <w:sz w:val="20"/>
-          <w:szCs w:val="20"/>
-          <w:lang w:eastAsia="uk-UA"/>
-        </w:rPr>
-        <w:t>wss &lt;- sapply(results, function(x) x$tot.withinss)</w:t>
-      </w:r>
-    </w:p>
-    <w:p>
-      <w:pPr>
-        <w:pStyle w:val="NoSpacing"/>
-        <w:rPr>
-          <w:rStyle w:val="gnd-iwgdn2b"/>
-          <w:rFonts w:ascii="Lucida Console" w:eastAsiaTheme="majorEastAsia" w:hAnsi="Lucida Console" w:cs="Courier New"/>
-          <w:color w:val="0000FF"/>
-          <w:sz w:val="20"/>
-          <w:szCs w:val="20"/>
-          <w:lang w:eastAsia="uk-UA"/>
-        </w:rPr>
-      </w:pPr>
+        <w:pStyle w:val="a4"/>
+        <w:rPr>
+          <w:rStyle w:val="gnd-iwgdn2b"/>
+          <w:rFonts w:ascii="Lucida Console" w:eastAsiaTheme="majorEastAsia" w:hAnsi="Lucida Console" w:cs="Courier New"/>
+          <w:color w:val="0000FF"/>
+          <w:sz w:val="20"/>
+          <w:szCs w:val="20"/>
+          <w:lang w:eastAsia="uk-UA"/>
+        </w:rPr>
+      </w:pPr>
+    </w:p>
+    <w:p>
+      <w:pPr>
+        <w:pStyle w:val="a4"/>
+        <w:rPr>
+          <w:rStyle w:val="gnd-iwgdn2b"/>
+          <w:rFonts w:ascii="Lucida Console" w:eastAsiaTheme="majorEastAsia" w:hAnsi="Lucida Console" w:cs="Courier New"/>
+          <w:color w:val="0000FF"/>
+          <w:sz w:val="20"/>
+          <w:szCs w:val="20"/>
+          <w:lang w:eastAsia="uk-UA"/>
+        </w:rPr>
+      </w:pPr>
+      <w:proofErr w:type="spellStart"/>
       <w:r>
         <w:rPr>
           <w:rStyle w:val="gnd-iwgdn2b"/>
@@ -1801,24 +3282,291 @@
         </w:rPr>
         <w:t>wss</w:t>
       </w:r>
-    </w:p>
-    <w:p>
-      <w:pPr>
-        <w:pStyle w:val="NoSpacing"/>
-        <w:rPr>
-          <w:lang w:val="en-US"/>
-        </w:rPr>
-      </w:pPr>
-      <w:r>
-        <w:rPr>
-          <w:rStyle w:val="gnd-iwgdn2b"/>
-          <w:rFonts w:ascii="Lucida Console" w:eastAsiaTheme="majorEastAsia" w:hAnsi="Lucida Console" w:cs="Courier New"/>
-          <w:color w:val="0000FF"/>
-          <w:sz w:val="20"/>
-          <w:szCs w:val="20"/>
-          <w:lang w:eastAsia="uk-UA"/>
-        </w:rPr>
-        <w:t>plot(wss, type = "b", xlab = "Iteration", ylab = "W</w:t>
+      <w:proofErr w:type="spellEnd"/>
+      <w:r>
+        <w:rPr>
+          <w:rStyle w:val="gnd-iwgdn2b"/>
+          <w:rFonts w:ascii="Lucida Console" w:eastAsiaTheme="majorEastAsia" w:hAnsi="Lucida Console" w:cs="Courier New"/>
+          <w:color w:val="0000FF"/>
+          <w:sz w:val="20"/>
+          <w:szCs w:val="20"/>
+          <w:lang w:eastAsia="uk-UA"/>
+        </w:rPr>
+        <w:t xml:space="preserve"> &lt;- </w:t>
+      </w:r>
+      <w:proofErr w:type="spellStart"/>
+      <w:r>
+        <w:rPr>
+          <w:rStyle w:val="gnd-iwgdn2b"/>
+          <w:rFonts w:ascii="Lucida Console" w:eastAsiaTheme="majorEastAsia" w:hAnsi="Lucida Console" w:cs="Courier New"/>
+          <w:color w:val="0000FF"/>
+          <w:sz w:val="20"/>
+          <w:szCs w:val="20"/>
+          <w:lang w:eastAsia="uk-UA"/>
+        </w:rPr>
+        <w:t>sapply</w:t>
+      </w:r>
+      <w:proofErr w:type="spellEnd"/>
+      <w:r>
+        <w:rPr>
+          <w:rStyle w:val="gnd-iwgdn2b"/>
+          <w:rFonts w:ascii="Lucida Console" w:eastAsiaTheme="majorEastAsia" w:hAnsi="Lucida Console" w:cs="Courier New"/>
+          <w:color w:val="0000FF"/>
+          <w:sz w:val="20"/>
+          <w:szCs w:val="20"/>
+          <w:lang w:eastAsia="uk-UA"/>
+        </w:rPr>
+        <w:t>(</w:t>
+      </w:r>
+      <w:proofErr w:type="spellStart"/>
+      <w:r>
+        <w:rPr>
+          <w:rStyle w:val="gnd-iwgdn2b"/>
+          <w:rFonts w:ascii="Lucida Console" w:eastAsiaTheme="majorEastAsia" w:hAnsi="Lucida Console" w:cs="Courier New"/>
+          <w:color w:val="0000FF"/>
+          <w:sz w:val="20"/>
+          <w:szCs w:val="20"/>
+          <w:lang w:eastAsia="uk-UA"/>
+        </w:rPr>
+        <w:t>results</w:t>
+      </w:r>
+      <w:proofErr w:type="spellEnd"/>
+      <w:r>
+        <w:rPr>
+          <w:rStyle w:val="gnd-iwgdn2b"/>
+          <w:rFonts w:ascii="Lucida Console" w:eastAsiaTheme="majorEastAsia" w:hAnsi="Lucida Console" w:cs="Courier New"/>
+          <w:color w:val="0000FF"/>
+          <w:sz w:val="20"/>
+          <w:szCs w:val="20"/>
+          <w:lang w:eastAsia="uk-UA"/>
+        </w:rPr>
+        <w:t xml:space="preserve">, </w:t>
+      </w:r>
+      <w:proofErr w:type="spellStart"/>
+      <w:r>
+        <w:rPr>
+          <w:rStyle w:val="gnd-iwgdn2b"/>
+          <w:rFonts w:ascii="Lucida Console" w:eastAsiaTheme="majorEastAsia" w:hAnsi="Lucida Console" w:cs="Courier New"/>
+          <w:color w:val="0000FF"/>
+          <w:sz w:val="20"/>
+          <w:szCs w:val="20"/>
+          <w:lang w:eastAsia="uk-UA"/>
+        </w:rPr>
+        <w:t>function</w:t>
+      </w:r>
+      <w:proofErr w:type="spellEnd"/>
+      <w:r>
+        <w:rPr>
+          <w:rStyle w:val="gnd-iwgdn2b"/>
+          <w:rFonts w:ascii="Lucida Console" w:eastAsiaTheme="majorEastAsia" w:hAnsi="Lucida Console" w:cs="Courier New"/>
+          <w:color w:val="0000FF"/>
+          <w:sz w:val="20"/>
+          <w:szCs w:val="20"/>
+          <w:lang w:eastAsia="uk-UA"/>
+        </w:rPr>
+        <w:t xml:space="preserve">(x) </w:t>
+      </w:r>
+      <w:proofErr w:type="spellStart"/>
+      <w:r>
+        <w:rPr>
+          <w:rStyle w:val="gnd-iwgdn2b"/>
+          <w:rFonts w:ascii="Lucida Console" w:eastAsiaTheme="majorEastAsia" w:hAnsi="Lucida Console" w:cs="Courier New"/>
+          <w:color w:val="0000FF"/>
+          <w:sz w:val="20"/>
+          <w:szCs w:val="20"/>
+          <w:lang w:eastAsia="uk-UA"/>
+        </w:rPr>
+        <w:t>x$tot.withinss</w:t>
+      </w:r>
+      <w:proofErr w:type="spellEnd"/>
+      <w:r>
+        <w:rPr>
+          <w:rStyle w:val="gnd-iwgdn2b"/>
+          <w:rFonts w:ascii="Lucida Console" w:eastAsiaTheme="majorEastAsia" w:hAnsi="Lucida Console" w:cs="Courier New"/>
+          <w:color w:val="0000FF"/>
+          <w:sz w:val="20"/>
+          <w:szCs w:val="20"/>
+          <w:lang w:eastAsia="uk-UA"/>
+        </w:rPr>
+        <w:t>)</w:t>
+      </w:r>
+    </w:p>
+    <w:p>
+      <w:pPr>
+        <w:pStyle w:val="a4"/>
+        <w:rPr>
+          <w:rStyle w:val="gnd-iwgdn2b"/>
+          <w:rFonts w:ascii="Lucida Console" w:eastAsiaTheme="majorEastAsia" w:hAnsi="Lucida Console" w:cs="Courier New"/>
+          <w:color w:val="0000FF"/>
+          <w:sz w:val="20"/>
+          <w:szCs w:val="20"/>
+          <w:lang w:eastAsia="uk-UA"/>
+        </w:rPr>
+      </w:pPr>
+      <w:proofErr w:type="spellStart"/>
+      <w:r>
+        <w:rPr>
+          <w:rStyle w:val="gnd-iwgdn2b"/>
+          <w:rFonts w:ascii="Lucida Console" w:eastAsiaTheme="majorEastAsia" w:hAnsi="Lucida Console" w:cs="Courier New"/>
+          <w:color w:val="0000FF"/>
+          <w:sz w:val="20"/>
+          <w:szCs w:val="20"/>
+          <w:lang w:eastAsia="uk-UA"/>
+        </w:rPr>
+        <w:t>wss</w:t>
+      </w:r>
+      <w:proofErr w:type="spellEnd"/>
+    </w:p>
+    <w:p>
+      <w:pPr>
+        <w:pStyle w:val="a4"/>
+        <w:rPr>
+          <w:lang w:val="en-US"/>
+        </w:rPr>
+      </w:pPr>
+      <w:proofErr w:type="spellStart"/>
+      <w:r>
+        <w:rPr>
+          <w:rStyle w:val="gnd-iwgdn2b"/>
+          <w:rFonts w:ascii="Lucida Console" w:eastAsiaTheme="majorEastAsia" w:hAnsi="Lucida Console" w:cs="Courier New"/>
+          <w:color w:val="0000FF"/>
+          <w:sz w:val="20"/>
+          <w:szCs w:val="20"/>
+          <w:lang w:eastAsia="uk-UA"/>
+        </w:rPr>
+        <w:t>plot</w:t>
+      </w:r>
+      <w:proofErr w:type="spellEnd"/>
+      <w:r>
+        <w:rPr>
+          <w:rStyle w:val="gnd-iwgdn2b"/>
+          <w:rFonts w:ascii="Lucida Console" w:eastAsiaTheme="majorEastAsia" w:hAnsi="Lucida Console" w:cs="Courier New"/>
+          <w:color w:val="0000FF"/>
+          <w:sz w:val="20"/>
+          <w:szCs w:val="20"/>
+          <w:lang w:eastAsia="uk-UA"/>
+        </w:rPr>
+        <w:t>(</w:t>
+      </w:r>
+      <w:proofErr w:type="spellStart"/>
+      <w:r>
+        <w:rPr>
+          <w:rStyle w:val="gnd-iwgdn2b"/>
+          <w:rFonts w:ascii="Lucida Console" w:eastAsiaTheme="majorEastAsia" w:hAnsi="Lucida Console" w:cs="Courier New"/>
+          <w:color w:val="0000FF"/>
+          <w:sz w:val="20"/>
+          <w:szCs w:val="20"/>
+          <w:lang w:eastAsia="uk-UA"/>
+        </w:rPr>
+        <w:t>wss</w:t>
+      </w:r>
+      <w:proofErr w:type="spellEnd"/>
+      <w:r>
+        <w:rPr>
+          <w:rStyle w:val="gnd-iwgdn2b"/>
+          <w:rFonts w:ascii="Lucida Console" w:eastAsiaTheme="majorEastAsia" w:hAnsi="Lucida Console" w:cs="Courier New"/>
+          <w:color w:val="0000FF"/>
+          <w:sz w:val="20"/>
+          <w:szCs w:val="20"/>
+          <w:lang w:eastAsia="uk-UA"/>
+        </w:rPr>
+        <w:t xml:space="preserve">, </w:t>
+      </w:r>
+      <w:proofErr w:type="spellStart"/>
+      <w:r>
+        <w:rPr>
+          <w:rStyle w:val="gnd-iwgdn2b"/>
+          <w:rFonts w:ascii="Lucida Console" w:eastAsiaTheme="majorEastAsia" w:hAnsi="Lucida Console" w:cs="Courier New"/>
+          <w:color w:val="0000FF"/>
+          <w:sz w:val="20"/>
+          <w:szCs w:val="20"/>
+          <w:lang w:eastAsia="uk-UA"/>
+        </w:rPr>
+        <w:t>type</w:t>
+      </w:r>
+      <w:proofErr w:type="spellEnd"/>
+      <w:r>
+        <w:rPr>
+          <w:rStyle w:val="gnd-iwgdn2b"/>
+          <w:rFonts w:ascii="Lucida Console" w:eastAsiaTheme="majorEastAsia" w:hAnsi="Lucida Console" w:cs="Courier New"/>
+          <w:color w:val="0000FF"/>
+          <w:sz w:val="20"/>
+          <w:szCs w:val="20"/>
+          <w:lang w:eastAsia="uk-UA"/>
+        </w:rPr>
+        <w:t xml:space="preserve"> = "b", </w:t>
+      </w:r>
+      <w:proofErr w:type="spellStart"/>
+      <w:r>
+        <w:rPr>
+          <w:rStyle w:val="gnd-iwgdn2b"/>
+          <w:rFonts w:ascii="Lucida Console" w:eastAsiaTheme="majorEastAsia" w:hAnsi="Lucida Console" w:cs="Courier New"/>
+          <w:color w:val="0000FF"/>
+          <w:sz w:val="20"/>
+          <w:szCs w:val="20"/>
+          <w:lang w:eastAsia="uk-UA"/>
+        </w:rPr>
+        <w:t>xlab</w:t>
+      </w:r>
+      <w:proofErr w:type="spellEnd"/>
+      <w:r>
+        <w:rPr>
+          <w:rStyle w:val="gnd-iwgdn2b"/>
+          <w:rFonts w:ascii="Lucida Console" w:eastAsiaTheme="majorEastAsia" w:hAnsi="Lucida Console" w:cs="Courier New"/>
+          <w:color w:val="0000FF"/>
+          <w:sz w:val="20"/>
+          <w:szCs w:val="20"/>
+          <w:lang w:eastAsia="uk-UA"/>
+        </w:rPr>
+        <w:t xml:space="preserve"> = "</w:t>
+      </w:r>
+      <w:proofErr w:type="spellStart"/>
+      <w:r>
+        <w:rPr>
+          <w:rStyle w:val="gnd-iwgdn2b"/>
+          <w:rFonts w:ascii="Lucida Console" w:eastAsiaTheme="majorEastAsia" w:hAnsi="Lucida Console" w:cs="Courier New"/>
+          <w:color w:val="0000FF"/>
+          <w:sz w:val="20"/>
+          <w:szCs w:val="20"/>
+          <w:lang w:eastAsia="uk-UA"/>
+        </w:rPr>
+        <w:t>Iteration</w:t>
+      </w:r>
+      <w:proofErr w:type="spellEnd"/>
+      <w:r>
+        <w:rPr>
+          <w:rStyle w:val="gnd-iwgdn2b"/>
+          <w:rFonts w:ascii="Lucida Console" w:eastAsiaTheme="majorEastAsia" w:hAnsi="Lucida Console" w:cs="Courier New"/>
+          <w:color w:val="0000FF"/>
+          <w:sz w:val="20"/>
+          <w:szCs w:val="20"/>
+          <w:lang w:eastAsia="uk-UA"/>
+        </w:rPr>
+        <w:t xml:space="preserve">", </w:t>
+      </w:r>
+      <w:proofErr w:type="spellStart"/>
+      <w:r>
+        <w:rPr>
+          <w:rStyle w:val="gnd-iwgdn2b"/>
+          <w:rFonts w:ascii="Lucida Console" w:eastAsiaTheme="majorEastAsia" w:hAnsi="Lucida Console" w:cs="Courier New"/>
+          <w:color w:val="0000FF"/>
+          <w:sz w:val="20"/>
+          <w:szCs w:val="20"/>
+          <w:lang w:eastAsia="uk-UA"/>
+        </w:rPr>
+        <w:t>ylab</w:t>
+      </w:r>
+      <w:proofErr w:type="spellEnd"/>
+      <w:r>
+        <w:rPr>
+          <w:rStyle w:val="gnd-iwgdn2b"/>
+          <w:rFonts w:ascii="Lucida Console" w:eastAsiaTheme="majorEastAsia" w:hAnsi="Lucida Console" w:cs="Courier New"/>
+          <w:color w:val="0000FF"/>
+          <w:sz w:val="20"/>
+          <w:szCs w:val="20"/>
+          <w:lang w:eastAsia="uk-UA"/>
+        </w:rPr>
+        <w:t xml:space="preserve"> = "W</w:t>
       </w:r>
       <w:r>
         <w:rPr>
@@ -1865,7 +3613,7 @@
     </w:p>
     <w:p>
       <w:pPr>
-        <w:pStyle w:val="HTMLPreformatted"/>
+        <w:pStyle w:val="HTML"/>
         <w:shd w:val="clear" w:color="auto" w:fill="FFFFFF"/>
         <w:wordWrap w:val="0"/>
         <w:rPr>
@@ -1963,7 +3711,7 @@
     </w:p>
     <w:p>
       <w:pPr>
-        <w:pStyle w:val="HTMLPreformatted"/>
+        <w:pStyle w:val="HTML"/>
         <w:shd w:val="clear" w:color="auto" w:fill="FFFFFF"/>
         <w:wordWrap w:val="0"/>
         <w:rPr>
@@ -2066,12 +3814,32 @@
           <w:color w:val="000000"/>
           <w:bdr w:val="none" w:sz="0" w:space="0" w:color="auto" w:frame="1"/>
         </w:rPr>
-        <w:t xml:space="preserve">[10]  26372.47 </w:t>
-      </w:r>
-    </w:p>
-    <w:p>
-      <w:pPr>
-        <w:pStyle w:val="HTMLPreformatted"/>
+        <w:t>[10</w:t>
+      </w:r>
+      <w:proofErr w:type="gramStart"/>
+      <w:r>
+        <w:rPr>
+          <w:rStyle w:val="gnd-iwgdh3b"/>
+          <w:rFonts w:ascii="Lucida Console" w:hAnsi="Lucida Console"/>
+          <w:color w:val="000000"/>
+          <w:bdr w:val="none" w:sz="0" w:space="0" w:color="auto" w:frame="1"/>
+        </w:rPr>
+        <w:t>]  26372.47</w:t>
+      </w:r>
+      <w:proofErr w:type="gramEnd"/>
+      <w:r>
+        <w:rPr>
+          <w:rStyle w:val="gnd-iwgdh3b"/>
+          <w:rFonts w:ascii="Lucida Console" w:hAnsi="Lucida Console"/>
+          <w:color w:val="000000"/>
+          <w:bdr w:val="none" w:sz="0" w:space="0" w:color="auto" w:frame="1"/>
+        </w:rPr>
+        <w:t xml:space="preserve"> </w:t>
+      </w:r>
+    </w:p>
+    <w:p>
+      <w:pPr>
+        <w:pStyle w:val="HTML"/>
         <w:shd w:val="clear" w:color="auto" w:fill="FFFFFF"/>
         <w:wordWrap w:val="0"/>
         <w:rPr>
@@ -2284,74 +4052,329 @@
     </w:p>
     <w:p>
       <w:pPr>
-        <w:pStyle w:val="NoSpacing"/>
-        <w:rPr>
-          <w:rStyle w:val="gnd-iwgdn2b"/>
-          <w:rFonts w:ascii="Lucida Console" w:eastAsiaTheme="majorEastAsia" w:hAnsi="Lucida Console" w:cs="Courier New"/>
-          <w:color w:val="0000FF"/>
-          <w:sz w:val="20"/>
-          <w:szCs w:val="20"/>
-          <w:lang w:eastAsia="uk-UA"/>
-        </w:rPr>
-      </w:pPr>
-      <w:r>
-        <w:rPr>
-          <w:rStyle w:val="gnd-iwgdn2b"/>
-          <w:rFonts w:ascii="Lucida Console" w:eastAsiaTheme="majorEastAsia" w:hAnsi="Lucida Console" w:cs="Courier New"/>
-          <w:color w:val="0000FF"/>
-          <w:sz w:val="20"/>
-          <w:szCs w:val="20"/>
-          <w:lang w:eastAsia="uk-UA"/>
-        </w:rPr>
-        <w:t># plot 5th iteration result</w:t>
-      </w:r>
-    </w:p>
-    <w:p>
-      <w:pPr>
-        <w:pStyle w:val="NoSpacing"/>
-        <w:rPr>
-          <w:rStyle w:val="gnd-iwgdn2b"/>
-          <w:rFonts w:ascii="Lucida Console" w:eastAsiaTheme="majorEastAsia" w:hAnsi="Lucida Console" w:cs="Courier New"/>
-          <w:color w:val="0000FF"/>
-          <w:sz w:val="20"/>
-          <w:szCs w:val="20"/>
-          <w:lang w:eastAsia="uk-UA"/>
-        </w:rPr>
-      </w:pPr>
-      <w:r>
-        <w:rPr>
-          <w:rStyle w:val="gnd-iwgdn2b"/>
-          <w:rFonts w:ascii="Lucida Console" w:eastAsiaTheme="majorEastAsia" w:hAnsi="Lucida Console" w:cs="Courier New"/>
-          <w:color w:val="0000FF"/>
-          <w:sz w:val="20"/>
-          <w:szCs w:val="20"/>
-          <w:lang w:eastAsia="uk-UA"/>
-        </w:rPr>
-        <w:t>with(d, plot(V1, V2, col=results[[5]]$cluster))</w:t>
-      </w:r>
-    </w:p>
-    <w:p>
-      <w:pPr>
-        <w:pStyle w:val="NoSpacing"/>
-        <w:rPr>
-          <w:rStyle w:val="gnd-iwgdn2b"/>
-          <w:rFonts w:ascii="Lucida Console" w:eastAsiaTheme="majorEastAsia" w:hAnsi="Lucida Console" w:cs="Courier New"/>
-          <w:color w:val="0000FF"/>
-          <w:sz w:val="20"/>
-          <w:szCs w:val="20"/>
-          <w:lang w:eastAsia="uk-UA"/>
-        </w:rPr>
-      </w:pPr>
-      <w:r>
-        <w:rPr>
-          <w:rStyle w:val="gnd-iwgdn2b"/>
-          <w:rFonts w:ascii="Lucida Console" w:eastAsiaTheme="majorEastAsia" w:hAnsi="Lucida Console" w:cs="Courier New"/>
-          <w:color w:val="0000FF"/>
-          <w:sz w:val="20"/>
-          <w:szCs w:val="20"/>
-          <w:lang w:eastAsia="uk-UA"/>
-        </w:rPr>
-        <w:t>points(results[[5]]$centers, col=1,pch=16,cex=1)</w:t>
+        <w:pStyle w:val="a4"/>
+        <w:rPr>
+          <w:rStyle w:val="gnd-iwgdn2b"/>
+          <w:rFonts w:ascii="Lucida Console" w:eastAsiaTheme="majorEastAsia" w:hAnsi="Lucida Console" w:cs="Courier New"/>
+          <w:color w:val="0000FF"/>
+          <w:sz w:val="20"/>
+          <w:szCs w:val="20"/>
+          <w:lang w:eastAsia="uk-UA"/>
+        </w:rPr>
+      </w:pPr>
+      <w:r>
+        <w:rPr>
+          <w:rStyle w:val="gnd-iwgdn2b"/>
+          <w:rFonts w:ascii="Lucida Console" w:eastAsiaTheme="majorEastAsia" w:hAnsi="Lucida Console" w:cs="Courier New"/>
+          <w:color w:val="0000FF"/>
+          <w:sz w:val="20"/>
+          <w:szCs w:val="20"/>
+          <w:lang w:eastAsia="uk-UA"/>
+        </w:rPr>
+        <w:t xml:space="preserve"># </w:t>
+      </w:r>
+      <w:proofErr w:type="spellStart"/>
+      <w:r>
+        <w:rPr>
+          <w:rStyle w:val="gnd-iwgdn2b"/>
+          <w:rFonts w:ascii="Lucida Console" w:eastAsiaTheme="majorEastAsia" w:hAnsi="Lucida Console" w:cs="Courier New"/>
+          <w:color w:val="0000FF"/>
+          <w:sz w:val="20"/>
+          <w:szCs w:val="20"/>
+          <w:lang w:eastAsia="uk-UA"/>
+        </w:rPr>
+        <w:t>plot</w:t>
+      </w:r>
+      <w:proofErr w:type="spellEnd"/>
+      <w:r>
+        <w:rPr>
+          <w:rStyle w:val="gnd-iwgdn2b"/>
+          <w:rFonts w:ascii="Lucida Console" w:eastAsiaTheme="majorEastAsia" w:hAnsi="Lucida Console" w:cs="Courier New"/>
+          <w:color w:val="0000FF"/>
+          <w:sz w:val="20"/>
+          <w:szCs w:val="20"/>
+          <w:lang w:eastAsia="uk-UA"/>
+        </w:rPr>
+        <w:t xml:space="preserve"> 5th </w:t>
+      </w:r>
+      <w:proofErr w:type="spellStart"/>
+      <w:r>
+        <w:rPr>
+          <w:rStyle w:val="gnd-iwgdn2b"/>
+          <w:rFonts w:ascii="Lucida Console" w:eastAsiaTheme="majorEastAsia" w:hAnsi="Lucida Console" w:cs="Courier New"/>
+          <w:color w:val="0000FF"/>
+          <w:sz w:val="20"/>
+          <w:szCs w:val="20"/>
+          <w:lang w:eastAsia="uk-UA"/>
+        </w:rPr>
+        <w:t>iteration</w:t>
+      </w:r>
+      <w:proofErr w:type="spellEnd"/>
+      <w:r>
+        <w:rPr>
+          <w:rStyle w:val="gnd-iwgdn2b"/>
+          <w:rFonts w:ascii="Lucida Console" w:eastAsiaTheme="majorEastAsia" w:hAnsi="Lucida Console" w:cs="Courier New"/>
+          <w:color w:val="0000FF"/>
+          <w:sz w:val="20"/>
+          <w:szCs w:val="20"/>
+          <w:lang w:eastAsia="uk-UA"/>
+        </w:rPr>
+        <w:t xml:space="preserve"> </w:t>
+      </w:r>
+      <w:proofErr w:type="spellStart"/>
+      <w:r>
+        <w:rPr>
+          <w:rStyle w:val="gnd-iwgdn2b"/>
+          <w:rFonts w:ascii="Lucida Console" w:eastAsiaTheme="majorEastAsia" w:hAnsi="Lucida Console" w:cs="Courier New"/>
+          <w:color w:val="0000FF"/>
+          <w:sz w:val="20"/>
+          <w:szCs w:val="20"/>
+          <w:lang w:eastAsia="uk-UA"/>
+        </w:rPr>
+        <w:t>result</w:t>
+      </w:r>
+      <w:proofErr w:type="spellEnd"/>
+    </w:p>
+    <w:p>
+      <w:pPr>
+        <w:pStyle w:val="a4"/>
+        <w:rPr>
+          <w:rStyle w:val="gnd-iwgdn2b"/>
+          <w:rFonts w:ascii="Lucida Console" w:eastAsiaTheme="majorEastAsia" w:hAnsi="Lucida Console" w:cs="Courier New"/>
+          <w:color w:val="0000FF"/>
+          <w:sz w:val="20"/>
+          <w:szCs w:val="20"/>
+          <w:lang w:eastAsia="uk-UA"/>
+        </w:rPr>
+      </w:pPr>
+      <w:proofErr w:type="spellStart"/>
+      <w:r>
+        <w:rPr>
+          <w:rStyle w:val="gnd-iwgdn2b"/>
+          <w:rFonts w:ascii="Lucida Console" w:eastAsiaTheme="majorEastAsia" w:hAnsi="Lucida Console" w:cs="Courier New"/>
+          <w:color w:val="0000FF"/>
+          <w:sz w:val="20"/>
+          <w:szCs w:val="20"/>
+          <w:lang w:eastAsia="uk-UA"/>
+        </w:rPr>
+        <w:t>with</w:t>
+      </w:r>
+      <w:proofErr w:type="spellEnd"/>
+      <w:r>
+        <w:rPr>
+          <w:rStyle w:val="gnd-iwgdn2b"/>
+          <w:rFonts w:ascii="Lucida Console" w:eastAsiaTheme="majorEastAsia" w:hAnsi="Lucida Console" w:cs="Courier New"/>
+          <w:color w:val="0000FF"/>
+          <w:sz w:val="20"/>
+          <w:szCs w:val="20"/>
+          <w:lang w:eastAsia="uk-UA"/>
+        </w:rPr>
+        <w:t xml:space="preserve">(d, </w:t>
+      </w:r>
+      <w:proofErr w:type="spellStart"/>
+      <w:r>
+        <w:rPr>
+          <w:rStyle w:val="gnd-iwgdn2b"/>
+          <w:rFonts w:ascii="Lucida Console" w:eastAsiaTheme="majorEastAsia" w:hAnsi="Lucida Console" w:cs="Courier New"/>
+          <w:color w:val="0000FF"/>
+          <w:sz w:val="20"/>
+          <w:szCs w:val="20"/>
+          <w:lang w:eastAsia="uk-UA"/>
+        </w:rPr>
+        <w:t>plot</w:t>
+      </w:r>
+      <w:proofErr w:type="spellEnd"/>
+      <w:r>
+        <w:rPr>
+          <w:rStyle w:val="gnd-iwgdn2b"/>
+          <w:rFonts w:ascii="Lucida Console" w:eastAsiaTheme="majorEastAsia" w:hAnsi="Lucida Console" w:cs="Courier New"/>
+          <w:color w:val="0000FF"/>
+          <w:sz w:val="20"/>
+          <w:szCs w:val="20"/>
+          <w:lang w:eastAsia="uk-UA"/>
+        </w:rPr>
+        <w:t xml:space="preserve">(V1, V2, </w:t>
+      </w:r>
+      <w:proofErr w:type="spellStart"/>
+      <w:r>
+        <w:rPr>
+          <w:rStyle w:val="gnd-iwgdn2b"/>
+          <w:rFonts w:ascii="Lucida Console" w:eastAsiaTheme="majorEastAsia" w:hAnsi="Lucida Console" w:cs="Courier New"/>
+          <w:color w:val="0000FF"/>
+          <w:sz w:val="20"/>
+          <w:szCs w:val="20"/>
+          <w:lang w:eastAsia="uk-UA"/>
+        </w:rPr>
+        <w:t>col</w:t>
+      </w:r>
+      <w:proofErr w:type="spellEnd"/>
+      <w:r>
+        <w:rPr>
+          <w:rStyle w:val="gnd-iwgdn2b"/>
+          <w:rFonts w:ascii="Lucida Console" w:eastAsiaTheme="majorEastAsia" w:hAnsi="Lucida Console" w:cs="Courier New"/>
+          <w:color w:val="0000FF"/>
+          <w:sz w:val="20"/>
+          <w:szCs w:val="20"/>
+          <w:lang w:eastAsia="uk-UA"/>
+        </w:rPr>
+        <w:t>=</w:t>
+      </w:r>
+      <w:proofErr w:type="spellStart"/>
+      <w:r>
+        <w:rPr>
+          <w:rStyle w:val="gnd-iwgdn2b"/>
+          <w:rFonts w:ascii="Lucida Console" w:eastAsiaTheme="majorEastAsia" w:hAnsi="Lucida Console" w:cs="Courier New"/>
+          <w:color w:val="0000FF"/>
+          <w:sz w:val="20"/>
+          <w:szCs w:val="20"/>
+          <w:lang w:eastAsia="uk-UA"/>
+        </w:rPr>
+        <w:t>results</w:t>
+      </w:r>
+      <w:proofErr w:type="spellEnd"/>
+      <w:r>
+        <w:rPr>
+          <w:rStyle w:val="gnd-iwgdn2b"/>
+          <w:rFonts w:ascii="Lucida Console" w:eastAsiaTheme="majorEastAsia" w:hAnsi="Lucida Console" w:cs="Courier New"/>
+          <w:color w:val="0000FF"/>
+          <w:sz w:val="20"/>
+          <w:szCs w:val="20"/>
+          <w:lang w:eastAsia="uk-UA"/>
+        </w:rPr>
+        <w:t>[[5]]$</w:t>
+      </w:r>
+      <w:proofErr w:type="spellStart"/>
+      <w:r>
+        <w:rPr>
+          <w:rStyle w:val="gnd-iwgdn2b"/>
+          <w:rFonts w:ascii="Lucida Console" w:eastAsiaTheme="majorEastAsia" w:hAnsi="Lucida Console" w:cs="Courier New"/>
+          <w:color w:val="0000FF"/>
+          <w:sz w:val="20"/>
+          <w:szCs w:val="20"/>
+          <w:lang w:eastAsia="uk-UA"/>
+        </w:rPr>
+        <w:t>cluster</w:t>
+      </w:r>
+      <w:proofErr w:type="spellEnd"/>
+      <w:r>
+        <w:rPr>
+          <w:rStyle w:val="gnd-iwgdn2b"/>
+          <w:rFonts w:ascii="Lucida Console" w:eastAsiaTheme="majorEastAsia" w:hAnsi="Lucida Console" w:cs="Courier New"/>
+          <w:color w:val="0000FF"/>
+          <w:sz w:val="20"/>
+          <w:szCs w:val="20"/>
+          <w:lang w:eastAsia="uk-UA"/>
+        </w:rPr>
+        <w:t>))</w:t>
+      </w:r>
+    </w:p>
+    <w:p>
+      <w:pPr>
+        <w:pStyle w:val="a4"/>
+        <w:rPr>
+          <w:rStyle w:val="gnd-iwgdn2b"/>
+          <w:rFonts w:ascii="Lucida Console" w:eastAsiaTheme="majorEastAsia" w:hAnsi="Lucida Console" w:cs="Courier New"/>
+          <w:color w:val="0000FF"/>
+          <w:sz w:val="20"/>
+          <w:szCs w:val="20"/>
+          <w:lang w:eastAsia="uk-UA"/>
+        </w:rPr>
+      </w:pPr>
+      <w:proofErr w:type="spellStart"/>
+      <w:r>
+        <w:rPr>
+          <w:rStyle w:val="gnd-iwgdn2b"/>
+          <w:rFonts w:ascii="Lucida Console" w:eastAsiaTheme="majorEastAsia" w:hAnsi="Lucida Console" w:cs="Courier New"/>
+          <w:color w:val="0000FF"/>
+          <w:sz w:val="20"/>
+          <w:szCs w:val="20"/>
+          <w:lang w:eastAsia="uk-UA"/>
+        </w:rPr>
+        <w:t>points</w:t>
+      </w:r>
+      <w:proofErr w:type="spellEnd"/>
+      <w:r>
+        <w:rPr>
+          <w:rStyle w:val="gnd-iwgdn2b"/>
+          <w:rFonts w:ascii="Lucida Console" w:eastAsiaTheme="majorEastAsia" w:hAnsi="Lucida Console" w:cs="Courier New"/>
+          <w:color w:val="0000FF"/>
+          <w:sz w:val="20"/>
+          <w:szCs w:val="20"/>
+          <w:lang w:eastAsia="uk-UA"/>
+        </w:rPr>
+        <w:t>(</w:t>
+      </w:r>
+      <w:proofErr w:type="spellStart"/>
+      <w:r>
+        <w:rPr>
+          <w:rStyle w:val="gnd-iwgdn2b"/>
+          <w:rFonts w:ascii="Lucida Console" w:eastAsiaTheme="majorEastAsia" w:hAnsi="Lucida Console" w:cs="Courier New"/>
+          <w:color w:val="0000FF"/>
+          <w:sz w:val="20"/>
+          <w:szCs w:val="20"/>
+          <w:lang w:eastAsia="uk-UA"/>
+        </w:rPr>
+        <w:t>results</w:t>
+      </w:r>
+      <w:proofErr w:type="spellEnd"/>
+      <w:r>
+        <w:rPr>
+          <w:rStyle w:val="gnd-iwgdn2b"/>
+          <w:rFonts w:ascii="Lucida Console" w:eastAsiaTheme="majorEastAsia" w:hAnsi="Lucida Console" w:cs="Courier New"/>
+          <w:color w:val="0000FF"/>
+          <w:sz w:val="20"/>
+          <w:szCs w:val="20"/>
+          <w:lang w:eastAsia="uk-UA"/>
+        </w:rPr>
+        <w:t>[[5]]$</w:t>
+      </w:r>
+      <w:proofErr w:type="spellStart"/>
+      <w:r>
+        <w:rPr>
+          <w:rStyle w:val="gnd-iwgdn2b"/>
+          <w:rFonts w:ascii="Lucida Console" w:eastAsiaTheme="majorEastAsia" w:hAnsi="Lucida Console" w:cs="Courier New"/>
+          <w:color w:val="0000FF"/>
+          <w:sz w:val="20"/>
+          <w:szCs w:val="20"/>
+          <w:lang w:eastAsia="uk-UA"/>
+        </w:rPr>
+        <w:t>centers</w:t>
+      </w:r>
+      <w:proofErr w:type="spellEnd"/>
+      <w:r>
+        <w:rPr>
+          <w:rStyle w:val="gnd-iwgdn2b"/>
+          <w:rFonts w:ascii="Lucida Console" w:eastAsiaTheme="majorEastAsia" w:hAnsi="Lucida Console" w:cs="Courier New"/>
+          <w:color w:val="0000FF"/>
+          <w:sz w:val="20"/>
+          <w:szCs w:val="20"/>
+          <w:lang w:eastAsia="uk-UA"/>
+        </w:rPr>
+        <w:t xml:space="preserve">, </w:t>
+      </w:r>
+      <w:proofErr w:type="spellStart"/>
+      <w:r>
+        <w:rPr>
+          <w:rStyle w:val="gnd-iwgdn2b"/>
+          <w:rFonts w:ascii="Lucida Console" w:eastAsiaTheme="majorEastAsia" w:hAnsi="Lucida Console" w:cs="Courier New"/>
+          <w:color w:val="0000FF"/>
+          <w:sz w:val="20"/>
+          <w:szCs w:val="20"/>
+          <w:lang w:eastAsia="uk-UA"/>
+        </w:rPr>
+        <w:t>col</w:t>
+      </w:r>
+      <w:proofErr w:type="spellEnd"/>
+      <w:r>
+        <w:rPr>
+          <w:rStyle w:val="gnd-iwgdn2b"/>
+          <w:rFonts w:ascii="Lucida Console" w:eastAsiaTheme="majorEastAsia" w:hAnsi="Lucida Console" w:cs="Courier New"/>
+          <w:color w:val="0000FF"/>
+          <w:sz w:val="20"/>
+          <w:szCs w:val="20"/>
+          <w:lang w:eastAsia="uk-UA"/>
+        </w:rPr>
+        <w:t>=1,pch=16,cex=1)</w:t>
       </w:r>
     </w:p>
     <w:p>
@@ -2363,7 +4386,7 @@
     </w:p>
     <w:tbl>
       <w:tblPr>
-        <w:tblStyle w:val="TableGrid"/>
+        <w:tblStyle w:val="a3"/>
         <w:tblW w:w="0" w:type="auto"/>
         <w:tblInd w:w="-725" w:type="dxa"/>
         <w:tblLook w:val="04A0" w:firstRow="1" w:lastRow="0" w:firstColumn="1" w:lastColumn="0" w:noHBand="0" w:noVBand="1"/>
@@ -2657,11 +4680,33 @@
         <w:rPr>
           <w:lang w:val="en-US"/>
         </w:rPr>
-        <w:t xml:space="preserve">On the scatter plot representation, we see that 7 clusters might make sense but not very different from 5 clusters. At the same time, 14 cluster definitely looks very redundant. </w:t>
-      </w:r>
-    </w:p>
-    <w:p>
-      <w:pPr>
+        <w:t xml:space="preserve">On the scatter plot representation, we see that 7 clusters might make sense but not very different from 5 clusters. At the same time, 14 cluster </w:t>
+      </w:r>
+      <w:proofErr w:type="gramStart"/>
+      <w:r>
+        <w:rPr>
+          <w:lang w:val="en-US"/>
+        </w:rPr>
+        <w:t>definitely looks</w:t>
+      </w:r>
+      <w:proofErr w:type="gramEnd"/>
+      <w:r>
+        <w:rPr>
+          <w:lang w:val="en-US"/>
+        </w:rPr>
+        <w:t xml:space="preserve"> very redundant. </w:t>
+      </w:r>
+    </w:p>
+    <w:p>
+      <w:pPr>
+        <w:rPr>
+          <w:lang w:val="en-US"/>
+        </w:rPr>
+      </w:pPr>
+    </w:p>
+    <w:p>
+      <w:pPr>
+        <w:pStyle w:val="2"/>
         <w:rPr>
           <w:lang w:val="en-US"/>
         </w:rPr>
@@ -2704,38 +4749,66 @@
           <w:iCs/>
           <w:lang w:val="en-US"/>
         </w:rPr>
-        <w:t>invertebrate, insect, amphibian and reptile. Determine clusters in data from “zoo.csv” using the</w:t>
-      </w:r>
-    </w:p>
-    <w:p>
-      <w:pPr>
+        <w:t xml:space="preserve">invertebrate, insect, </w:t>
+      </w:r>
+      <w:proofErr w:type="gramStart"/>
+      <w:r>
         <w:rPr>
           <w:i/>
           <w:iCs/>
           <w:lang w:val="en-US"/>
         </w:rPr>
-      </w:pPr>
+        <w:t>amphibian</w:t>
+      </w:r>
+      <w:proofErr w:type="gramEnd"/>
       <w:r>
         <w:rPr>
           <w:i/>
           <w:iCs/>
           <w:lang w:val="en-US"/>
         </w:rPr>
-        <w:t>k-means algorithm. Compare your results with the known classification presented in file</w:t>
-      </w:r>
-    </w:p>
-    <w:p>
-      <w:pPr>
-        <w:rPr>
-          <w:lang w:val="en-US"/>
-        </w:rPr>
-      </w:pPr>
-      <w:r>
+        <w:t xml:space="preserve"> and reptile. Determine clusters in data from “zoo.csv” using the</w:t>
+      </w:r>
+    </w:p>
+    <w:p>
+      <w:pPr>
         <w:rPr>
           <w:i/>
           <w:iCs/>
           <w:lang w:val="en-US"/>
         </w:rPr>
+      </w:pPr>
+      <w:r>
+        <w:rPr>
+          <w:i/>
+          <w:iCs/>
+          <w:lang w:val="en-US"/>
+        </w:rPr>
+        <w:t xml:space="preserve">k-means algorithm. Compare your results with the known classification presented in </w:t>
+      </w:r>
+      <w:proofErr w:type="gramStart"/>
+      <w:r>
+        <w:rPr>
+          <w:i/>
+          <w:iCs/>
+          <w:lang w:val="en-US"/>
+        </w:rPr>
+        <w:t>file</w:t>
+      </w:r>
+      <w:proofErr w:type="gramEnd"/>
+    </w:p>
+    <w:p>
+      <w:pPr>
+        <w:rPr>
+          <w:lang w:val="en-US"/>
+        </w:rPr>
+      </w:pPr>
+      <w:r>
+        <w:rPr>
+          <w:i/>
+          <w:iCs/>
+          <w:lang w:val="en-US"/>
+        </w:rPr>
         <w:t>“zoo_full.xlsx” (see the last column “type”). Which of the animals were often misclassified?</w:t>
       </w:r>
     </w:p>
@@ -2767,31 +4840,79 @@
     </w:p>
     <w:p>
       <w:pPr>
-        <w:pStyle w:val="NoSpacing"/>
-        <w:rPr>
-          <w:rStyle w:val="gnd-iwgdn2b"/>
-          <w:rFonts w:ascii="Lucida Console" w:eastAsiaTheme="majorEastAsia" w:hAnsi="Lucida Console" w:cs="Courier New"/>
-          <w:color w:val="0000FF"/>
-          <w:sz w:val="20"/>
-          <w:szCs w:val="20"/>
-          <w:lang w:eastAsia="uk-UA"/>
-        </w:rPr>
-      </w:pPr>
-      <w:r>
-        <w:rPr>
-          <w:rStyle w:val="gnd-iwgdn2b"/>
-          <w:rFonts w:ascii="Lucida Console" w:eastAsiaTheme="majorEastAsia" w:hAnsi="Lucida Console" w:cs="Courier New"/>
-          <w:color w:val="0000FF"/>
-          <w:sz w:val="20"/>
-          <w:szCs w:val="20"/>
-          <w:lang w:eastAsia="uk-UA"/>
-        </w:rPr>
-        <w:t>d &lt;- read.csv("zoo.csv", header = TRUE, sep = ",")</w:t>
-      </w:r>
-    </w:p>
-    <w:p>
-      <w:pPr>
-        <w:pStyle w:val="NoSpacing"/>
+        <w:pStyle w:val="a4"/>
+        <w:rPr>
+          <w:rStyle w:val="gnd-iwgdn2b"/>
+          <w:rFonts w:ascii="Lucida Console" w:eastAsiaTheme="majorEastAsia" w:hAnsi="Lucida Console" w:cs="Courier New"/>
+          <w:color w:val="0000FF"/>
+          <w:sz w:val="20"/>
+          <w:szCs w:val="20"/>
+          <w:lang w:eastAsia="uk-UA"/>
+        </w:rPr>
+      </w:pPr>
+      <w:r>
+        <w:rPr>
+          <w:rStyle w:val="gnd-iwgdn2b"/>
+          <w:rFonts w:ascii="Lucida Console" w:eastAsiaTheme="majorEastAsia" w:hAnsi="Lucida Console" w:cs="Courier New"/>
+          <w:color w:val="0000FF"/>
+          <w:sz w:val="20"/>
+          <w:szCs w:val="20"/>
+          <w:lang w:eastAsia="uk-UA"/>
+        </w:rPr>
+        <w:t xml:space="preserve">d &lt;- read.csv("zoo.csv", </w:t>
+      </w:r>
+      <w:proofErr w:type="spellStart"/>
+      <w:r>
+        <w:rPr>
+          <w:rStyle w:val="gnd-iwgdn2b"/>
+          <w:rFonts w:ascii="Lucida Console" w:eastAsiaTheme="majorEastAsia" w:hAnsi="Lucida Console" w:cs="Courier New"/>
+          <w:color w:val="0000FF"/>
+          <w:sz w:val="20"/>
+          <w:szCs w:val="20"/>
+          <w:lang w:eastAsia="uk-UA"/>
+        </w:rPr>
+        <w:t>header</w:t>
+      </w:r>
+      <w:proofErr w:type="spellEnd"/>
+      <w:r>
+        <w:rPr>
+          <w:rStyle w:val="gnd-iwgdn2b"/>
+          <w:rFonts w:ascii="Lucida Console" w:eastAsiaTheme="majorEastAsia" w:hAnsi="Lucida Console" w:cs="Courier New"/>
+          <w:color w:val="0000FF"/>
+          <w:sz w:val="20"/>
+          <w:szCs w:val="20"/>
+          <w:lang w:eastAsia="uk-UA"/>
+        </w:rPr>
+        <w:t xml:space="preserve"> = TRUE, </w:t>
+      </w:r>
+      <w:proofErr w:type="spellStart"/>
+      <w:r>
+        <w:rPr>
+          <w:rStyle w:val="gnd-iwgdn2b"/>
+          <w:rFonts w:ascii="Lucida Console" w:eastAsiaTheme="majorEastAsia" w:hAnsi="Lucida Console" w:cs="Courier New"/>
+          <w:color w:val="0000FF"/>
+          <w:sz w:val="20"/>
+          <w:szCs w:val="20"/>
+          <w:lang w:eastAsia="uk-UA"/>
+        </w:rPr>
+        <w:t>sep</w:t>
+      </w:r>
+      <w:proofErr w:type="spellEnd"/>
+      <w:r>
+        <w:rPr>
+          <w:rStyle w:val="gnd-iwgdn2b"/>
+          <w:rFonts w:ascii="Lucida Console" w:eastAsiaTheme="majorEastAsia" w:hAnsi="Lucida Console" w:cs="Courier New"/>
+          <w:color w:val="0000FF"/>
+          <w:sz w:val="20"/>
+          <w:szCs w:val="20"/>
+          <w:lang w:eastAsia="uk-UA"/>
+        </w:rPr>
+        <w:t xml:space="preserve"> = ",")</w:t>
+      </w:r>
+    </w:p>
+    <w:p>
+      <w:pPr>
+        <w:pStyle w:val="a4"/>
         <w:rPr>
           <w:rStyle w:val="gnd-iwgdn2b"/>
           <w:rFonts w:ascii="Lucida Console" w:eastAsiaTheme="majorEastAsia" w:hAnsi="Lucida Console" w:cs="Courier New"/>
@@ -2815,53 +4936,30 @@
     </w:p>
     <w:p>
       <w:pPr>
-        <w:pStyle w:val="NoSpacing"/>
-        <w:rPr>
-          <w:rStyle w:val="gnd-iwgdn2b"/>
-          <w:rFonts w:ascii="Lucida Console" w:eastAsiaTheme="majorEastAsia" w:hAnsi="Lucida Console" w:cs="Courier New"/>
-          <w:color w:val="0000FF"/>
-          <w:sz w:val="20"/>
-          <w:szCs w:val="20"/>
-          <w:lang w:eastAsia="uk-UA"/>
-        </w:rPr>
-      </w:pPr>
-    </w:p>
-    <w:p>
-      <w:pPr>
-        <w:pStyle w:val="NoSpacing"/>
-        <w:rPr>
-          <w:rStyle w:val="gnd-iwgdn2b"/>
-          <w:rFonts w:ascii="Lucida Console" w:eastAsiaTheme="majorEastAsia" w:hAnsi="Lucida Console" w:cs="Courier New"/>
-          <w:color w:val="0000FF"/>
-          <w:sz w:val="20"/>
-          <w:szCs w:val="20"/>
-          <w:lang w:eastAsia="uk-UA"/>
-        </w:rPr>
-      </w:pPr>
-      <w:r>
-        <w:rPr>
-          <w:rStyle w:val="gnd-iwgdn2b"/>
-          <w:rFonts w:ascii="Lucida Console" w:eastAsiaTheme="majorEastAsia" w:hAnsi="Lucida Console" w:cs="Courier New"/>
-          <w:color w:val="0000FF"/>
-          <w:sz w:val="20"/>
-          <w:szCs w:val="20"/>
-          <w:lang w:eastAsia="uk-UA"/>
-        </w:rPr>
-        <w:t>km &lt;- kmeans(d, centers=7, nstart=10)</w:t>
-      </w:r>
-    </w:p>
-    <w:p>
-      <w:pPr>
-        <w:pStyle w:val="NoSpacing"/>
-        <w:rPr>
-          <w:rStyle w:val="gnd-iwgdn2b"/>
-          <w:rFonts w:ascii="Lucida Console" w:eastAsiaTheme="majorEastAsia" w:hAnsi="Lucida Console" w:cs="Courier New"/>
-          <w:color w:val="0000FF"/>
-          <w:sz w:val="20"/>
-          <w:szCs w:val="20"/>
-          <w:lang w:eastAsia="uk-UA"/>
-        </w:rPr>
-      </w:pPr>
+        <w:pStyle w:val="a4"/>
+        <w:rPr>
+          <w:rStyle w:val="gnd-iwgdn2b"/>
+          <w:rFonts w:ascii="Lucida Console" w:eastAsiaTheme="majorEastAsia" w:hAnsi="Lucida Console" w:cs="Courier New"/>
+          <w:color w:val="0000FF"/>
+          <w:sz w:val="20"/>
+          <w:szCs w:val="20"/>
+          <w:lang w:eastAsia="uk-UA"/>
+        </w:rPr>
+      </w:pPr>
+    </w:p>
+    <w:p>
+      <w:pPr>
+        <w:pStyle w:val="a4"/>
+        <w:rPr>
+          <w:rStyle w:val="gnd-iwgdn2b"/>
+          <w:rFonts w:ascii="Lucida Console" w:eastAsiaTheme="majorEastAsia" w:hAnsi="Lucida Console" w:cs="Courier New"/>
+          <w:color w:val="0000FF"/>
+          <w:sz w:val="20"/>
+          <w:szCs w:val="20"/>
+          <w:lang w:eastAsia="uk-UA"/>
+        </w:rPr>
+      </w:pPr>
+      <w:proofErr w:type="spellStart"/>
       <w:r>
         <w:rPr>
           <w:rStyle w:val="gnd-iwgdn2b"/>
@@ -2873,10 +4971,120 @@
         </w:rPr>
         <w:t>km</w:t>
       </w:r>
-    </w:p>
-    <w:p>
-      <w:pPr>
-        <w:pStyle w:val="HTMLPreformatted"/>
+      <w:proofErr w:type="spellEnd"/>
+      <w:r>
+        <w:rPr>
+          <w:rStyle w:val="gnd-iwgdn2b"/>
+          <w:rFonts w:ascii="Lucida Console" w:eastAsiaTheme="majorEastAsia" w:hAnsi="Lucida Console" w:cs="Courier New"/>
+          <w:color w:val="0000FF"/>
+          <w:sz w:val="20"/>
+          <w:szCs w:val="20"/>
+          <w:lang w:eastAsia="uk-UA"/>
+        </w:rPr>
+        <w:t xml:space="preserve"> &lt;- </w:t>
+      </w:r>
+      <w:proofErr w:type="spellStart"/>
+      <w:r>
+        <w:rPr>
+          <w:rStyle w:val="gnd-iwgdn2b"/>
+          <w:rFonts w:ascii="Lucida Console" w:eastAsiaTheme="majorEastAsia" w:hAnsi="Lucida Console" w:cs="Courier New"/>
+          <w:color w:val="0000FF"/>
+          <w:sz w:val="20"/>
+          <w:szCs w:val="20"/>
+          <w:lang w:eastAsia="uk-UA"/>
+        </w:rPr>
+        <w:t>kmeans</w:t>
+      </w:r>
+      <w:proofErr w:type="spellEnd"/>
+      <w:r>
+        <w:rPr>
+          <w:rStyle w:val="gnd-iwgdn2b"/>
+          <w:rFonts w:ascii="Lucida Console" w:eastAsiaTheme="majorEastAsia" w:hAnsi="Lucida Console" w:cs="Courier New"/>
+          <w:color w:val="0000FF"/>
+          <w:sz w:val="20"/>
+          <w:szCs w:val="20"/>
+          <w:lang w:eastAsia="uk-UA"/>
+        </w:rPr>
+        <w:t xml:space="preserve">(d, </w:t>
+      </w:r>
+      <w:proofErr w:type="spellStart"/>
+      <w:r>
+        <w:rPr>
+          <w:rStyle w:val="gnd-iwgdn2b"/>
+          <w:rFonts w:ascii="Lucida Console" w:eastAsiaTheme="majorEastAsia" w:hAnsi="Lucida Console" w:cs="Courier New"/>
+          <w:color w:val="0000FF"/>
+          <w:sz w:val="20"/>
+          <w:szCs w:val="20"/>
+          <w:lang w:eastAsia="uk-UA"/>
+        </w:rPr>
+        <w:t>centers</w:t>
+      </w:r>
+      <w:proofErr w:type="spellEnd"/>
+      <w:r>
+        <w:rPr>
+          <w:rStyle w:val="gnd-iwgdn2b"/>
+          <w:rFonts w:ascii="Lucida Console" w:eastAsiaTheme="majorEastAsia" w:hAnsi="Lucida Console" w:cs="Courier New"/>
+          <w:color w:val="0000FF"/>
+          <w:sz w:val="20"/>
+          <w:szCs w:val="20"/>
+          <w:lang w:eastAsia="uk-UA"/>
+        </w:rPr>
+        <w:t xml:space="preserve">=7, </w:t>
+      </w:r>
+      <w:proofErr w:type="spellStart"/>
+      <w:r>
+        <w:rPr>
+          <w:rStyle w:val="gnd-iwgdn2b"/>
+          <w:rFonts w:ascii="Lucida Console" w:eastAsiaTheme="majorEastAsia" w:hAnsi="Lucida Console" w:cs="Courier New"/>
+          <w:color w:val="0000FF"/>
+          <w:sz w:val="20"/>
+          <w:szCs w:val="20"/>
+          <w:lang w:eastAsia="uk-UA"/>
+        </w:rPr>
+        <w:t>nstart</w:t>
+      </w:r>
+      <w:proofErr w:type="spellEnd"/>
+      <w:r>
+        <w:rPr>
+          <w:rStyle w:val="gnd-iwgdn2b"/>
+          <w:rFonts w:ascii="Lucida Console" w:eastAsiaTheme="majorEastAsia" w:hAnsi="Lucida Console" w:cs="Courier New"/>
+          <w:color w:val="0000FF"/>
+          <w:sz w:val="20"/>
+          <w:szCs w:val="20"/>
+          <w:lang w:eastAsia="uk-UA"/>
+        </w:rPr>
+        <w:t>=10)</w:t>
+      </w:r>
+    </w:p>
+    <w:p>
+      <w:pPr>
+        <w:pStyle w:val="a4"/>
+        <w:rPr>
+          <w:rStyle w:val="gnd-iwgdn2b"/>
+          <w:rFonts w:ascii="Lucida Console" w:eastAsiaTheme="majorEastAsia" w:hAnsi="Lucida Console" w:cs="Courier New"/>
+          <w:color w:val="0000FF"/>
+          <w:sz w:val="20"/>
+          <w:szCs w:val="20"/>
+          <w:lang w:eastAsia="uk-UA"/>
+        </w:rPr>
+      </w:pPr>
+      <w:proofErr w:type="spellStart"/>
+      <w:r>
+        <w:rPr>
+          <w:rStyle w:val="gnd-iwgdn2b"/>
+          <w:rFonts w:ascii="Lucida Console" w:eastAsiaTheme="majorEastAsia" w:hAnsi="Lucida Console" w:cs="Courier New"/>
+          <w:color w:val="0000FF"/>
+          <w:sz w:val="20"/>
+          <w:szCs w:val="20"/>
+          <w:lang w:eastAsia="uk-UA"/>
+        </w:rPr>
+        <w:t>km</w:t>
+      </w:r>
+      <w:proofErr w:type="spellEnd"/>
+    </w:p>
+    <w:p>
+      <w:pPr>
+        <w:pStyle w:val="HTML"/>
         <w:shd w:val="clear" w:color="auto" w:fill="FFFFFF"/>
         <w:wordWrap w:val="0"/>
         <w:rPr>
@@ -2886,19 +5094,50 @@
           <w:bdr w:val="none" w:sz="0" w:space="0" w:color="auto" w:frame="1"/>
         </w:rPr>
       </w:pPr>
-      <w:r>
-        <w:rPr>
-          <w:rStyle w:val="gnd-iwgdh3b"/>
-          <w:rFonts w:ascii="Lucida Console" w:hAnsi="Lucida Console"/>
-          <w:color w:val="000000"/>
-          <w:bdr w:val="none" w:sz="0" w:space="0" w:color="auto" w:frame="1"/>
-        </w:rPr>
-        <w:t>Clustering vector:</w:t>
-      </w:r>
-    </w:p>
-    <w:p>
-      <w:pPr>
-        <w:pStyle w:val="HTMLPreformatted"/>
+      <w:proofErr w:type="spellStart"/>
+      <w:r>
+        <w:rPr>
+          <w:rStyle w:val="gnd-iwgdh3b"/>
+          <w:rFonts w:ascii="Lucida Console" w:hAnsi="Lucida Console"/>
+          <w:color w:val="000000"/>
+          <w:bdr w:val="none" w:sz="0" w:space="0" w:color="auto" w:frame="1"/>
+        </w:rPr>
+        <w:t>Clustering</w:t>
+      </w:r>
+      <w:proofErr w:type="spellEnd"/>
+      <w:r>
+        <w:rPr>
+          <w:rStyle w:val="gnd-iwgdh3b"/>
+          <w:rFonts w:ascii="Lucida Console" w:hAnsi="Lucida Console"/>
+          <w:color w:val="000000"/>
+          <w:bdr w:val="none" w:sz="0" w:space="0" w:color="auto" w:frame="1"/>
+        </w:rPr>
+        <w:t xml:space="preserve"> </w:t>
+      </w:r>
+      <w:proofErr w:type="spellStart"/>
+      <w:r>
+        <w:rPr>
+          <w:rStyle w:val="gnd-iwgdh3b"/>
+          <w:rFonts w:ascii="Lucida Console" w:hAnsi="Lucida Console"/>
+          <w:color w:val="000000"/>
+          <w:bdr w:val="none" w:sz="0" w:space="0" w:color="auto" w:frame="1"/>
+        </w:rPr>
+        <w:t>vector</w:t>
+      </w:r>
+      <w:proofErr w:type="spellEnd"/>
+      <w:r>
+        <w:rPr>
+          <w:rStyle w:val="gnd-iwgdh3b"/>
+          <w:rFonts w:ascii="Lucida Console" w:hAnsi="Lucida Console"/>
+          <w:color w:val="000000"/>
+          <w:bdr w:val="none" w:sz="0" w:space="0" w:color="auto" w:frame="1"/>
+        </w:rPr>
+        <w:t>:</w:t>
+      </w:r>
+    </w:p>
+    <w:p>
+      <w:pPr>
+        <w:pStyle w:val="HTML"/>
         <w:shd w:val="clear" w:color="auto" w:fill="FFFFFF"/>
         <w:wordWrap w:val="0"/>
         <w:rPr>
@@ -2920,7 +5159,7 @@
     </w:p>
     <w:p>
       <w:pPr>
-        <w:pStyle w:val="HTMLPreformatted"/>
+        <w:pStyle w:val="HTML"/>
         <w:shd w:val="clear" w:color="auto" w:fill="FFFFFF"/>
         <w:wordWrap w:val="0"/>
         <w:rPr>
@@ -2942,7 +5181,7 @@
     </w:p>
     <w:p>
       <w:pPr>
-        <w:pStyle w:val="HTMLPreformatted"/>
+        <w:pStyle w:val="HTML"/>
         <w:shd w:val="clear" w:color="auto" w:fill="FFFFFF"/>
         <w:wordWrap w:val="0"/>
         <w:rPr>
@@ -2955,7 +5194,7 @@
     </w:p>
     <w:p>
       <w:pPr>
-        <w:pStyle w:val="HTMLPreformatted"/>
+        <w:pStyle w:val="HTML"/>
         <w:shd w:val="clear" w:color="auto" w:fill="FFFFFF"/>
         <w:wordWrap w:val="0"/>
         <w:rPr>
@@ -2965,19 +5204,150 @@
           <w:bdr w:val="none" w:sz="0" w:space="0" w:color="auto" w:frame="1"/>
         </w:rPr>
       </w:pPr>
-      <w:r>
-        <w:rPr>
-          <w:rStyle w:val="gnd-iwgdh3b"/>
-          <w:rFonts w:ascii="Lucida Console" w:hAnsi="Lucida Console"/>
-          <w:color w:val="000000"/>
-          <w:bdr w:val="none" w:sz="0" w:space="0" w:color="auto" w:frame="1"/>
-        </w:rPr>
-        <w:t>Within cluster sum of squares by cluster:</w:t>
-      </w:r>
-    </w:p>
-    <w:p>
-      <w:pPr>
-        <w:pStyle w:val="HTMLPreformatted"/>
+      <w:proofErr w:type="spellStart"/>
+      <w:r>
+        <w:rPr>
+          <w:rStyle w:val="gnd-iwgdh3b"/>
+          <w:rFonts w:ascii="Lucida Console" w:hAnsi="Lucida Console"/>
+          <w:color w:val="000000"/>
+          <w:bdr w:val="none" w:sz="0" w:space="0" w:color="auto" w:frame="1"/>
+        </w:rPr>
+        <w:t>Within</w:t>
+      </w:r>
+      <w:proofErr w:type="spellEnd"/>
+      <w:r>
+        <w:rPr>
+          <w:rStyle w:val="gnd-iwgdh3b"/>
+          <w:rFonts w:ascii="Lucida Console" w:hAnsi="Lucida Console"/>
+          <w:color w:val="000000"/>
+          <w:bdr w:val="none" w:sz="0" w:space="0" w:color="auto" w:frame="1"/>
+        </w:rPr>
+        <w:t xml:space="preserve"> </w:t>
+      </w:r>
+      <w:proofErr w:type="spellStart"/>
+      <w:r>
+        <w:rPr>
+          <w:rStyle w:val="gnd-iwgdh3b"/>
+          <w:rFonts w:ascii="Lucida Console" w:hAnsi="Lucida Console"/>
+          <w:color w:val="000000"/>
+          <w:bdr w:val="none" w:sz="0" w:space="0" w:color="auto" w:frame="1"/>
+        </w:rPr>
+        <w:t>cluster</w:t>
+      </w:r>
+      <w:proofErr w:type="spellEnd"/>
+      <w:r>
+        <w:rPr>
+          <w:rStyle w:val="gnd-iwgdh3b"/>
+          <w:rFonts w:ascii="Lucida Console" w:hAnsi="Lucida Console"/>
+          <w:color w:val="000000"/>
+          <w:bdr w:val="none" w:sz="0" w:space="0" w:color="auto" w:frame="1"/>
+        </w:rPr>
+        <w:t xml:space="preserve"> </w:t>
+      </w:r>
+      <w:proofErr w:type="spellStart"/>
+      <w:r>
+        <w:rPr>
+          <w:rStyle w:val="gnd-iwgdh3b"/>
+          <w:rFonts w:ascii="Lucida Console" w:hAnsi="Lucida Console"/>
+          <w:color w:val="000000"/>
+          <w:bdr w:val="none" w:sz="0" w:space="0" w:color="auto" w:frame="1"/>
+        </w:rPr>
+        <w:t>sum</w:t>
+      </w:r>
+      <w:proofErr w:type="spellEnd"/>
+      <w:r>
+        <w:rPr>
+          <w:rStyle w:val="gnd-iwgdh3b"/>
+          <w:rFonts w:ascii="Lucida Console" w:hAnsi="Lucida Console"/>
+          <w:color w:val="000000"/>
+          <w:bdr w:val="none" w:sz="0" w:space="0" w:color="auto" w:frame="1"/>
+        </w:rPr>
+        <w:t xml:space="preserve"> </w:t>
+      </w:r>
+      <w:proofErr w:type="spellStart"/>
+      <w:r>
+        <w:rPr>
+          <w:rStyle w:val="gnd-iwgdh3b"/>
+          <w:rFonts w:ascii="Lucida Console" w:hAnsi="Lucida Console"/>
+          <w:color w:val="000000"/>
+          <w:bdr w:val="none" w:sz="0" w:space="0" w:color="auto" w:frame="1"/>
+        </w:rPr>
+        <w:t>of</w:t>
+      </w:r>
+      <w:proofErr w:type="spellEnd"/>
+      <w:r>
+        <w:rPr>
+          <w:rStyle w:val="gnd-iwgdh3b"/>
+          <w:rFonts w:ascii="Lucida Console" w:hAnsi="Lucida Console"/>
+          <w:color w:val="000000"/>
+          <w:bdr w:val="none" w:sz="0" w:space="0" w:color="auto" w:frame="1"/>
+        </w:rPr>
+        <w:t xml:space="preserve"> </w:t>
+      </w:r>
+      <w:proofErr w:type="spellStart"/>
+      <w:r>
+        <w:rPr>
+          <w:rStyle w:val="gnd-iwgdh3b"/>
+          <w:rFonts w:ascii="Lucida Console" w:hAnsi="Lucida Console"/>
+          <w:color w:val="000000"/>
+          <w:bdr w:val="none" w:sz="0" w:space="0" w:color="auto" w:frame="1"/>
+        </w:rPr>
+        <w:t>squares</w:t>
+      </w:r>
+      <w:proofErr w:type="spellEnd"/>
+      <w:r>
+        <w:rPr>
+          <w:rStyle w:val="gnd-iwgdh3b"/>
+          <w:rFonts w:ascii="Lucida Console" w:hAnsi="Lucida Console"/>
+          <w:color w:val="000000"/>
+          <w:bdr w:val="none" w:sz="0" w:space="0" w:color="auto" w:frame="1"/>
+        </w:rPr>
+        <w:t xml:space="preserve"> </w:t>
+      </w:r>
+      <w:proofErr w:type="spellStart"/>
+      <w:r>
+        <w:rPr>
+          <w:rStyle w:val="gnd-iwgdh3b"/>
+          <w:rFonts w:ascii="Lucida Console" w:hAnsi="Lucida Console"/>
+          <w:color w:val="000000"/>
+          <w:bdr w:val="none" w:sz="0" w:space="0" w:color="auto" w:frame="1"/>
+        </w:rPr>
+        <w:t>by</w:t>
+      </w:r>
+      <w:proofErr w:type="spellEnd"/>
+      <w:r>
+        <w:rPr>
+          <w:rStyle w:val="gnd-iwgdh3b"/>
+          <w:rFonts w:ascii="Lucida Console" w:hAnsi="Lucida Console"/>
+          <w:color w:val="000000"/>
+          <w:bdr w:val="none" w:sz="0" w:space="0" w:color="auto" w:frame="1"/>
+        </w:rPr>
+        <w:t xml:space="preserve"> </w:t>
+      </w:r>
+      <w:proofErr w:type="spellStart"/>
+      <w:r>
+        <w:rPr>
+          <w:rStyle w:val="gnd-iwgdh3b"/>
+          <w:rFonts w:ascii="Lucida Console" w:hAnsi="Lucida Console"/>
+          <w:color w:val="000000"/>
+          <w:bdr w:val="none" w:sz="0" w:space="0" w:color="auto" w:frame="1"/>
+        </w:rPr>
+        <w:t>cluster</w:t>
+      </w:r>
+      <w:proofErr w:type="spellEnd"/>
+      <w:r>
+        <w:rPr>
+          <w:rStyle w:val="gnd-iwgdh3b"/>
+          <w:rFonts w:ascii="Lucida Console" w:hAnsi="Lucida Console"/>
+          <w:color w:val="000000"/>
+          <w:bdr w:val="none" w:sz="0" w:space="0" w:color="auto" w:frame="1"/>
+        </w:rPr>
+        <w:t>:</w:t>
+      </w:r>
+    </w:p>
+    <w:p>
+      <w:pPr>
+        <w:pStyle w:val="HTML"/>
         <w:shd w:val="clear" w:color="auto" w:fill="FFFFFF"/>
         <w:wordWrap w:val="0"/>
         <w:rPr>
@@ -2999,7 +5369,7 @@
     </w:p>
     <w:p>
       <w:pPr>
-        <w:pStyle w:val="HTMLPreformatted"/>
+        <w:pStyle w:val="HTML"/>
         <w:shd w:val="clear" w:color="auto" w:fill="FFFFFF"/>
         <w:wordWrap w:val="0"/>
         <w:rPr>
@@ -3014,68 +5384,217 @@
           <w:color w:val="000000"/>
           <w:bdr w:val="none" w:sz="0" w:space="0" w:color="auto" w:frame="1"/>
         </w:rPr>
-        <w:t xml:space="preserve"> (between_SS / total_SS =  82.2 %)</w:t>
-      </w:r>
-    </w:p>
-    <w:p>
-      <w:pPr>
-        <w:pStyle w:val="NoSpacing"/>
-        <w:rPr>
-          <w:rStyle w:val="gnd-iwgdn2b"/>
-          <w:rFonts w:ascii="Lucida Console" w:eastAsiaTheme="majorEastAsia" w:hAnsi="Lucida Console" w:cs="Courier New"/>
-          <w:color w:val="0000FF"/>
-          <w:sz w:val="20"/>
-          <w:szCs w:val="20"/>
-          <w:lang w:eastAsia="uk-UA"/>
-        </w:rPr>
-      </w:pPr>
-    </w:p>
-    <w:p>
-      <w:pPr>
-        <w:pStyle w:val="NoSpacing"/>
-        <w:rPr>
-          <w:rStyle w:val="gnd-iwgdn2b"/>
-          <w:rFonts w:ascii="Lucida Console" w:eastAsiaTheme="majorEastAsia" w:hAnsi="Lucida Console" w:cs="Courier New"/>
-          <w:color w:val="0000FF"/>
-          <w:sz w:val="20"/>
-          <w:szCs w:val="20"/>
-          <w:lang w:eastAsia="uk-UA"/>
-        </w:rPr>
-      </w:pPr>
-      <w:r>
-        <w:rPr>
-          <w:rStyle w:val="gnd-iwgdn2b"/>
-          <w:rFonts w:ascii="Lucida Console" w:eastAsiaTheme="majorEastAsia" w:hAnsi="Lucida Console" w:cs="Courier New"/>
-          <w:color w:val="0000FF"/>
-          <w:sz w:val="20"/>
-          <w:szCs w:val="20"/>
-          <w:lang w:eastAsia="uk-UA"/>
-        </w:rPr>
-        <w:t>d_clustered &lt;- cbind(d, cluster=km$cluster)</w:t>
-      </w:r>
-    </w:p>
-    <w:p>
-      <w:pPr>
-        <w:pStyle w:val="NoSpacing"/>
-        <w:rPr>
-          <w:rStyle w:val="gnd-iwgdn2b"/>
-          <w:rFonts w:ascii="Lucida Console" w:eastAsiaTheme="majorEastAsia" w:hAnsi="Lucida Console" w:cs="Courier New"/>
-          <w:color w:val="0000FF"/>
-          <w:sz w:val="20"/>
-          <w:szCs w:val="20"/>
-          <w:lang w:eastAsia="uk-UA"/>
-        </w:rPr>
-      </w:pPr>
-      <w:r>
-        <w:rPr>
-          <w:rStyle w:val="gnd-iwgdn2b"/>
-          <w:rFonts w:ascii="Lucida Console" w:eastAsiaTheme="majorEastAsia" w:hAnsi="Lucida Console" w:cs="Courier New"/>
-          <w:color w:val="0000FF"/>
-          <w:sz w:val="20"/>
-          <w:szCs w:val="20"/>
-          <w:lang w:eastAsia="uk-UA"/>
-        </w:rPr>
-        <w:t>write.csv(d_clustered, "zoo_clustered.csv")</w:t>
+        <w:t xml:space="preserve"> (</w:t>
+      </w:r>
+      <w:proofErr w:type="spellStart"/>
+      <w:r>
+        <w:rPr>
+          <w:rStyle w:val="gnd-iwgdh3b"/>
+          <w:rFonts w:ascii="Lucida Console" w:hAnsi="Lucida Console"/>
+          <w:color w:val="000000"/>
+          <w:bdr w:val="none" w:sz="0" w:space="0" w:color="auto" w:frame="1"/>
+        </w:rPr>
+        <w:t>between_SS</w:t>
+      </w:r>
+      <w:proofErr w:type="spellEnd"/>
+      <w:r>
+        <w:rPr>
+          <w:rStyle w:val="gnd-iwgdh3b"/>
+          <w:rFonts w:ascii="Lucida Console" w:hAnsi="Lucida Console"/>
+          <w:color w:val="000000"/>
+          <w:bdr w:val="none" w:sz="0" w:space="0" w:color="auto" w:frame="1"/>
+        </w:rPr>
+        <w:t xml:space="preserve"> / </w:t>
+      </w:r>
+      <w:proofErr w:type="spellStart"/>
+      <w:r>
+        <w:rPr>
+          <w:rStyle w:val="gnd-iwgdh3b"/>
+          <w:rFonts w:ascii="Lucida Console" w:hAnsi="Lucida Console"/>
+          <w:color w:val="000000"/>
+          <w:bdr w:val="none" w:sz="0" w:space="0" w:color="auto" w:frame="1"/>
+        </w:rPr>
+        <w:t>total_SS</w:t>
+      </w:r>
+      <w:proofErr w:type="spellEnd"/>
+      <w:r>
+        <w:rPr>
+          <w:rStyle w:val="gnd-iwgdh3b"/>
+          <w:rFonts w:ascii="Lucida Console" w:hAnsi="Lucida Console"/>
+          <w:color w:val="000000"/>
+          <w:bdr w:val="none" w:sz="0" w:space="0" w:color="auto" w:frame="1"/>
+        </w:rPr>
+        <w:t xml:space="preserve"> =  82.2 %)</w:t>
+      </w:r>
+    </w:p>
+    <w:p>
+      <w:pPr>
+        <w:pStyle w:val="a4"/>
+        <w:rPr>
+          <w:rStyle w:val="gnd-iwgdn2b"/>
+          <w:rFonts w:ascii="Lucida Console" w:eastAsiaTheme="majorEastAsia" w:hAnsi="Lucida Console" w:cs="Courier New"/>
+          <w:color w:val="0000FF"/>
+          <w:sz w:val="20"/>
+          <w:szCs w:val="20"/>
+          <w:lang w:eastAsia="uk-UA"/>
+        </w:rPr>
+      </w:pPr>
+    </w:p>
+    <w:p>
+      <w:pPr>
+        <w:pStyle w:val="a4"/>
+        <w:rPr>
+          <w:rStyle w:val="gnd-iwgdn2b"/>
+          <w:rFonts w:ascii="Lucida Console" w:eastAsiaTheme="majorEastAsia" w:hAnsi="Lucida Console" w:cs="Courier New"/>
+          <w:color w:val="0000FF"/>
+          <w:sz w:val="20"/>
+          <w:szCs w:val="20"/>
+          <w:lang w:eastAsia="uk-UA"/>
+        </w:rPr>
+      </w:pPr>
+      <w:proofErr w:type="spellStart"/>
+      <w:r>
+        <w:rPr>
+          <w:rStyle w:val="gnd-iwgdn2b"/>
+          <w:rFonts w:ascii="Lucida Console" w:eastAsiaTheme="majorEastAsia" w:hAnsi="Lucida Console" w:cs="Courier New"/>
+          <w:color w:val="0000FF"/>
+          <w:sz w:val="20"/>
+          <w:szCs w:val="20"/>
+          <w:lang w:eastAsia="uk-UA"/>
+        </w:rPr>
+        <w:t>d_clustered</w:t>
+      </w:r>
+      <w:proofErr w:type="spellEnd"/>
+      <w:r>
+        <w:rPr>
+          <w:rStyle w:val="gnd-iwgdn2b"/>
+          <w:rFonts w:ascii="Lucida Console" w:eastAsiaTheme="majorEastAsia" w:hAnsi="Lucida Console" w:cs="Courier New"/>
+          <w:color w:val="0000FF"/>
+          <w:sz w:val="20"/>
+          <w:szCs w:val="20"/>
+          <w:lang w:eastAsia="uk-UA"/>
+        </w:rPr>
+        <w:t xml:space="preserve"> &lt;- </w:t>
+      </w:r>
+      <w:proofErr w:type="spellStart"/>
+      <w:r>
+        <w:rPr>
+          <w:rStyle w:val="gnd-iwgdn2b"/>
+          <w:rFonts w:ascii="Lucida Console" w:eastAsiaTheme="majorEastAsia" w:hAnsi="Lucida Console" w:cs="Courier New"/>
+          <w:color w:val="0000FF"/>
+          <w:sz w:val="20"/>
+          <w:szCs w:val="20"/>
+          <w:lang w:eastAsia="uk-UA"/>
+        </w:rPr>
+        <w:t>cbind</w:t>
+      </w:r>
+      <w:proofErr w:type="spellEnd"/>
+      <w:r>
+        <w:rPr>
+          <w:rStyle w:val="gnd-iwgdn2b"/>
+          <w:rFonts w:ascii="Lucida Console" w:eastAsiaTheme="majorEastAsia" w:hAnsi="Lucida Console" w:cs="Courier New"/>
+          <w:color w:val="0000FF"/>
+          <w:sz w:val="20"/>
+          <w:szCs w:val="20"/>
+          <w:lang w:eastAsia="uk-UA"/>
+        </w:rPr>
+        <w:t xml:space="preserve">(d, </w:t>
+      </w:r>
+      <w:proofErr w:type="spellStart"/>
+      <w:r>
+        <w:rPr>
+          <w:rStyle w:val="gnd-iwgdn2b"/>
+          <w:rFonts w:ascii="Lucida Console" w:eastAsiaTheme="majorEastAsia" w:hAnsi="Lucida Console" w:cs="Courier New"/>
+          <w:color w:val="0000FF"/>
+          <w:sz w:val="20"/>
+          <w:szCs w:val="20"/>
+          <w:lang w:eastAsia="uk-UA"/>
+        </w:rPr>
+        <w:t>cluster</w:t>
+      </w:r>
+      <w:proofErr w:type="spellEnd"/>
+      <w:r>
+        <w:rPr>
+          <w:rStyle w:val="gnd-iwgdn2b"/>
+          <w:rFonts w:ascii="Lucida Console" w:eastAsiaTheme="majorEastAsia" w:hAnsi="Lucida Console" w:cs="Courier New"/>
+          <w:color w:val="0000FF"/>
+          <w:sz w:val="20"/>
+          <w:szCs w:val="20"/>
+          <w:lang w:eastAsia="uk-UA"/>
+        </w:rPr>
+        <w:t>=</w:t>
+      </w:r>
+      <w:proofErr w:type="spellStart"/>
+      <w:r>
+        <w:rPr>
+          <w:rStyle w:val="gnd-iwgdn2b"/>
+          <w:rFonts w:ascii="Lucida Console" w:eastAsiaTheme="majorEastAsia" w:hAnsi="Lucida Console" w:cs="Courier New"/>
+          <w:color w:val="0000FF"/>
+          <w:sz w:val="20"/>
+          <w:szCs w:val="20"/>
+          <w:lang w:eastAsia="uk-UA"/>
+        </w:rPr>
+        <w:t>km$cluster</w:t>
+      </w:r>
+      <w:proofErr w:type="spellEnd"/>
+      <w:r>
+        <w:rPr>
+          <w:rStyle w:val="gnd-iwgdn2b"/>
+          <w:rFonts w:ascii="Lucida Console" w:eastAsiaTheme="majorEastAsia" w:hAnsi="Lucida Console" w:cs="Courier New"/>
+          <w:color w:val="0000FF"/>
+          <w:sz w:val="20"/>
+          <w:szCs w:val="20"/>
+          <w:lang w:eastAsia="uk-UA"/>
+        </w:rPr>
+        <w:t>)</w:t>
+      </w:r>
+    </w:p>
+    <w:p>
+      <w:pPr>
+        <w:pStyle w:val="a4"/>
+        <w:rPr>
+          <w:rStyle w:val="gnd-iwgdn2b"/>
+          <w:rFonts w:ascii="Lucida Console" w:eastAsiaTheme="majorEastAsia" w:hAnsi="Lucida Console" w:cs="Courier New"/>
+          <w:color w:val="0000FF"/>
+          <w:sz w:val="20"/>
+          <w:szCs w:val="20"/>
+          <w:lang w:eastAsia="uk-UA"/>
+        </w:rPr>
+      </w:pPr>
+      <w:r>
+        <w:rPr>
+          <w:rStyle w:val="gnd-iwgdn2b"/>
+          <w:rFonts w:ascii="Lucida Console" w:eastAsiaTheme="majorEastAsia" w:hAnsi="Lucida Console" w:cs="Courier New"/>
+          <w:color w:val="0000FF"/>
+          <w:sz w:val="20"/>
+          <w:szCs w:val="20"/>
+          <w:lang w:eastAsia="uk-UA"/>
+        </w:rPr>
+        <w:t>write.csv(</w:t>
+      </w:r>
+      <w:proofErr w:type="spellStart"/>
+      <w:r>
+        <w:rPr>
+          <w:rStyle w:val="gnd-iwgdn2b"/>
+          <w:rFonts w:ascii="Lucida Console" w:eastAsiaTheme="majorEastAsia" w:hAnsi="Lucida Console" w:cs="Courier New"/>
+          <w:color w:val="0000FF"/>
+          <w:sz w:val="20"/>
+          <w:szCs w:val="20"/>
+          <w:lang w:eastAsia="uk-UA"/>
+        </w:rPr>
+        <w:t>d_clustered</w:t>
+      </w:r>
+      <w:proofErr w:type="spellEnd"/>
+      <w:r>
+        <w:rPr>
+          <w:rStyle w:val="gnd-iwgdn2b"/>
+          <w:rFonts w:ascii="Lucida Console" w:eastAsiaTheme="majorEastAsia" w:hAnsi="Lucida Console" w:cs="Courier New"/>
+          <w:color w:val="0000FF"/>
+          <w:sz w:val="20"/>
+          <w:szCs w:val="20"/>
+          <w:lang w:eastAsia="uk-UA"/>
+        </w:rPr>
+        <w:t>, "zoo_clustered.csv")</w:t>
       </w:r>
     </w:p>
     <w:p>
@@ -3113,8 +5632,16 @@
         <w:rPr>
           <w:lang w:val="en-US"/>
         </w:rPr>
-        <w:t>to zoo_clustered</w:t>
-      </w:r>
+        <w:t xml:space="preserve">to </w:t>
+      </w:r>
+      <w:proofErr w:type="spellStart"/>
+      <w:r>
+        <w:rPr>
+          <w:lang w:val="en-US"/>
+        </w:rPr>
+        <w:t>zoo_clustered</w:t>
+      </w:r>
+      <w:proofErr w:type="spellEnd"/>
       <w:r>
         <w:rPr>
           <w:lang w:val="en-US"/>
@@ -3504,12 +6031,14 @@
         </w:rPr>
         <w:t xml:space="preserve">mammal and one reptile - </w:t>
       </w:r>
+      <w:proofErr w:type="spellStart"/>
       <w:r>
         <w:rPr>
           <w:lang w:val="en-US"/>
         </w:rPr>
         <w:t>pitviper</w:t>
       </w:r>
+      <w:proofErr w:type="spellEnd"/>
       <w:r>
         <w:rPr>
           <w:lang w:val="en-US"/>
@@ -3540,23 +6069,53 @@
         </w:rPr>
         <w:t xml:space="preserve">, </w:t>
       </w:r>
+      <w:proofErr w:type="gramStart"/>
       <w:r>
         <w:rPr>
           <w:lang w:val="en-US"/>
         </w:rPr>
         <w:t>porpoise</w:t>
       </w:r>
-      <w:r>
-        <w:rPr>
-          <w:lang w:val="en-US"/>
-        </w:rPr>
-        <w:t xml:space="preserve"> and seal. Invertebrates are: </w:t>
-      </w:r>
-      <w:r>
-        <w:rPr>
-          <w:lang w:val="en-US"/>
-        </w:rPr>
-        <w:t>clam, seawasp, slug, worm</w:t>
+      <w:proofErr w:type="gramEnd"/>
+      <w:r>
+        <w:rPr>
+          <w:lang w:val="en-US"/>
+        </w:rPr>
+        <w:t xml:space="preserve"> and seal. Invertebrates </w:t>
+      </w:r>
+      <w:proofErr w:type="gramStart"/>
+      <w:r>
+        <w:rPr>
+          <w:lang w:val="en-US"/>
+        </w:rPr>
+        <w:t>are:</w:t>
+      </w:r>
+      <w:proofErr w:type="gramEnd"/>
+      <w:r>
+        <w:rPr>
+          <w:lang w:val="en-US"/>
+        </w:rPr>
+        <w:t xml:space="preserve"> </w:t>
+      </w:r>
+      <w:r>
+        <w:rPr>
+          <w:lang w:val="en-US"/>
+        </w:rPr>
+        <w:t xml:space="preserve">clam, </w:t>
+      </w:r>
+      <w:proofErr w:type="spellStart"/>
+      <w:r>
+        <w:rPr>
+          <w:lang w:val="en-US"/>
+        </w:rPr>
+        <w:t>seawasp</w:t>
+      </w:r>
+      <w:proofErr w:type="spellEnd"/>
+      <w:r>
+        <w:rPr>
+          <w:lang w:val="en-US"/>
+        </w:rPr>
+        <w:t>, slug, worm</w:t>
       </w:r>
       <w:r>
         <w:rPr>
@@ -3821,7 +6380,7 @@
     </w:p>
     <w:p>
       <w:pPr>
-        <w:pStyle w:val="ListParagraph"/>
+        <w:pStyle w:val="a5"/>
         <w:numPr>
           <w:ilvl w:val="0"/>
           <w:numId w:val="2"/>
@@ -3834,19 +6393,7 @@
         <w:rPr>
           <w:lang w:val="en-US"/>
         </w:rPr>
-        <w:t xml:space="preserve">Sea mammals like </w:t>
-      </w:r>
-      <w:r>
-        <w:rPr>
-          <w:lang w:val="en-US"/>
-        </w:rPr>
-        <w:t>dolphin, porpoise and seal</w:t>
-      </w:r>
-      <w:r>
-        <w:rPr>
-          <w:lang w:val="en-US"/>
-        </w:rPr>
-        <w:t xml:space="preserve"> mistakenly considered as fish</w:t>
+        <w:t>Sea mammals like dolphin, porpoise and seal mistakenly considered as fish</w:t>
       </w:r>
       <w:r>
         <w:rPr>
@@ -3857,7 +6404,7 @@
     </w:p>
     <w:p>
       <w:pPr>
-        <w:pStyle w:val="ListParagraph"/>
+        <w:pStyle w:val="a5"/>
         <w:numPr>
           <w:ilvl w:val="0"/>
           <w:numId w:val="2"/>
@@ -3870,19 +6417,7 @@
         <w:rPr>
           <w:lang w:val="en-US"/>
         </w:rPr>
-        <w:t xml:space="preserve">Amphibian, </w:t>
-      </w:r>
-      <w:r>
-        <w:rPr>
-          <w:lang w:val="en-US"/>
-        </w:rPr>
-        <w:t>invertebrate</w:t>
-      </w:r>
-      <w:r>
-        <w:rPr>
-          <w:lang w:val="en-US"/>
-        </w:rPr>
-        <w:t xml:space="preserve"> and reptiles are difficult to distinguish by the attributes in this dataset. </w:t>
+        <w:t xml:space="preserve">Amphibian, invertebrate and reptiles are difficult to distinguish by the attributes in this dataset. </w:t>
       </w:r>
     </w:p>
     <w:p>
@@ -4486,15 +7021,15 @@
     <w:lsdException w:name="Unresolved Mention" w:semiHidden="1" w:unhideWhenUsed="1"/>
     <w:lsdException w:name="Smart Link" w:semiHidden="1" w:unhideWhenUsed="1"/>
   </w:latentStyles>
-  <w:style w:type="paragraph" w:default="1" w:styleId="Normal">
+  <w:style w:type="paragraph" w:default="1" w:styleId="a">
     <w:name w:val="Normal"/>
     <w:qFormat/>
   </w:style>
-  <w:style w:type="paragraph" w:styleId="Heading1">
+  <w:style w:type="paragraph" w:styleId="1">
     <w:name w:val="heading 1"/>
-    <w:basedOn w:val="Normal"/>
-    <w:next w:val="Normal"/>
-    <w:link w:val="Heading1Char"/>
+    <w:basedOn w:val="a"/>
+    <w:next w:val="a"/>
+    <w:link w:val="10"/>
     <w:uiPriority w:val="9"/>
     <w:qFormat/>
     <w:rsid w:val="00D40213"/>
@@ -4511,11 +7046,11 @@
       <w:szCs w:val="32"/>
     </w:rPr>
   </w:style>
-  <w:style w:type="paragraph" w:styleId="Heading2">
+  <w:style w:type="paragraph" w:styleId="2">
     <w:name w:val="heading 2"/>
-    <w:basedOn w:val="Normal"/>
-    <w:next w:val="Normal"/>
-    <w:link w:val="Heading2Char"/>
+    <w:basedOn w:val="a"/>
+    <w:next w:val="a"/>
+    <w:link w:val="20"/>
     <w:uiPriority w:val="9"/>
     <w:unhideWhenUsed/>
     <w:qFormat/>
@@ -4533,13 +7068,13 @@
       <w:szCs w:val="26"/>
     </w:rPr>
   </w:style>
-  <w:style w:type="character" w:default="1" w:styleId="DefaultParagraphFont">
+  <w:style w:type="character" w:default="1" w:styleId="a0">
     <w:name w:val="Default Paragraph Font"/>
     <w:uiPriority w:val="1"/>
     <w:semiHidden/>
     <w:unhideWhenUsed/>
   </w:style>
-  <w:style w:type="table" w:default="1" w:styleId="TableNormal">
+  <w:style w:type="table" w:default="1" w:styleId="a1">
     <w:name w:val="Normal Table"/>
     <w:uiPriority w:val="99"/>
     <w:semiHidden/>
@@ -4554,16 +7089,16 @@
       </w:tblCellMar>
     </w:tblPr>
   </w:style>
-  <w:style w:type="numbering" w:default="1" w:styleId="NoList">
+  <w:style w:type="numbering" w:default="1" w:styleId="a2">
     <w:name w:val="No List"/>
     <w:uiPriority w:val="99"/>
     <w:semiHidden/>
     <w:unhideWhenUsed/>
   </w:style>
-  <w:style w:type="paragraph" w:styleId="HTMLPreformatted">
+  <w:style w:type="paragraph" w:styleId="HTML">
     <w:name w:val="HTML Preformatted"/>
-    <w:basedOn w:val="Normal"/>
-    <w:link w:val="HTMLPreformattedChar"/>
+    <w:basedOn w:val="a"/>
+    <w:link w:val="HTML0"/>
     <w:uiPriority w:val="99"/>
     <w:unhideWhenUsed/>
     <w:rsid w:val="004C0948"/>
@@ -4595,10 +7130,10 @@
       <w:lang w:eastAsia="uk-UA"/>
     </w:rPr>
   </w:style>
-  <w:style w:type="character" w:customStyle="1" w:styleId="HTMLPreformattedChar">
-    <w:name w:val="HTML Preformatted Char"/>
-    <w:basedOn w:val="DefaultParagraphFont"/>
-    <w:link w:val="HTMLPreformatted"/>
+  <w:style w:type="character" w:customStyle="1" w:styleId="HTML0">
+    <w:name w:val="Стандартний HTML Знак"/>
+    <w:basedOn w:val="a0"/>
+    <w:link w:val="HTML"/>
     <w:uiPriority w:val="99"/>
     <w:rsid w:val="004C0948"/>
     <w:rPr>
@@ -4610,23 +7145,23 @@
   </w:style>
   <w:style w:type="character" w:customStyle="1" w:styleId="gnd-iwgdn2b">
     <w:name w:val="gnd-iwgdn2b"/>
-    <w:basedOn w:val="DefaultParagraphFont"/>
+    <w:basedOn w:val="a0"/>
     <w:rsid w:val="004C0948"/>
   </w:style>
   <w:style w:type="character" w:customStyle="1" w:styleId="gnd-iwgdh3b">
     <w:name w:val="gnd-iwgdh3b"/>
-    <w:basedOn w:val="DefaultParagraphFont"/>
+    <w:basedOn w:val="a0"/>
     <w:rsid w:val="004C0948"/>
   </w:style>
   <w:style w:type="character" w:customStyle="1" w:styleId="gnd-iwgdo3b">
     <w:name w:val="gnd-iwgdo3b"/>
-    <w:basedOn w:val="DefaultParagraphFont"/>
+    <w:basedOn w:val="a0"/>
     <w:rsid w:val="004C0948"/>
   </w:style>
-  <w:style w:type="character" w:customStyle="1" w:styleId="Heading1Char">
-    <w:name w:val="Heading 1 Char"/>
-    <w:basedOn w:val="DefaultParagraphFont"/>
-    <w:link w:val="Heading1"/>
+  <w:style w:type="character" w:customStyle="1" w:styleId="10">
+    <w:name w:val="Заголовок 1 Знак"/>
+    <w:basedOn w:val="a0"/>
+    <w:link w:val="1"/>
     <w:uiPriority w:val="9"/>
     <w:rsid w:val="00D40213"/>
     <w:rPr>
@@ -4636,10 +7171,10 @@
       <w:szCs w:val="32"/>
     </w:rPr>
   </w:style>
-  <w:style w:type="character" w:customStyle="1" w:styleId="Heading2Char">
-    <w:name w:val="Heading 2 Char"/>
-    <w:basedOn w:val="DefaultParagraphFont"/>
-    <w:link w:val="Heading2"/>
+  <w:style w:type="character" w:customStyle="1" w:styleId="20">
+    <w:name w:val="Заголовок 2 Знак"/>
+    <w:basedOn w:val="a0"/>
+    <w:link w:val="2"/>
     <w:uiPriority w:val="9"/>
     <w:rsid w:val="00D40213"/>
     <w:rPr>
@@ -4649,9 +7184,9 @@
       <w:szCs w:val="26"/>
     </w:rPr>
   </w:style>
-  <w:style w:type="table" w:styleId="TableGrid">
+  <w:style w:type="table" w:styleId="a3">
     <w:name w:val="Table Grid"/>
-    <w:basedOn w:val="TableNormal"/>
+    <w:basedOn w:val="a1"/>
     <w:uiPriority w:val="39"/>
     <w:rsid w:val="003623FA"/>
     <w:pPr>
@@ -4668,7 +7203,7 @@
       </w:tblBorders>
     </w:tblPr>
   </w:style>
-  <w:style w:type="paragraph" w:styleId="NoSpacing">
+  <w:style w:type="paragraph" w:styleId="a4">
     <w:name w:val="No Spacing"/>
     <w:uiPriority w:val="1"/>
     <w:qFormat/>
@@ -4677,9 +7212,9 @@
       <w:spacing w:after="0" w:line="240" w:lineRule="auto"/>
     </w:pPr>
   </w:style>
-  <w:style w:type="paragraph" w:styleId="ListParagraph">
+  <w:style w:type="paragraph" w:styleId="a5">
     <w:name w:val="List Paragraph"/>
-    <w:basedOn w:val="Normal"/>
+    <w:basedOn w:val="a"/>
     <w:uiPriority w:val="34"/>
     <w:qFormat/>
     <w:rsid w:val="00A4765E"/>

</xml_diff>